<commit_message>
Added Jacob's work to lab report
I'm particularly proud of this diagram
</commit_message>
<xml_diff>
--- a/Vibrating String Lab Report.docx
+++ b/Vibrating String Lab Report.docx
@@ -1,6 +1,6 @@
 
 <file path=word/document.xml><?xml version="1.0" encoding="utf-8"?>
-<w:document xmlns:wpc="http://schemas.microsoft.com/office/word/2010/wordprocessingCanvas" xmlns:mc="http://schemas.openxmlformats.org/markup-compatibility/2006" xmlns:o="urn:schemas-microsoft-com:office:office" xmlns:r="http://schemas.openxmlformats.org/officeDocument/2006/relationships" xmlns:m="http://schemas.openxmlformats.org/officeDocument/2006/math" xmlns:v="urn:schemas-microsoft-com:vml" xmlns:wp14="http://schemas.microsoft.com/office/word/2010/wordprocessingDrawing" xmlns:wp="http://schemas.openxmlformats.org/drawingml/2006/wordprocessingDrawing" xmlns:w10="urn:schemas-microsoft-com:office:word" xmlns:w="http://schemas.openxmlformats.org/wordprocessingml/2006/main" xmlns:w14="http://schemas.microsoft.com/office/word/2010/wordml" xmlns:w15="http://schemas.microsoft.com/office/word/2012/wordml" xmlns:wpg="http://schemas.microsoft.com/office/word/2010/wordprocessingGroup" xmlns:wpi="http://schemas.microsoft.com/office/word/2010/wordprocessingInk" xmlns:wne="http://schemas.microsoft.com/office/word/2006/wordml" xmlns:wps="http://schemas.microsoft.com/office/word/2010/wordprocessingShape" mc:Ignorable="w14 w15 wp14">
+<w:document xmlns:wpc="http://schemas.microsoft.com/office/word/2010/wordprocessingCanvas" xmlns:cx="http://schemas.microsoft.com/office/drawing/2014/chartex" xmlns:cx1="http://schemas.microsoft.com/office/drawing/2015/9/8/chartex" xmlns:cx2="http://schemas.microsoft.com/office/drawing/2015/10/21/chartex" xmlns:cx3="http://schemas.microsoft.com/office/drawing/2016/5/9/chartex" xmlns:cx4="http://schemas.microsoft.com/office/drawing/2016/5/10/chartex" xmlns:cx5="http://schemas.microsoft.com/office/drawing/2016/5/11/chartex" xmlns:mc="http://schemas.openxmlformats.org/markup-compatibility/2006" xmlns:o="urn:schemas-microsoft-com:office:office" xmlns:r="http://schemas.openxmlformats.org/officeDocument/2006/relationships" xmlns:m="http://schemas.openxmlformats.org/officeDocument/2006/math" xmlns:v="urn:schemas-microsoft-com:vml" xmlns:wp14="http://schemas.microsoft.com/office/word/2010/wordprocessingDrawing" xmlns:wp="http://schemas.openxmlformats.org/drawingml/2006/wordprocessingDrawing" xmlns:w10="urn:schemas-microsoft-com:office:word" xmlns:w="http://schemas.openxmlformats.org/wordprocessingml/2006/main" xmlns:w14="http://schemas.microsoft.com/office/word/2010/wordml" xmlns:w15="http://schemas.microsoft.com/office/word/2012/wordml" xmlns:w16se="http://schemas.microsoft.com/office/word/2015/wordml/symex" xmlns:wpg="http://schemas.microsoft.com/office/word/2010/wordprocessingGroup" xmlns:wpi="http://schemas.microsoft.com/office/word/2010/wordprocessingInk" xmlns:wne="http://schemas.microsoft.com/office/word/2006/wordml" xmlns:wps="http://schemas.microsoft.com/office/word/2010/wordprocessingShape" mc:Ignorable="w14 w15 w16se wp14">
   <w:body>
     <w:p>
       <w:pPr>
@@ -39,95 +39,161 @@
     <w:p/>
     <w:p/>
     <w:p/>
+    <w:p>
+      <w:pPr>
+        <w:rPr>
+          <w:color w:val="FFFFFF" w:themeColor="background1"/>
+        </w:rPr>
+      </w:pPr>
+    </w:p>
+    <w:p>
+      <w:pPr>
+        <w:rPr>
+          <w:color w:val="FFFFFF" w:themeColor="background1"/>
+        </w:rPr>
+      </w:pPr>
+    </w:p>
+    <w:p>
+      <w:pPr>
+        <w:rPr>
+          <w:color w:val="FFFFFF" w:themeColor="background1"/>
+        </w:rPr>
+      </w:pPr>
+      <w:r>
+        <w:rPr>
+          <w:color w:val="FFFFFF" w:themeColor="background1"/>
+        </w:rPr>
+        <w:t xml:space="preserve">I </w:t>
+      </w:r>
+      <w:r>
+        <w:rPr>
+          <w:color w:val="FFFFFF" w:themeColor="background1"/>
+        </w:rPr>
+        <w:t>got to play with a vibrator heh</w:t>
+      </w:r>
+    </w:p>
+    <w:p>
+      <w:pPr>
+        <w:rPr>
+          <w:color w:val="FFFFFF" w:themeColor="background1"/>
+        </w:rPr>
+      </w:pPr>
+      <w:r>
+        <w:rPr>
+          <w:color w:val="FFFFFF" w:themeColor="background1"/>
+        </w:rPr>
+        <w:t>Stop this physics</w:t>
+      </w:r>
+    </w:p>
+    <w:p>
+      <w:pPr>
+        <w:rPr>
+          <w:color w:val="FFFFFF" w:themeColor="background1"/>
+        </w:rPr>
+      </w:pPr>
+      <w:r>
+        <w:rPr>
+          <w:color w:val="FFFFFF" w:themeColor="background1"/>
+        </w:rPr>
+        <w:t>No more</w:t>
+      </w:r>
+    </w:p>
+    <w:p>
+      <w:pPr>
+        <w:rPr>
+          <w:color w:val="FFFFFF" w:themeColor="background1"/>
+        </w:rPr>
+      </w:pPr>
+      <w:r>
+        <w:rPr>
+          <w:color w:val="FFFFFF" w:themeColor="background1"/>
+        </w:rPr>
+        <w:t>Please</w:t>
+      </w:r>
+    </w:p>
+    <w:p>
+      <w:pPr>
+        <w:rPr>
+          <w:color w:val="FFFFFF" w:themeColor="background1"/>
+        </w:rPr>
+      </w:pPr>
+    </w:p>
+    <w:p>
+      <w:pPr>
+        <w:rPr>
+          <w:color w:val="FFFFFF" w:themeColor="background1"/>
+        </w:rPr>
+      </w:pPr>
+    </w:p>
+    <w:p>
+      <w:pPr>
+        <w:rPr>
+          <w:color w:val="FFFFFF" w:themeColor="background1"/>
+        </w:rPr>
+      </w:pPr>
+    </w:p>
+    <w:p>
+      <w:pPr>
+        <w:rPr>
+          <w:color w:val="FFFFFF" w:themeColor="background1"/>
+        </w:rPr>
+      </w:pPr>
+    </w:p>
+    <w:p>
+      <w:pPr>
+        <w:rPr>
+          <w:color w:val="FFFFFF" w:themeColor="background1"/>
+        </w:rPr>
+      </w:pPr>
+    </w:p>
+    <w:p>
+      <w:pPr>
+        <w:rPr>
+          <w:color w:val="FFFFFF" w:themeColor="background1"/>
+        </w:rPr>
+      </w:pPr>
+    </w:p>
+    <w:p>
+      <w:pPr>
+        <w:rPr>
+          <w:color w:val="FFFFFF" w:themeColor="background1"/>
+        </w:rPr>
+      </w:pPr>
+    </w:p>
+    <w:p>
+      <w:pPr>
+        <w:rPr>
+          <w:color w:val="FFFFFF" w:themeColor="background1"/>
+        </w:rPr>
+      </w:pPr>
+    </w:p>
+    <w:p>
+      <w:pPr>
+        <w:rPr>
+          <w:color w:val="FFFFFF" w:themeColor="background1"/>
+        </w:rPr>
+      </w:pPr>
+    </w:p>
+    <w:p>
+      <w:pPr>
+        <w:rPr>
+          <w:color w:val="FFFFFF" w:themeColor="background1"/>
+        </w:rPr>
+      </w:pPr>
+    </w:p>
     <w:p/>
     <w:p/>
     <w:p>
       <w:pPr>
-        <w:rPr>
-          <w:color w:val="FFFFFF" w:themeColor="background1"/>
-        </w:rPr>
-      </w:pPr>
-      <w:r>
-        <w:rPr>
-          <w:color w:val="FFFFFF" w:themeColor="background1"/>
-        </w:rPr>
-        <w:t xml:space="preserve">I </w:t>
-      </w:r>
-      <w:r>
-        <w:rPr>
-          <w:color w:val="FFFFFF" w:themeColor="background1"/>
-        </w:rPr>
-        <w:t>got to play with a vibrator heh</w:t>
+        <w:jc w:val="center"/>
+      </w:pPr>
+      <w:r>
+        <w:t>Abstract</w:t>
       </w:r>
     </w:p>
     <w:p>
       <w:pPr>
         <w:rPr>
-          <w:color w:val="FFFFFF" w:themeColor="background1"/>
-        </w:rPr>
-      </w:pPr>
-      <w:r>
-        <w:rPr>
-          <w:color w:val="FFFFFF" w:themeColor="background1"/>
-        </w:rPr>
-        <w:t>Stop this physics</w:t>
-      </w:r>
-    </w:p>
-    <w:p>
-      <w:pPr>
-        <w:rPr>
-          <w:color w:val="FFFFFF" w:themeColor="background1"/>
-        </w:rPr>
-      </w:pPr>
-      <w:r>
-        <w:rPr>
-          <w:color w:val="FFFFFF" w:themeColor="background1"/>
-        </w:rPr>
-        <w:t>No more</w:t>
-      </w:r>
-    </w:p>
-    <w:p>
-      <w:pPr>
-        <w:rPr>
-          <w:color w:val="FFFFFF" w:themeColor="background1"/>
-        </w:rPr>
-      </w:pPr>
-      <w:r>
-        <w:rPr>
-          <w:color w:val="FFFFFF" w:themeColor="background1"/>
-        </w:rPr>
-        <w:t>P</w:t>
-      </w:r>
-      <w:r>
-        <w:rPr>
-          <w:color w:val="FFFFFF" w:themeColor="background1"/>
-        </w:rPr>
-        <w:t>lease</w:t>
-      </w:r>
-    </w:p>
-    <w:p/>
-    <w:p/>
-    <w:p/>
-    <w:p/>
-    <w:p/>
-    <w:p/>
-    <w:p/>
-    <w:p/>
-    <w:p/>
-    <w:p/>
-    <w:p/>
-    <w:p/>
-    <w:p>
-      <w:pPr>
-        <w:jc w:val="center"/>
-      </w:pPr>
-      <w:r>
-        <w:t>Abstract</w:t>
-      </w:r>
-    </w:p>
-    <w:p>
-      <w:pPr>
-        <w:rPr>
           <w:i/>
         </w:rPr>
       </w:pPr>
@@ -139,13 +205,8 @@
         <w:t>investigated standing waves on a vibrating string in order to determine the relationship between frequency, tension, wavelength, and spee</w:t>
       </w:r>
       <w:r>
-        <w:t xml:space="preserve">d. From this lab, we found </w:t>
-      </w:r>
-      <w:proofErr w:type="gramStart"/>
-      <w:r>
-        <w:t xml:space="preserve">that </w:t>
-      </w:r>
-      <w:proofErr w:type="gramEnd"/>
+        <w:t xml:space="preserve">d. From this lab, we found that </w:t>
+      </w:r>
       <m:oMath>
         <m:r>
           <w:rPr>
@@ -165,21 +226,7 @@
             <w:shd w:val="clear" w:color="auto" w:fill="FFFFFF"/>
             <w:lang w:val="el-GR"/>
           </w:rPr>
-          <m:t>λ</m:t>
-        </m:r>
-        <m:r>
-          <m:rPr>
-            <m:sty m:val="p"/>
-          </m:rPr>
-          <w:rPr>
-            <w:rFonts w:ascii="Cambria Math" w:hAnsi="Cambria Math" w:cs="Arial"/>
-            <w:color w:val="252525"/>
-            <w:sz w:val="21"/>
-            <w:szCs w:val="21"/>
-            <w:shd w:val="clear" w:color="auto" w:fill="FFFFFF"/>
-            <w:lang w:val="el-GR"/>
-          </w:rPr>
-          <m:t xml:space="preserve">= </m:t>
+          <m:t xml:space="preserve">λ= </m:t>
         </m:r>
         <m:rad>
           <m:radPr>
@@ -207,18 +254,7 @@
                 <w:shd w:val="clear" w:color="auto" w:fill="FFFFFF"/>
                 <w:lang w:val="el-GR"/>
               </w:rPr>
-              <m:t>T/</m:t>
-            </m:r>
-            <m:r>
-              <w:rPr>
-                <w:rFonts w:ascii="Cambria Math" w:hAnsi="Cambria Math" w:cs="Arial"/>
-                <w:color w:val="252525"/>
-                <w:sz w:val="21"/>
-                <w:szCs w:val="21"/>
-                <w:shd w:val="clear" w:color="auto" w:fill="FFFFFF"/>
-                <w:lang w:val="el-GR"/>
-              </w:rPr>
-              <m:t>μ</m:t>
+              <m:t>T/μ</m:t>
             </m:r>
           </m:e>
         </m:rad>
@@ -242,6 +278,48 @@
       <w:r>
         <w:lastRenderedPageBreak/>
         <w:t>Introduction/Background</w:t>
+      </w:r>
+    </w:p>
+    <w:p>
+      <w:r>
+        <w:tab/>
+        <w:t xml:space="preserve">The motion of a vibrating string is fundamental for understanding the motion of waves and their significance in the production of sound. The first person to record their observations about a vibrating string was </w:t>
+      </w:r>
+      <w:r>
+        <w:t>Hermann Von Helmholtz</w:t>
+      </w:r>
+      <w:r>
+        <w:t>[1]</w:t>
+      </w:r>
+      <w:r>
+        <w:t xml:space="preserve"> who studied the motion of strings on instruments.  </w:t>
+      </w:r>
+      <w:r>
+        <w:t xml:space="preserve">In his book, </w:t>
+      </w:r>
+      <w:r>
+        <w:rPr>
+          <w:i/>
+        </w:rPr>
+        <w:t>On the Sensation of Tone</w:t>
+      </w:r>
+      <w:r>
+        <w:t xml:space="preserve">, Helmholtz sets the </w:t>
+      </w:r>
+      <w:r>
+        <w:rPr>
+          <w:i/>
+        </w:rPr>
+        <w:t>tone</w:t>
+      </w:r>
+      <w:r>
+        <w:t xml:space="preserve"> for future physicists to understand the relationship between velocity, frequency, tension, and wavelength. </w:t>
+      </w:r>
+      <w:r>
+        <w:rPr>
+          <w:color w:val="FFFFFF" w:themeColor="background1"/>
+        </w:rPr>
+        <w:t>Yeah I made a pun. Kill me. Please.</w:t>
       </w:r>
     </w:p>
     <w:p>
@@ -334,6 +412,112 @@
       </w:pPr>
       <w:r>
         <w:rPr>
+          <w:noProof/>
+          <w:color w:val="000000" w:themeColor="text1"/>
+        </w:rPr>
+        <mc:AlternateContent>
+          <mc:Choice Requires="wps">
+            <w:drawing>
+              <wp:anchor distT="0" distB="0" distL="114300" distR="114300" simplePos="0" relativeHeight="251694080" behindDoc="0" locked="0" layoutInCell="1" allowOverlap="1" wp14:anchorId="36807E32" wp14:editId="7A76214C">
+                <wp:simplePos x="0" y="0"/>
+                <wp:positionH relativeFrom="column">
+                  <wp:posOffset>-419100</wp:posOffset>
+                </wp:positionH>
+                <wp:positionV relativeFrom="paragraph">
+                  <wp:posOffset>230505</wp:posOffset>
+                </wp:positionV>
+                <wp:extent cx="1714500" cy="266700"/>
+                <wp:effectExtent l="0" t="0" r="19050" b="19050"/>
+                <wp:wrapNone/>
+                <wp:docPr id="26" name="Text Box 26"/>
+                <wp:cNvGraphicFramePr/>
+                <a:graphic xmlns:a="http://schemas.openxmlformats.org/drawingml/2006/main">
+                  <a:graphicData uri="http://schemas.microsoft.com/office/word/2010/wordprocessingShape">
+                    <wps:wsp>
+                      <wps:cNvSpPr txBox="1"/>
+                      <wps:spPr>
+                        <a:xfrm>
+                          <a:off x="0" y="0"/>
+                          <a:ext cx="1714500" cy="266700"/>
+                        </a:xfrm>
+                        <a:prstGeom prst="rect">
+                          <a:avLst/>
+                        </a:prstGeom>
+                        <a:solidFill>
+                          <a:schemeClr val="lt1"/>
+                        </a:solidFill>
+                        <a:ln w="6350">
+                          <a:solidFill>
+                            <a:srgbClr val="FF0000"/>
+                          </a:solidFill>
+                        </a:ln>
+                      </wps:spPr>
+                      <wps:txbx>
+                        <w:txbxContent>
+                          <w:p>
+                            <w:pPr>
+                              <w:rPr>
+                                <w:color w:val="FF0000"/>
+                              </w:rPr>
+                            </w:pPr>
+                            <w:r>
+                              <w:rPr>
+                                <w:color w:val="FF0000"/>
+                              </w:rPr>
+                              <w:t>Miserable physics student</w:t>
+                            </w:r>
+                          </w:p>
+                        </w:txbxContent>
+                      </wps:txbx>
+                      <wps:bodyPr rot="0" spcFirstLastPara="0" vertOverflow="overflow" horzOverflow="overflow" vert="horz" wrap="square" lIns="91440" tIns="45720" rIns="91440" bIns="45720" numCol="1" spcCol="0" rtlCol="0" fromWordArt="0" anchor="t" anchorCtr="0" forceAA="0" compatLnSpc="1">
+                        <a:prstTxWarp prst="textNoShape">
+                          <a:avLst/>
+                        </a:prstTxWarp>
+                        <a:noAutofit/>
+                      </wps:bodyPr>
+                    </wps:wsp>
+                  </a:graphicData>
+                </a:graphic>
+                <wp14:sizeRelH relativeFrom="margin">
+                  <wp14:pctWidth>0</wp14:pctWidth>
+                </wp14:sizeRelH>
+                <wp14:sizeRelV relativeFrom="margin">
+                  <wp14:pctHeight>0</wp14:pctHeight>
+                </wp14:sizeRelV>
+              </wp:anchor>
+            </w:drawing>
+          </mc:Choice>
+          <mc:Fallback>
+            <w:pict>
+              <v:shapetype w14:anchorId="36807E32" id="_x0000_t202" coordsize="21600,21600" o:spt="202" path="m,l,21600r21600,l21600,xe">
+                <v:stroke joinstyle="miter"/>
+                <v:path gradientshapeok="t" o:connecttype="rect"/>
+              </v:shapetype>
+              <v:shape id="Text Box 26" o:spid="_x0000_s1026" type="#_x0000_t202" style="position:absolute;left:0;text-align:left;margin-left:-33pt;margin-top:18.15pt;width:135pt;height:21pt;z-index:251694080;visibility:visible;mso-wrap-style:square;mso-width-percent:0;mso-height-percent:0;mso-wrap-distance-left:9pt;mso-wrap-distance-top:0;mso-wrap-distance-right:9pt;mso-wrap-distance-bottom:0;mso-position-horizontal:absolute;mso-position-horizontal-relative:text;mso-position-vertical:absolute;mso-position-vertical-relative:text;mso-width-percent:0;mso-height-percent:0;mso-width-relative:margin;mso-height-relative:margin;v-text-anchor:top" o:gfxdata="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" fillcolor="white [3201]" strokecolor="red" strokeweight=".5pt">
+                <v:textbox>
+                  <w:txbxContent>
+                    <w:p>
+                      <w:pPr>
+                        <w:rPr>
+                          <w:color w:val="FF0000"/>
+                        </w:rPr>
+                      </w:pPr>
+                      <w:r>
+                        <w:rPr>
+                          <w:color w:val="FF0000"/>
+                        </w:rPr>
+                        <w:t>Miserable physics student</w:t>
+                      </w:r>
+                    </w:p>
+                  </w:txbxContent>
+                </v:textbox>
+              </v:shape>
+            </w:pict>
+          </mc:Fallback>
+        </mc:AlternateContent>
+      </w:r>
+      <w:r>
+        <w:rPr>
           <w:color w:val="FF0000"/>
         </w:rPr>
         <w:t>FOOKIN DIAGRAM</w:t>
@@ -345,12 +529,3500 @@
           <w:color w:val="000000" w:themeColor="text1"/>
         </w:rPr>
       </w:pPr>
+      <w:r>
+        <w:rPr>
+          <w:noProof/>
+          <w:color w:val="000000" w:themeColor="text1"/>
+        </w:rPr>
+        <mc:AlternateContent>
+          <mc:Choice Requires="wps">
+            <w:drawing>
+              <wp:anchor distT="0" distB="0" distL="114300" distR="114300" simplePos="0" relativeHeight="251695104" behindDoc="0" locked="0" layoutInCell="1" allowOverlap="1">
+                <wp:simplePos x="0" y="0"/>
+                <wp:positionH relativeFrom="column">
+                  <wp:posOffset>-152400</wp:posOffset>
+                </wp:positionH>
+                <wp:positionV relativeFrom="paragraph">
+                  <wp:posOffset>250190</wp:posOffset>
+                </wp:positionV>
+                <wp:extent cx="190500" cy="876300"/>
+                <wp:effectExtent l="57150" t="0" r="19050" b="57150"/>
+                <wp:wrapNone/>
+                <wp:docPr id="27" name="Straight Arrow Connector 27"/>
+                <wp:cNvGraphicFramePr/>
+                <a:graphic xmlns:a="http://schemas.openxmlformats.org/drawingml/2006/main">
+                  <a:graphicData uri="http://schemas.microsoft.com/office/word/2010/wordprocessingShape">
+                    <wps:wsp>
+                      <wps:cNvCnPr/>
+                      <wps:spPr>
+                        <a:xfrm flipH="1">
+                          <a:off x="0" y="0"/>
+                          <a:ext cx="190500" cy="876300"/>
+                        </a:xfrm>
+                        <a:prstGeom prst="straightConnector1">
+                          <a:avLst/>
+                        </a:prstGeom>
+                        <a:ln>
+                          <a:solidFill>
+                            <a:srgbClr val="FF0000"/>
+                          </a:solidFill>
+                          <a:tailEnd type="triangle"/>
+                        </a:ln>
+                      </wps:spPr>
+                      <wps:style>
+                        <a:lnRef idx="1">
+                          <a:schemeClr val="accent2"/>
+                        </a:lnRef>
+                        <a:fillRef idx="0">
+                          <a:schemeClr val="accent2"/>
+                        </a:fillRef>
+                        <a:effectRef idx="0">
+                          <a:schemeClr val="accent2"/>
+                        </a:effectRef>
+                        <a:fontRef idx="minor">
+                          <a:schemeClr val="tx1"/>
+                        </a:fontRef>
+                      </wps:style>
+                      <wps:bodyPr/>
+                    </wps:wsp>
+                  </a:graphicData>
+                </a:graphic>
+              </wp:anchor>
+            </w:drawing>
+          </mc:Choice>
+          <mc:Fallback>
+            <w:pict>
+              <v:shapetype w14:anchorId="70AE428C" id="_x0000_t32" coordsize="21600,21600" o:spt="32" o:oned="t" path="m,l21600,21600e" filled="f">
+                <v:path arrowok="t" fillok="f" o:connecttype="none"/>
+                <o:lock v:ext="edit" shapetype="t"/>
+              </v:shapetype>
+              <v:shape id="Straight Arrow Connector 27" o:spid="_x0000_s1026" type="#_x0000_t32" style="position:absolute;margin-left:-12pt;margin-top:19.7pt;width:15pt;height:69pt;flip:x;z-index:251695104;visibility:visible;mso-wrap-style:square;mso-wrap-distance-left:9pt;mso-wrap-distance-top:0;mso-wrap-distance-right:9pt;mso-wrap-distance-bottom:0;mso-position-horizontal:absolute;mso-position-horizontal-relative:text;mso-position-vertical:absolute;mso-position-vertical-relative:text" o:gfxdata="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" strokecolor="red" strokeweight=".5pt">
+                <v:stroke endarrow="block" joinstyle="miter"/>
+              </v:shape>
+            </w:pict>
+          </mc:Fallback>
+        </mc:AlternateContent>
+      </w:r>
     </w:p>
     <w:p>
       <w:pPr>
+        <w:rPr>
+          <w:color w:val="000000" w:themeColor="text1"/>
+        </w:rPr>
+      </w:pPr>
+      <w:r>
+        <w:rPr>
+          <w:noProof/>
+          <w:color w:val="000000" w:themeColor="text1"/>
+        </w:rPr>
+        <mc:AlternateContent>
+          <mc:Choice Requires="wps">
+            <w:drawing>
+              <wp:anchor distT="0" distB="0" distL="114300" distR="114300" simplePos="0" relativeHeight="251697152" behindDoc="0" locked="0" layoutInCell="1" allowOverlap="1" wp14:anchorId="64F5697E" wp14:editId="35DCE8B5">
+                <wp:simplePos x="0" y="0"/>
+                <wp:positionH relativeFrom="column">
+                  <wp:posOffset>3638550</wp:posOffset>
+                </wp:positionH>
+                <wp:positionV relativeFrom="paragraph">
+                  <wp:posOffset>173990</wp:posOffset>
+                </wp:positionV>
+                <wp:extent cx="485775" cy="45719"/>
+                <wp:effectExtent l="0" t="57150" r="28575" b="50165"/>
+                <wp:wrapNone/>
+                <wp:docPr id="28" name="Straight Arrow Connector 28"/>
+                <wp:cNvGraphicFramePr/>
+                <a:graphic xmlns:a="http://schemas.openxmlformats.org/drawingml/2006/main">
+                  <a:graphicData uri="http://schemas.microsoft.com/office/word/2010/wordprocessingShape">
+                    <wps:wsp>
+                      <wps:cNvCnPr/>
+                      <wps:spPr>
+                        <a:xfrm flipH="1" flipV="1">
+                          <a:off x="0" y="0"/>
+                          <a:ext cx="485775" cy="45719"/>
+                        </a:xfrm>
+                        <a:prstGeom prst="straightConnector1">
+                          <a:avLst/>
+                        </a:prstGeom>
+                        <a:ln>
+                          <a:solidFill>
+                            <a:srgbClr val="FF0000"/>
+                          </a:solidFill>
+                          <a:tailEnd type="triangle"/>
+                        </a:ln>
+                      </wps:spPr>
+                      <wps:style>
+                        <a:lnRef idx="1">
+                          <a:schemeClr val="accent2"/>
+                        </a:lnRef>
+                        <a:fillRef idx="0">
+                          <a:schemeClr val="accent2"/>
+                        </a:fillRef>
+                        <a:effectRef idx="0">
+                          <a:schemeClr val="accent2"/>
+                        </a:effectRef>
+                        <a:fontRef idx="minor">
+                          <a:schemeClr val="tx1"/>
+                        </a:fontRef>
+                      </wps:style>
+                      <wps:bodyPr/>
+                    </wps:wsp>
+                  </a:graphicData>
+                </a:graphic>
+                <wp14:sizeRelH relativeFrom="margin">
+                  <wp14:pctWidth>0</wp14:pctWidth>
+                </wp14:sizeRelH>
+                <wp14:sizeRelV relativeFrom="margin">
+                  <wp14:pctHeight>0</wp14:pctHeight>
+                </wp14:sizeRelV>
+              </wp:anchor>
+            </w:drawing>
+          </mc:Choice>
+          <mc:Fallback>
+            <w:pict>
+              <v:shape w14:anchorId="612E552B" id="Straight Arrow Connector 28" o:spid="_x0000_s1026" type="#_x0000_t32" style="position:absolute;margin-left:286.5pt;margin-top:13.7pt;width:38.25pt;height:3.6pt;flip:x y;z-index:251697152;visibility:visible;mso-wrap-style:square;mso-width-percent:0;mso-height-percent:0;mso-wrap-distance-left:9pt;mso-wrap-distance-top:0;mso-wrap-distance-right:9pt;mso-wrap-distance-bottom:0;mso-position-horizontal:absolute;mso-position-horizontal-relative:text;mso-position-vertical:absolute;mso-position-vertical-relative:text;mso-width-percent:0;mso-height-percent:0;mso-width-relative:margin;mso-height-relative:margin" o:gfxdata="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" strokecolor="red" strokeweight=".5pt">
+                <v:stroke endarrow="block" joinstyle="miter"/>
+              </v:shape>
+            </w:pict>
+          </mc:Fallback>
+        </mc:AlternateContent>
+      </w:r>
+      <w:r>
+        <w:rPr>
+          <w:noProof/>
+          <w:color w:val="000000" w:themeColor="text1"/>
+        </w:rPr>
+        <mc:AlternateContent>
+          <mc:Choice Requires="wps">
+            <w:drawing>
+              <wp:anchor distT="0" distB="0" distL="114300" distR="114300" simplePos="0" relativeHeight="251691008" behindDoc="0" locked="0" layoutInCell="1" allowOverlap="1" wp14:anchorId="7E6AAA01" wp14:editId="5D08E617">
+                <wp:simplePos x="0" y="0"/>
+                <wp:positionH relativeFrom="column">
+                  <wp:posOffset>4133850</wp:posOffset>
+                </wp:positionH>
+                <wp:positionV relativeFrom="paragraph">
+                  <wp:posOffset>12065</wp:posOffset>
+                </wp:positionV>
+                <wp:extent cx="409575" cy="266700"/>
+                <wp:effectExtent l="0" t="0" r="28575" b="19050"/>
+                <wp:wrapNone/>
+                <wp:docPr id="23" name="Text Box 23"/>
+                <wp:cNvGraphicFramePr/>
+                <a:graphic xmlns:a="http://schemas.openxmlformats.org/drawingml/2006/main">
+                  <a:graphicData uri="http://schemas.microsoft.com/office/word/2010/wordprocessingShape">
+                    <wps:wsp>
+                      <wps:cNvSpPr txBox="1"/>
+                      <wps:spPr>
+                        <a:xfrm>
+                          <a:off x="0" y="0"/>
+                          <a:ext cx="409575" cy="266700"/>
+                        </a:xfrm>
+                        <a:prstGeom prst="rect">
+                          <a:avLst/>
+                        </a:prstGeom>
+                        <a:solidFill>
+                          <a:schemeClr val="lt1"/>
+                        </a:solidFill>
+                        <a:ln w="6350">
+                          <a:solidFill>
+                            <a:srgbClr val="FF0000"/>
+                          </a:solidFill>
+                        </a:ln>
+                      </wps:spPr>
+                      <wps:txbx>
+                        <w:txbxContent>
+                          <w:p>
+                            <w:pPr>
+                              <w:rPr>
+                                <w:color w:val="FF0000"/>
+                              </w:rPr>
+                            </w:pPr>
+                            <w:r>
+                              <w:rPr>
+                                <w:color w:val="FF0000"/>
+                              </w:rPr>
+                              <w:t>Air</w:t>
+                            </w:r>
+                          </w:p>
+                        </w:txbxContent>
+                      </wps:txbx>
+                      <wps:bodyPr rot="0" spcFirstLastPara="0" vertOverflow="overflow" horzOverflow="overflow" vert="horz" wrap="square" lIns="91440" tIns="45720" rIns="91440" bIns="45720" numCol="1" spcCol="0" rtlCol="0" fromWordArt="0" anchor="t" anchorCtr="0" forceAA="0" compatLnSpc="1">
+                        <a:prstTxWarp prst="textNoShape">
+                          <a:avLst/>
+                        </a:prstTxWarp>
+                        <a:noAutofit/>
+                      </wps:bodyPr>
+                    </wps:wsp>
+                  </a:graphicData>
+                </a:graphic>
+                <wp14:sizeRelH relativeFrom="margin">
+                  <wp14:pctWidth>0</wp14:pctWidth>
+                </wp14:sizeRelH>
+                <wp14:sizeRelV relativeFrom="margin">
+                  <wp14:pctHeight>0</wp14:pctHeight>
+                </wp14:sizeRelV>
+              </wp:anchor>
+            </w:drawing>
+          </mc:Choice>
+          <mc:Fallback>
+            <w:pict>
+              <v:shape w14:anchorId="7E6AAA01" id="Text Box 23" o:spid="_x0000_s1027" type="#_x0000_t202" style="position:absolute;margin-left:325.5pt;margin-top:.95pt;width:32.25pt;height:21pt;z-index:251691008;visibility:visible;mso-wrap-style:square;mso-width-percent:0;mso-height-percent:0;mso-wrap-distance-left:9pt;mso-wrap-distance-top:0;mso-wrap-distance-right:9pt;mso-wrap-distance-bottom:0;mso-position-horizontal:absolute;mso-position-horizontal-relative:text;mso-position-vertical:absolute;mso-position-vertical-relative:text;mso-width-percent:0;mso-height-percent:0;mso-width-relative:margin;mso-height-relative:margin;v-text-anchor:top" o:gfxdata="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" fillcolor="white [3201]" strokecolor="red" strokeweight=".5pt">
+                <v:textbox>
+                  <w:txbxContent>
+                    <w:p>
+                      <w:pPr>
+                        <w:rPr>
+                          <w:color w:val="FF0000"/>
+                        </w:rPr>
+                      </w:pPr>
+                      <w:r>
+                        <w:rPr>
+                          <w:color w:val="FF0000"/>
+                        </w:rPr>
+                        <w:t>Air</w:t>
+                      </w:r>
+                    </w:p>
+                  </w:txbxContent>
+                </v:textbox>
+              </v:shape>
+            </w:pict>
+          </mc:Fallback>
+        </mc:AlternateContent>
+      </w:r>
+    </w:p>
+    <w:p>
+      <w:pPr>
+        <w:rPr>
+          <w:color w:val="000000" w:themeColor="text1"/>
+        </w:rPr>
+      </w:pPr>
+      <w:r>
+        <w:rPr>
+          <w:noProof/>
+          <w:color w:val="000000" w:themeColor="text1"/>
+        </w:rPr>
+        <mc:AlternateContent>
+          <mc:Choice Requires="wps">
+            <w:drawing>
+              <wp:anchor distT="0" distB="0" distL="114300" distR="114300" simplePos="0" relativeHeight="251677696" behindDoc="0" locked="0" layoutInCell="1" allowOverlap="1">
+                <wp:simplePos x="0" y="0"/>
+                <wp:positionH relativeFrom="column">
+                  <wp:posOffset>638175</wp:posOffset>
+                </wp:positionH>
+                <wp:positionV relativeFrom="paragraph">
+                  <wp:posOffset>250190</wp:posOffset>
+                </wp:positionV>
+                <wp:extent cx="1114425" cy="285750"/>
+                <wp:effectExtent l="0" t="0" r="28575" b="19050"/>
+                <wp:wrapNone/>
+                <wp:docPr id="14" name="Text Box 14"/>
+                <wp:cNvGraphicFramePr/>
+                <a:graphic xmlns:a="http://schemas.openxmlformats.org/drawingml/2006/main">
+                  <a:graphicData uri="http://schemas.microsoft.com/office/word/2010/wordprocessingShape">
+                    <wps:wsp>
+                      <wps:cNvSpPr txBox="1"/>
+                      <wps:spPr>
+                        <a:xfrm>
+                          <a:off x="0" y="0"/>
+                          <a:ext cx="1114425" cy="285750"/>
+                        </a:xfrm>
+                        <a:prstGeom prst="rect">
+                          <a:avLst/>
+                        </a:prstGeom>
+                        <a:solidFill>
+                          <a:schemeClr val="lt1"/>
+                        </a:solidFill>
+                        <a:ln w="6350">
+                          <a:solidFill>
+                            <a:prstClr val="black"/>
+                          </a:solidFill>
+                        </a:ln>
+                      </wps:spPr>
+                      <wps:txbx>
+                        <w:txbxContent>
+                          <w:p>
+                            <w:r>
+                              <w:t>PASCO Vibrator</w:t>
+                            </w:r>
+                          </w:p>
+                        </w:txbxContent>
+                      </wps:txbx>
+                      <wps:bodyPr rot="0" spcFirstLastPara="0" vertOverflow="overflow" horzOverflow="overflow" vert="horz" wrap="square" lIns="91440" tIns="45720" rIns="91440" bIns="45720" numCol="1" spcCol="0" rtlCol="0" fromWordArt="0" anchor="t" anchorCtr="0" forceAA="0" compatLnSpc="1">
+                        <a:prstTxWarp prst="textNoShape">
+                          <a:avLst/>
+                        </a:prstTxWarp>
+                        <a:noAutofit/>
+                      </wps:bodyPr>
+                    </wps:wsp>
+                  </a:graphicData>
+                </a:graphic>
+                <wp14:sizeRelH relativeFrom="margin">
+                  <wp14:pctWidth>0</wp14:pctWidth>
+                </wp14:sizeRelH>
+                <wp14:sizeRelV relativeFrom="margin">
+                  <wp14:pctHeight>0</wp14:pctHeight>
+                </wp14:sizeRelV>
+              </wp:anchor>
+            </w:drawing>
+          </mc:Choice>
+          <mc:Fallback>
+            <w:pict>
+              <v:shape id="Text Box 14" o:spid="_x0000_s1028" type="#_x0000_t202" style="position:absolute;margin-left:50.25pt;margin-top:19.7pt;width:87.75pt;height:22.5pt;z-index:251677696;visibility:visible;mso-wrap-style:square;mso-width-percent:0;mso-height-percent:0;mso-wrap-distance-left:9pt;mso-wrap-distance-top:0;mso-wrap-distance-right:9pt;mso-wrap-distance-bottom:0;mso-position-horizontal:absolute;mso-position-horizontal-relative:text;mso-position-vertical:absolute;mso-position-vertical-relative:text;mso-width-percent:0;mso-height-percent:0;mso-width-relative:margin;mso-height-relative:margin;v-text-anchor:top" o:gfxdata="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" fillcolor="white [3201]" strokeweight=".5pt">
+                <v:textbox>
+                  <w:txbxContent>
+                    <w:p>
+                      <w:r>
+                        <w:t>PASCO Vibrator</w:t>
+                      </w:r>
+                    </w:p>
+                  </w:txbxContent>
+                </v:textbox>
+              </v:shape>
+            </w:pict>
+          </mc:Fallback>
+        </mc:AlternateContent>
+      </w:r>
+    </w:p>
+    <w:p>
+      <w:pPr>
+        <w:rPr>
+          <w:color w:val="000000" w:themeColor="text1"/>
+        </w:rPr>
+      </w:pPr>
+      <w:r>
+        <w:rPr>
+          <w:noProof/>
+          <w:color w:val="000000" w:themeColor="text1"/>
+        </w:rPr>
+        <mc:AlternateContent>
+          <mc:Choice Requires="wps">
+            <w:drawing>
+              <wp:anchor distT="0" distB="0" distL="114300" distR="114300" simplePos="0" relativeHeight="251692032" behindDoc="0" locked="0" layoutInCell="1" allowOverlap="1">
+                <wp:simplePos x="0" y="0"/>
+                <wp:positionH relativeFrom="column">
+                  <wp:posOffset>-619125</wp:posOffset>
+                </wp:positionH>
+                <wp:positionV relativeFrom="paragraph">
+                  <wp:posOffset>326390</wp:posOffset>
+                </wp:positionV>
+                <wp:extent cx="801201" cy="2771775"/>
+                <wp:effectExtent l="19050" t="19050" r="18415" b="66675"/>
+                <wp:wrapNone/>
+                <wp:docPr id="25" name="Freeform: Shape 25"/>
+                <wp:cNvGraphicFramePr/>
+                <a:graphic xmlns:a="http://schemas.openxmlformats.org/drawingml/2006/main">
+                  <a:graphicData uri="http://schemas.microsoft.com/office/word/2010/wordprocessingShape">
+                    <wps:wsp>
+                      <wps:cNvSpPr/>
+                      <wps:spPr>
+                        <a:xfrm>
+                          <a:off x="0" y="0"/>
+                          <a:ext cx="801201" cy="2771775"/>
+                        </a:xfrm>
+                        <a:custGeom>
+                          <a:avLst/>
+                          <a:gdLst>
+                            <a:gd name="connsiteX0" fmla="*/ 400050 w 801201"/>
+                            <a:gd name="connsiteY0" fmla="*/ 57150 h 2771775"/>
+                            <a:gd name="connsiteX1" fmla="*/ 257175 w 801201"/>
+                            <a:gd name="connsiteY1" fmla="*/ 76200 h 2771775"/>
+                            <a:gd name="connsiteX2" fmla="*/ 200025 w 801201"/>
+                            <a:gd name="connsiteY2" fmla="*/ 133350 h 2771775"/>
+                            <a:gd name="connsiteX3" fmla="*/ 171450 w 801201"/>
+                            <a:gd name="connsiteY3" fmla="*/ 228600 h 2771775"/>
+                            <a:gd name="connsiteX4" fmla="*/ 180975 w 801201"/>
+                            <a:gd name="connsiteY4" fmla="*/ 352425 h 2771775"/>
+                            <a:gd name="connsiteX5" fmla="*/ 190500 w 801201"/>
+                            <a:gd name="connsiteY5" fmla="*/ 381000 h 2771775"/>
+                            <a:gd name="connsiteX6" fmla="*/ 228600 w 801201"/>
+                            <a:gd name="connsiteY6" fmla="*/ 409575 h 2771775"/>
+                            <a:gd name="connsiteX7" fmla="*/ 266700 w 801201"/>
+                            <a:gd name="connsiteY7" fmla="*/ 447675 h 2771775"/>
+                            <a:gd name="connsiteX8" fmla="*/ 333375 w 801201"/>
+                            <a:gd name="connsiteY8" fmla="*/ 485775 h 2771775"/>
+                            <a:gd name="connsiteX9" fmla="*/ 447675 w 801201"/>
+                            <a:gd name="connsiteY9" fmla="*/ 476250 h 2771775"/>
+                            <a:gd name="connsiteX10" fmla="*/ 466725 w 801201"/>
+                            <a:gd name="connsiteY10" fmla="*/ 447675 h 2771775"/>
+                            <a:gd name="connsiteX11" fmla="*/ 495300 w 801201"/>
+                            <a:gd name="connsiteY11" fmla="*/ 304800 h 2771775"/>
+                            <a:gd name="connsiteX12" fmla="*/ 504825 w 801201"/>
+                            <a:gd name="connsiteY12" fmla="*/ 276225 h 2771775"/>
+                            <a:gd name="connsiteX13" fmla="*/ 495300 w 801201"/>
+                            <a:gd name="connsiteY13" fmla="*/ 104775 h 2771775"/>
+                            <a:gd name="connsiteX14" fmla="*/ 457200 w 801201"/>
+                            <a:gd name="connsiteY14" fmla="*/ 47625 h 2771775"/>
+                            <a:gd name="connsiteX15" fmla="*/ 409575 w 801201"/>
+                            <a:gd name="connsiteY15" fmla="*/ 0 h 2771775"/>
+                            <a:gd name="connsiteX16" fmla="*/ 381000 w 801201"/>
+                            <a:gd name="connsiteY16" fmla="*/ 9525 h 2771775"/>
+                            <a:gd name="connsiteX17" fmla="*/ 352425 w 801201"/>
+                            <a:gd name="connsiteY17" fmla="*/ 28575 h 2771775"/>
+                            <a:gd name="connsiteX18" fmla="*/ 314325 w 801201"/>
+                            <a:gd name="connsiteY18" fmla="*/ 38100 h 2771775"/>
+                            <a:gd name="connsiteX19" fmla="*/ 285750 w 801201"/>
+                            <a:gd name="connsiteY19" fmla="*/ 66675 h 2771775"/>
+                            <a:gd name="connsiteX20" fmla="*/ 219075 w 801201"/>
+                            <a:gd name="connsiteY20" fmla="*/ 104775 h 2771775"/>
+                            <a:gd name="connsiteX21" fmla="*/ 171450 w 801201"/>
+                            <a:gd name="connsiteY21" fmla="*/ 190500 h 2771775"/>
+                            <a:gd name="connsiteX22" fmla="*/ 190500 w 801201"/>
+                            <a:gd name="connsiteY22" fmla="*/ 390525 h 2771775"/>
+                            <a:gd name="connsiteX23" fmla="*/ 209550 w 801201"/>
+                            <a:gd name="connsiteY23" fmla="*/ 419100 h 2771775"/>
+                            <a:gd name="connsiteX24" fmla="*/ 238125 w 801201"/>
+                            <a:gd name="connsiteY24" fmla="*/ 447675 h 2771775"/>
+                            <a:gd name="connsiteX25" fmla="*/ 247650 w 801201"/>
+                            <a:gd name="connsiteY25" fmla="*/ 476250 h 2771775"/>
+                            <a:gd name="connsiteX26" fmla="*/ 361950 w 801201"/>
+                            <a:gd name="connsiteY26" fmla="*/ 504825 h 2771775"/>
+                            <a:gd name="connsiteX27" fmla="*/ 390525 w 801201"/>
+                            <a:gd name="connsiteY27" fmla="*/ 638175 h 2771775"/>
+                            <a:gd name="connsiteX28" fmla="*/ 409575 w 801201"/>
+                            <a:gd name="connsiteY28" fmla="*/ 742950 h 2771775"/>
+                            <a:gd name="connsiteX29" fmla="*/ 419100 w 801201"/>
+                            <a:gd name="connsiteY29" fmla="*/ 809625 h 2771775"/>
+                            <a:gd name="connsiteX30" fmla="*/ 428625 w 801201"/>
+                            <a:gd name="connsiteY30" fmla="*/ 1200150 h 2771775"/>
+                            <a:gd name="connsiteX31" fmla="*/ 409575 w 801201"/>
+                            <a:gd name="connsiteY31" fmla="*/ 1724025 h 2771775"/>
+                            <a:gd name="connsiteX32" fmla="*/ 400050 w 801201"/>
+                            <a:gd name="connsiteY32" fmla="*/ 1876425 h 2771775"/>
+                            <a:gd name="connsiteX33" fmla="*/ 381000 w 801201"/>
+                            <a:gd name="connsiteY33" fmla="*/ 1914525 h 2771775"/>
+                            <a:gd name="connsiteX34" fmla="*/ 371475 w 801201"/>
+                            <a:gd name="connsiteY34" fmla="*/ 1971675 h 2771775"/>
+                            <a:gd name="connsiteX35" fmla="*/ 361950 w 801201"/>
+                            <a:gd name="connsiteY35" fmla="*/ 2019300 h 2771775"/>
+                            <a:gd name="connsiteX36" fmla="*/ 342900 w 801201"/>
+                            <a:gd name="connsiteY36" fmla="*/ 2066925 h 2771775"/>
+                            <a:gd name="connsiteX37" fmla="*/ 314325 w 801201"/>
+                            <a:gd name="connsiteY37" fmla="*/ 2305050 h 2771775"/>
+                            <a:gd name="connsiteX38" fmla="*/ 304800 w 801201"/>
+                            <a:gd name="connsiteY38" fmla="*/ 2352675 h 2771775"/>
+                            <a:gd name="connsiteX39" fmla="*/ 276225 w 801201"/>
+                            <a:gd name="connsiteY39" fmla="*/ 2457450 h 2771775"/>
+                            <a:gd name="connsiteX40" fmla="*/ 266700 w 801201"/>
+                            <a:gd name="connsiteY40" fmla="*/ 2514600 h 2771775"/>
+                            <a:gd name="connsiteX41" fmla="*/ 247650 w 801201"/>
+                            <a:gd name="connsiteY41" fmla="*/ 2552700 h 2771775"/>
+                            <a:gd name="connsiteX42" fmla="*/ 228600 w 801201"/>
+                            <a:gd name="connsiteY42" fmla="*/ 2628900 h 2771775"/>
+                            <a:gd name="connsiteX43" fmla="*/ 219075 w 801201"/>
+                            <a:gd name="connsiteY43" fmla="*/ 2676525 h 2771775"/>
+                            <a:gd name="connsiteX44" fmla="*/ 209550 w 801201"/>
+                            <a:gd name="connsiteY44" fmla="*/ 2705100 h 2771775"/>
+                            <a:gd name="connsiteX45" fmla="*/ 238125 w 801201"/>
+                            <a:gd name="connsiteY45" fmla="*/ 2638425 h 2771775"/>
+                            <a:gd name="connsiteX46" fmla="*/ 285750 w 801201"/>
+                            <a:gd name="connsiteY46" fmla="*/ 2543175 h 2771775"/>
+                            <a:gd name="connsiteX47" fmla="*/ 304800 w 801201"/>
+                            <a:gd name="connsiteY47" fmla="*/ 2486025 h 2771775"/>
+                            <a:gd name="connsiteX48" fmla="*/ 314325 w 801201"/>
+                            <a:gd name="connsiteY48" fmla="*/ 2447925 h 2771775"/>
+                            <a:gd name="connsiteX49" fmla="*/ 352425 w 801201"/>
+                            <a:gd name="connsiteY49" fmla="*/ 2381250 h 2771775"/>
+                            <a:gd name="connsiteX50" fmla="*/ 361950 w 801201"/>
+                            <a:gd name="connsiteY50" fmla="*/ 2352675 h 2771775"/>
+                            <a:gd name="connsiteX51" fmla="*/ 381000 w 801201"/>
+                            <a:gd name="connsiteY51" fmla="*/ 2314575 h 2771775"/>
+                            <a:gd name="connsiteX52" fmla="*/ 390525 w 801201"/>
+                            <a:gd name="connsiteY52" fmla="*/ 2276475 h 2771775"/>
+                            <a:gd name="connsiteX53" fmla="*/ 409575 w 801201"/>
+                            <a:gd name="connsiteY53" fmla="*/ 2219325 h 2771775"/>
+                            <a:gd name="connsiteX54" fmla="*/ 428625 w 801201"/>
+                            <a:gd name="connsiteY54" fmla="*/ 1962150 h 2771775"/>
+                            <a:gd name="connsiteX55" fmla="*/ 438150 w 801201"/>
+                            <a:gd name="connsiteY55" fmla="*/ 1924050 h 2771775"/>
+                            <a:gd name="connsiteX56" fmla="*/ 447675 w 801201"/>
+                            <a:gd name="connsiteY56" fmla="*/ 1819275 h 2771775"/>
+                            <a:gd name="connsiteX57" fmla="*/ 485775 w 801201"/>
+                            <a:gd name="connsiteY57" fmla="*/ 1866900 h 2771775"/>
+                            <a:gd name="connsiteX58" fmla="*/ 523875 w 801201"/>
+                            <a:gd name="connsiteY58" fmla="*/ 1971675 h 2771775"/>
+                            <a:gd name="connsiteX59" fmla="*/ 533400 w 801201"/>
+                            <a:gd name="connsiteY59" fmla="*/ 2009775 h 2771775"/>
+                            <a:gd name="connsiteX60" fmla="*/ 552450 w 801201"/>
+                            <a:gd name="connsiteY60" fmla="*/ 2047875 h 2771775"/>
+                            <a:gd name="connsiteX61" fmla="*/ 571500 w 801201"/>
+                            <a:gd name="connsiteY61" fmla="*/ 2190750 h 2771775"/>
+                            <a:gd name="connsiteX62" fmla="*/ 600075 w 801201"/>
+                            <a:gd name="connsiteY62" fmla="*/ 2257425 h 2771775"/>
+                            <a:gd name="connsiteX63" fmla="*/ 638175 w 801201"/>
+                            <a:gd name="connsiteY63" fmla="*/ 2419350 h 2771775"/>
+                            <a:gd name="connsiteX64" fmla="*/ 647700 w 801201"/>
+                            <a:gd name="connsiteY64" fmla="*/ 2486025 h 2771775"/>
+                            <a:gd name="connsiteX65" fmla="*/ 676275 w 801201"/>
+                            <a:gd name="connsiteY65" fmla="*/ 2524125 h 2771775"/>
+                            <a:gd name="connsiteX66" fmla="*/ 685800 w 801201"/>
+                            <a:gd name="connsiteY66" fmla="*/ 2552700 h 2771775"/>
+                            <a:gd name="connsiteX67" fmla="*/ 695325 w 801201"/>
+                            <a:gd name="connsiteY67" fmla="*/ 2628900 h 2771775"/>
+                            <a:gd name="connsiteX68" fmla="*/ 714375 w 801201"/>
+                            <a:gd name="connsiteY68" fmla="*/ 2657475 h 2771775"/>
+                            <a:gd name="connsiteX69" fmla="*/ 733425 w 801201"/>
+                            <a:gd name="connsiteY69" fmla="*/ 2743200 h 2771775"/>
+                            <a:gd name="connsiteX70" fmla="*/ 752475 w 801201"/>
+                            <a:gd name="connsiteY70" fmla="*/ 2771775 h 2771775"/>
+                            <a:gd name="connsiteX71" fmla="*/ 742950 w 801201"/>
+                            <a:gd name="connsiteY71" fmla="*/ 2581275 h 2771775"/>
+                            <a:gd name="connsiteX72" fmla="*/ 733425 w 801201"/>
+                            <a:gd name="connsiteY72" fmla="*/ 2524125 h 2771775"/>
+                            <a:gd name="connsiteX73" fmla="*/ 704850 w 801201"/>
+                            <a:gd name="connsiteY73" fmla="*/ 2419350 h 2771775"/>
+                            <a:gd name="connsiteX74" fmla="*/ 695325 w 801201"/>
+                            <a:gd name="connsiteY74" fmla="*/ 2352675 h 2771775"/>
+                            <a:gd name="connsiteX75" fmla="*/ 676275 w 801201"/>
+                            <a:gd name="connsiteY75" fmla="*/ 2324100 h 2771775"/>
+                            <a:gd name="connsiteX76" fmla="*/ 657225 w 801201"/>
+                            <a:gd name="connsiteY76" fmla="*/ 2228850 h 2771775"/>
+                            <a:gd name="connsiteX77" fmla="*/ 638175 w 801201"/>
+                            <a:gd name="connsiteY77" fmla="*/ 2181225 h 2771775"/>
+                            <a:gd name="connsiteX78" fmla="*/ 628650 w 801201"/>
+                            <a:gd name="connsiteY78" fmla="*/ 2133600 h 2771775"/>
+                            <a:gd name="connsiteX79" fmla="*/ 619125 w 801201"/>
+                            <a:gd name="connsiteY79" fmla="*/ 2105025 h 2771775"/>
+                            <a:gd name="connsiteX80" fmla="*/ 609600 w 801201"/>
+                            <a:gd name="connsiteY80" fmla="*/ 2066925 h 2771775"/>
+                            <a:gd name="connsiteX81" fmla="*/ 590550 w 801201"/>
+                            <a:gd name="connsiteY81" fmla="*/ 2038350 h 2771775"/>
+                            <a:gd name="connsiteX82" fmla="*/ 581025 w 801201"/>
+                            <a:gd name="connsiteY82" fmla="*/ 2000250 h 2771775"/>
+                            <a:gd name="connsiteX83" fmla="*/ 561975 w 801201"/>
+                            <a:gd name="connsiteY83" fmla="*/ 1943100 h 2771775"/>
+                            <a:gd name="connsiteX84" fmla="*/ 542925 w 801201"/>
+                            <a:gd name="connsiteY84" fmla="*/ 1876425 h 2771775"/>
+                            <a:gd name="connsiteX85" fmla="*/ 523875 w 801201"/>
+                            <a:gd name="connsiteY85" fmla="*/ 1847850 h 2771775"/>
+                            <a:gd name="connsiteX86" fmla="*/ 514350 w 801201"/>
+                            <a:gd name="connsiteY86" fmla="*/ 1809750 h 2771775"/>
+                            <a:gd name="connsiteX87" fmla="*/ 495300 w 801201"/>
+                            <a:gd name="connsiteY87" fmla="*/ 1781175 h 2771775"/>
+                            <a:gd name="connsiteX88" fmla="*/ 485775 w 801201"/>
+                            <a:gd name="connsiteY88" fmla="*/ 1752600 h 2771775"/>
+                            <a:gd name="connsiteX89" fmla="*/ 466725 w 801201"/>
+                            <a:gd name="connsiteY89" fmla="*/ 1314450 h 2771775"/>
+                            <a:gd name="connsiteX90" fmla="*/ 447675 w 801201"/>
+                            <a:gd name="connsiteY90" fmla="*/ 942975 h 2771775"/>
+                            <a:gd name="connsiteX91" fmla="*/ 419100 w 801201"/>
+                            <a:gd name="connsiteY91" fmla="*/ 809625 h 2771775"/>
+                            <a:gd name="connsiteX92" fmla="*/ 409575 w 801201"/>
+                            <a:gd name="connsiteY92" fmla="*/ 771525 h 2771775"/>
+                            <a:gd name="connsiteX93" fmla="*/ 381000 w 801201"/>
+                            <a:gd name="connsiteY93" fmla="*/ 762000 h 2771775"/>
+                            <a:gd name="connsiteX94" fmla="*/ 323850 w 801201"/>
+                            <a:gd name="connsiteY94" fmla="*/ 866775 h 2771775"/>
+                            <a:gd name="connsiteX95" fmla="*/ 304800 w 801201"/>
+                            <a:gd name="connsiteY95" fmla="*/ 904875 h 2771775"/>
+                            <a:gd name="connsiteX96" fmla="*/ 276225 w 801201"/>
+                            <a:gd name="connsiteY96" fmla="*/ 933450 h 2771775"/>
+                            <a:gd name="connsiteX97" fmla="*/ 238125 w 801201"/>
+                            <a:gd name="connsiteY97" fmla="*/ 1009650 h 2771775"/>
+                            <a:gd name="connsiteX98" fmla="*/ 200025 w 801201"/>
+                            <a:gd name="connsiteY98" fmla="*/ 1066800 h 2771775"/>
+                            <a:gd name="connsiteX99" fmla="*/ 123825 w 801201"/>
+                            <a:gd name="connsiteY99" fmla="*/ 1143000 h 2771775"/>
+                            <a:gd name="connsiteX100" fmla="*/ 85725 w 801201"/>
+                            <a:gd name="connsiteY100" fmla="*/ 1190625 h 2771775"/>
+                            <a:gd name="connsiteX101" fmla="*/ 57150 w 801201"/>
+                            <a:gd name="connsiteY101" fmla="*/ 1219200 h 2771775"/>
+                            <a:gd name="connsiteX102" fmla="*/ 0 w 801201"/>
+                            <a:gd name="connsiteY102" fmla="*/ 1285875 h 2771775"/>
+                            <a:gd name="connsiteX103" fmla="*/ 9525 w 801201"/>
+                            <a:gd name="connsiteY103" fmla="*/ 1257300 h 2771775"/>
+                            <a:gd name="connsiteX104" fmla="*/ 66675 w 801201"/>
+                            <a:gd name="connsiteY104" fmla="*/ 1190625 h 2771775"/>
+                            <a:gd name="connsiteX105" fmla="*/ 123825 w 801201"/>
+                            <a:gd name="connsiteY105" fmla="*/ 1123950 h 2771775"/>
+                            <a:gd name="connsiteX106" fmla="*/ 200025 w 801201"/>
+                            <a:gd name="connsiteY106" fmla="*/ 1009650 h 2771775"/>
+                            <a:gd name="connsiteX107" fmla="*/ 266700 w 801201"/>
+                            <a:gd name="connsiteY107" fmla="*/ 914400 h 2771775"/>
+                            <a:gd name="connsiteX108" fmla="*/ 285750 w 801201"/>
+                            <a:gd name="connsiteY108" fmla="*/ 885825 h 2771775"/>
+                            <a:gd name="connsiteX109" fmla="*/ 314325 w 801201"/>
+                            <a:gd name="connsiteY109" fmla="*/ 866775 h 2771775"/>
+                            <a:gd name="connsiteX110" fmla="*/ 352425 w 801201"/>
+                            <a:gd name="connsiteY110" fmla="*/ 809625 h 2771775"/>
+                            <a:gd name="connsiteX111" fmla="*/ 371475 w 801201"/>
+                            <a:gd name="connsiteY111" fmla="*/ 771525 h 2771775"/>
+                            <a:gd name="connsiteX112" fmla="*/ 457200 w 801201"/>
+                            <a:gd name="connsiteY112" fmla="*/ 723900 h 2771775"/>
+                            <a:gd name="connsiteX113" fmla="*/ 504825 w 801201"/>
+                            <a:gd name="connsiteY113" fmla="*/ 742950 h 2771775"/>
+                            <a:gd name="connsiteX114" fmla="*/ 542925 w 801201"/>
+                            <a:gd name="connsiteY114" fmla="*/ 809625 h 2771775"/>
+                            <a:gd name="connsiteX115" fmla="*/ 571500 w 801201"/>
+                            <a:gd name="connsiteY115" fmla="*/ 847725 h 2771775"/>
+                            <a:gd name="connsiteX116" fmla="*/ 590550 w 801201"/>
+                            <a:gd name="connsiteY116" fmla="*/ 876300 h 2771775"/>
+                            <a:gd name="connsiteX117" fmla="*/ 628650 w 801201"/>
+                            <a:gd name="connsiteY117" fmla="*/ 914400 h 2771775"/>
+                            <a:gd name="connsiteX118" fmla="*/ 647700 w 801201"/>
+                            <a:gd name="connsiteY118" fmla="*/ 942975 h 2771775"/>
+                            <a:gd name="connsiteX119" fmla="*/ 695325 w 801201"/>
+                            <a:gd name="connsiteY119" fmla="*/ 1000125 h 2771775"/>
+                            <a:gd name="connsiteX120" fmla="*/ 704850 w 801201"/>
+                            <a:gd name="connsiteY120" fmla="*/ 1028700 h 2771775"/>
+                            <a:gd name="connsiteX121" fmla="*/ 723900 w 801201"/>
+                            <a:gd name="connsiteY121" fmla="*/ 1057275 h 2771775"/>
+                            <a:gd name="connsiteX122" fmla="*/ 742950 w 801201"/>
+                            <a:gd name="connsiteY122" fmla="*/ 1095375 h 2771775"/>
+                            <a:gd name="connsiteX123" fmla="*/ 781050 w 801201"/>
+                            <a:gd name="connsiteY123" fmla="*/ 1152525 h 2771775"/>
+                            <a:gd name="connsiteX124" fmla="*/ 800100 w 801201"/>
+                            <a:gd name="connsiteY124" fmla="*/ 1209675 h 2771775"/>
+                            <a:gd name="connsiteX125" fmla="*/ 771525 w 801201"/>
+                            <a:gd name="connsiteY125" fmla="*/ 1114425 h 2771775"/>
+                            <a:gd name="connsiteX126" fmla="*/ 762000 w 801201"/>
+                            <a:gd name="connsiteY126" fmla="*/ 1066800 h 2771775"/>
+                            <a:gd name="connsiteX127" fmla="*/ 733425 w 801201"/>
+                            <a:gd name="connsiteY127" fmla="*/ 1028700 h 2771775"/>
+                            <a:gd name="connsiteX128" fmla="*/ 714375 w 801201"/>
+                            <a:gd name="connsiteY128" fmla="*/ 1000125 h 2771775"/>
+                            <a:gd name="connsiteX129" fmla="*/ 704850 w 801201"/>
+                            <a:gd name="connsiteY129" fmla="*/ 971550 h 2771775"/>
+                            <a:gd name="connsiteX130" fmla="*/ 685800 w 801201"/>
+                            <a:gd name="connsiteY130" fmla="*/ 942975 h 2771775"/>
+                            <a:gd name="connsiteX131" fmla="*/ 676275 w 801201"/>
+                            <a:gd name="connsiteY131" fmla="*/ 914400 h 2771775"/>
+                            <a:gd name="connsiteX132" fmla="*/ 647700 w 801201"/>
+                            <a:gd name="connsiteY132" fmla="*/ 885825 h 2771775"/>
+                            <a:gd name="connsiteX133" fmla="*/ 619125 w 801201"/>
+                            <a:gd name="connsiteY133" fmla="*/ 828675 h 2771775"/>
+                            <a:gd name="connsiteX134" fmla="*/ 609600 w 801201"/>
+                            <a:gd name="connsiteY134" fmla="*/ 800100 h 2771775"/>
+                            <a:gd name="connsiteX135" fmla="*/ 581025 w 801201"/>
+                            <a:gd name="connsiteY135" fmla="*/ 790575 h 2771775"/>
+                            <a:gd name="connsiteX136" fmla="*/ 552450 w 801201"/>
+                            <a:gd name="connsiteY136" fmla="*/ 771525 h 2771775"/>
+                            <a:gd name="connsiteX137" fmla="*/ 447675 w 801201"/>
+                            <a:gd name="connsiteY137" fmla="*/ 742950 h 2771775"/>
+                            <a:gd name="connsiteX138" fmla="*/ 400050 w 801201"/>
+                            <a:gd name="connsiteY138" fmla="*/ 742950 h 2771775"/>
+                          </a:gdLst>
+                          <a:ahLst/>
+                          <a:cxnLst>
+                            <a:cxn ang="0">
+                              <a:pos x="connsiteX0" y="connsiteY0"/>
+                            </a:cxn>
+                            <a:cxn ang="0">
+                              <a:pos x="connsiteX1" y="connsiteY1"/>
+                            </a:cxn>
+                            <a:cxn ang="0">
+                              <a:pos x="connsiteX2" y="connsiteY2"/>
+                            </a:cxn>
+                            <a:cxn ang="0">
+                              <a:pos x="connsiteX3" y="connsiteY3"/>
+                            </a:cxn>
+                            <a:cxn ang="0">
+                              <a:pos x="connsiteX4" y="connsiteY4"/>
+                            </a:cxn>
+                            <a:cxn ang="0">
+                              <a:pos x="connsiteX5" y="connsiteY5"/>
+                            </a:cxn>
+                            <a:cxn ang="0">
+                              <a:pos x="connsiteX6" y="connsiteY6"/>
+                            </a:cxn>
+                            <a:cxn ang="0">
+                              <a:pos x="connsiteX7" y="connsiteY7"/>
+                            </a:cxn>
+                            <a:cxn ang="0">
+                              <a:pos x="connsiteX8" y="connsiteY8"/>
+                            </a:cxn>
+                            <a:cxn ang="0">
+                              <a:pos x="connsiteX9" y="connsiteY9"/>
+                            </a:cxn>
+                            <a:cxn ang="0">
+                              <a:pos x="connsiteX10" y="connsiteY10"/>
+                            </a:cxn>
+                            <a:cxn ang="0">
+                              <a:pos x="connsiteX11" y="connsiteY11"/>
+                            </a:cxn>
+                            <a:cxn ang="0">
+                              <a:pos x="connsiteX12" y="connsiteY12"/>
+                            </a:cxn>
+                            <a:cxn ang="0">
+                              <a:pos x="connsiteX13" y="connsiteY13"/>
+                            </a:cxn>
+                            <a:cxn ang="0">
+                              <a:pos x="connsiteX14" y="connsiteY14"/>
+                            </a:cxn>
+                            <a:cxn ang="0">
+                              <a:pos x="connsiteX15" y="connsiteY15"/>
+                            </a:cxn>
+                            <a:cxn ang="0">
+                              <a:pos x="connsiteX16" y="connsiteY16"/>
+                            </a:cxn>
+                            <a:cxn ang="0">
+                              <a:pos x="connsiteX17" y="connsiteY17"/>
+                            </a:cxn>
+                            <a:cxn ang="0">
+                              <a:pos x="connsiteX18" y="connsiteY18"/>
+                            </a:cxn>
+                            <a:cxn ang="0">
+                              <a:pos x="connsiteX19" y="connsiteY19"/>
+                            </a:cxn>
+                            <a:cxn ang="0">
+                              <a:pos x="connsiteX20" y="connsiteY20"/>
+                            </a:cxn>
+                            <a:cxn ang="0">
+                              <a:pos x="connsiteX21" y="connsiteY21"/>
+                            </a:cxn>
+                            <a:cxn ang="0">
+                              <a:pos x="connsiteX22" y="connsiteY22"/>
+                            </a:cxn>
+                            <a:cxn ang="0">
+                              <a:pos x="connsiteX23" y="connsiteY23"/>
+                            </a:cxn>
+                            <a:cxn ang="0">
+                              <a:pos x="connsiteX24" y="connsiteY24"/>
+                            </a:cxn>
+                            <a:cxn ang="0">
+                              <a:pos x="connsiteX25" y="connsiteY25"/>
+                            </a:cxn>
+                            <a:cxn ang="0">
+                              <a:pos x="connsiteX26" y="connsiteY26"/>
+                            </a:cxn>
+                            <a:cxn ang="0">
+                              <a:pos x="connsiteX27" y="connsiteY27"/>
+                            </a:cxn>
+                            <a:cxn ang="0">
+                              <a:pos x="connsiteX28" y="connsiteY28"/>
+                            </a:cxn>
+                            <a:cxn ang="0">
+                              <a:pos x="connsiteX29" y="connsiteY29"/>
+                            </a:cxn>
+                            <a:cxn ang="0">
+                              <a:pos x="connsiteX30" y="connsiteY30"/>
+                            </a:cxn>
+                            <a:cxn ang="0">
+                              <a:pos x="connsiteX31" y="connsiteY31"/>
+                            </a:cxn>
+                            <a:cxn ang="0">
+                              <a:pos x="connsiteX32" y="connsiteY32"/>
+                            </a:cxn>
+                            <a:cxn ang="0">
+                              <a:pos x="connsiteX33" y="connsiteY33"/>
+                            </a:cxn>
+                            <a:cxn ang="0">
+                              <a:pos x="connsiteX34" y="connsiteY34"/>
+                            </a:cxn>
+                            <a:cxn ang="0">
+                              <a:pos x="connsiteX35" y="connsiteY35"/>
+                            </a:cxn>
+                            <a:cxn ang="0">
+                              <a:pos x="connsiteX36" y="connsiteY36"/>
+                            </a:cxn>
+                            <a:cxn ang="0">
+                              <a:pos x="connsiteX37" y="connsiteY37"/>
+                            </a:cxn>
+                            <a:cxn ang="0">
+                              <a:pos x="connsiteX38" y="connsiteY38"/>
+                            </a:cxn>
+                            <a:cxn ang="0">
+                              <a:pos x="connsiteX39" y="connsiteY39"/>
+                            </a:cxn>
+                            <a:cxn ang="0">
+                              <a:pos x="connsiteX40" y="connsiteY40"/>
+                            </a:cxn>
+                            <a:cxn ang="0">
+                              <a:pos x="connsiteX41" y="connsiteY41"/>
+                            </a:cxn>
+                            <a:cxn ang="0">
+                              <a:pos x="connsiteX42" y="connsiteY42"/>
+                            </a:cxn>
+                            <a:cxn ang="0">
+                              <a:pos x="connsiteX43" y="connsiteY43"/>
+                            </a:cxn>
+                            <a:cxn ang="0">
+                              <a:pos x="connsiteX44" y="connsiteY44"/>
+                            </a:cxn>
+                            <a:cxn ang="0">
+                              <a:pos x="connsiteX45" y="connsiteY45"/>
+                            </a:cxn>
+                            <a:cxn ang="0">
+                              <a:pos x="connsiteX46" y="connsiteY46"/>
+                            </a:cxn>
+                            <a:cxn ang="0">
+                              <a:pos x="connsiteX47" y="connsiteY47"/>
+                            </a:cxn>
+                            <a:cxn ang="0">
+                              <a:pos x="connsiteX48" y="connsiteY48"/>
+                            </a:cxn>
+                            <a:cxn ang="0">
+                              <a:pos x="connsiteX49" y="connsiteY49"/>
+                            </a:cxn>
+                            <a:cxn ang="0">
+                              <a:pos x="connsiteX50" y="connsiteY50"/>
+                            </a:cxn>
+                            <a:cxn ang="0">
+                              <a:pos x="connsiteX51" y="connsiteY51"/>
+                            </a:cxn>
+                            <a:cxn ang="0">
+                              <a:pos x="connsiteX52" y="connsiteY52"/>
+                            </a:cxn>
+                            <a:cxn ang="0">
+                              <a:pos x="connsiteX53" y="connsiteY53"/>
+                            </a:cxn>
+                            <a:cxn ang="0">
+                              <a:pos x="connsiteX54" y="connsiteY54"/>
+                            </a:cxn>
+                            <a:cxn ang="0">
+                              <a:pos x="connsiteX55" y="connsiteY55"/>
+                            </a:cxn>
+                            <a:cxn ang="0">
+                              <a:pos x="connsiteX56" y="connsiteY56"/>
+                            </a:cxn>
+                            <a:cxn ang="0">
+                              <a:pos x="connsiteX57" y="connsiteY57"/>
+                            </a:cxn>
+                            <a:cxn ang="0">
+                              <a:pos x="connsiteX58" y="connsiteY58"/>
+                            </a:cxn>
+                            <a:cxn ang="0">
+                              <a:pos x="connsiteX59" y="connsiteY59"/>
+                            </a:cxn>
+                            <a:cxn ang="0">
+                              <a:pos x="connsiteX60" y="connsiteY60"/>
+                            </a:cxn>
+                            <a:cxn ang="0">
+                              <a:pos x="connsiteX61" y="connsiteY61"/>
+                            </a:cxn>
+                            <a:cxn ang="0">
+                              <a:pos x="connsiteX62" y="connsiteY62"/>
+                            </a:cxn>
+                            <a:cxn ang="0">
+                              <a:pos x="connsiteX63" y="connsiteY63"/>
+                            </a:cxn>
+                            <a:cxn ang="0">
+                              <a:pos x="connsiteX64" y="connsiteY64"/>
+                            </a:cxn>
+                            <a:cxn ang="0">
+                              <a:pos x="connsiteX65" y="connsiteY65"/>
+                            </a:cxn>
+                            <a:cxn ang="0">
+                              <a:pos x="connsiteX66" y="connsiteY66"/>
+                            </a:cxn>
+                            <a:cxn ang="0">
+                              <a:pos x="connsiteX67" y="connsiteY67"/>
+                            </a:cxn>
+                            <a:cxn ang="0">
+                              <a:pos x="connsiteX68" y="connsiteY68"/>
+                            </a:cxn>
+                            <a:cxn ang="0">
+                              <a:pos x="connsiteX69" y="connsiteY69"/>
+                            </a:cxn>
+                            <a:cxn ang="0">
+                              <a:pos x="connsiteX70" y="connsiteY70"/>
+                            </a:cxn>
+                            <a:cxn ang="0">
+                              <a:pos x="connsiteX71" y="connsiteY71"/>
+                            </a:cxn>
+                            <a:cxn ang="0">
+                              <a:pos x="connsiteX72" y="connsiteY72"/>
+                            </a:cxn>
+                            <a:cxn ang="0">
+                              <a:pos x="connsiteX73" y="connsiteY73"/>
+                            </a:cxn>
+                            <a:cxn ang="0">
+                              <a:pos x="connsiteX74" y="connsiteY74"/>
+                            </a:cxn>
+                            <a:cxn ang="0">
+                              <a:pos x="connsiteX75" y="connsiteY75"/>
+                            </a:cxn>
+                            <a:cxn ang="0">
+                              <a:pos x="connsiteX76" y="connsiteY76"/>
+                            </a:cxn>
+                            <a:cxn ang="0">
+                              <a:pos x="connsiteX77" y="connsiteY77"/>
+                            </a:cxn>
+                            <a:cxn ang="0">
+                              <a:pos x="connsiteX78" y="connsiteY78"/>
+                            </a:cxn>
+                            <a:cxn ang="0">
+                              <a:pos x="connsiteX79" y="connsiteY79"/>
+                            </a:cxn>
+                            <a:cxn ang="0">
+                              <a:pos x="connsiteX80" y="connsiteY80"/>
+                            </a:cxn>
+                            <a:cxn ang="0">
+                              <a:pos x="connsiteX81" y="connsiteY81"/>
+                            </a:cxn>
+                            <a:cxn ang="0">
+                              <a:pos x="connsiteX82" y="connsiteY82"/>
+                            </a:cxn>
+                            <a:cxn ang="0">
+                              <a:pos x="connsiteX83" y="connsiteY83"/>
+                            </a:cxn>
+                            <a:cxn ang="0">
+                              <a:pos x="connsiteX84" y="connsiteY84"/>
+                            </a:cxn>
+                            <a:cxn ang="0">
+                              <a:pos x="connsiteX85" y="connsiteY85"/>
+                            </a:cxn>
+                            <a:cxn ang="0">
+                              <a:pos x="connsiteX86" y="connsiteY86"/>
+                            </a:cxn>
+                            <a:cxn ang="0">
+                              <a:pos x="connsiteX87" y="connsiteY87"/>
+                            </a:cxn>
+                            <a:cxn ang="0">
+                              <a:pos x="connsiteX88" y="connsiteY88"/>
+                            </a:cxn>
+                            <a:cxn ang="0">
+                              <a:pos x="connsiteX89" y="connsiteY89"/>
+                            </a:cxn>
+                            <a:cxn ang="0">
+                              <a:pos x="connsiteX90" y="connsiteY90"/>
+                            </a:cxn>
+                            <a:cxn ang="0">
+                              <a:pos x="connsiteX91" y="connsiteY91"/>
+                            </a:cxn>
+                            <a:cxn ang="0">
+                              <a:pos x="connsiteX92" y="connsiteY92"/>
+                            </a:cxn>
+                            <a:cxn ang="0">
+                              <a:pos x="connsiteX93" y="connsiteY93"/>
+                            </a:cxn>
+                            <a:cxn ang="0">
+                              <a:pos x="connsiteX94" y="connsiteY94"/>
+                            </a:cxn>
+                            <a:cxn ang="0">
+                              <a:pos x="connsiteX95" y="connsiteY95"/>
+                            </a:cxn>
+                            <a:cxn ang="0">
+                              <a:pos x="connsiteX96" y="connsiteY96"/>
+                            </a:cxn>
+                            <a:cxn ang="0">
+                              <a:pos x="connsiteX97" y="connsiteY97"/>
+                            </a:cxn>
+                            <a:cxn ang="0">
+                              <a:pos x="connsiteX98" y="connsiteY98"/>
+                            </a:cxn>
+                            <a:cxn ang="0">
+                              <a:pos x="connsiteX99" y="connsiteY99"/>
+                            </a:cxn>
+                            <a:cxn ang="0">
+                              <a:pos x="connsiteX100" y="connsiteY100"/>
+                            </a:cxn>
+                            <a:cxn ang="0">
+                              <a:pos x="connsiteX101" y="connsiteY101"/>
+                            </a:cxn>
+                            <a:cxn ang="0">
+                              <a:pos x="connsiteX102" y="connsiteY102"/>
+                            </a:cxn>
+                            <a:cxn ang="0">
+                              <a:pos x="connsiteX103" y="connsiteY103"/>
+                            </a:cxn>
+                            <a:cxn ang="0">
+                              <a:pos x="connsiteX104" y="connsiteY104"/>
+                            </a:cxn>
+                            <a:cxn ang="0">
+                              <a:pos x="connsiteX105" y="connsiteY105"/>
+                            </a:cxn>
+                            <a:cxn ang="0">
+                              <a:pos x="connsiteX106" y="connsiteY106"/>
+                            </a:cxn>
+                            <a:cxn ang="0">
+                              <a:pos x="connsiteX107" y="connsiteY107"/>
+                            </a:cxn>
+                            <a:cxn ang="0">
+                              <a:pos x="connsiteX108" y="connsiteY108"/>
+                            </a:cxn>
+                            <a:cxn ang="0">
+                              <a:pos x="connsiteX109" y="connsiteY109"/>
+                            </a:cxn>
+                            <a:cxn ang="0">
+                              <a:pos x="connsiteX110" y="connsiteY110"/>
+                            </a:cxn>
+                            <a:cxn ang="0">
+                              <a:pos x="connsiteX111" y="connsiteY111"/>
+                            </a:cxn>
+                            <a:cxn ang="0">
+                              <a:pos x="connsiteX112" y="connsiteY112"/>
+                            </a:cxn>
+                            <a:cxn ang="0">
+                              <a:pos x="connsiteX113" y="connsiteY113"/>
+                            </a:cxn>
+                            <a:cxn ang="0">
+                              <a:pos x="connsiteX114" y="connsiteY114"/>
+                            </a:cxn>
+                            <a:cxn ang="0">
+                              <a:pos x="connsiteX115" y="connsiteY115"/>
+                            </a:cxn>
+                            <a:cxn ang="0">
+                              <a:pos x="connsiteX116" y="connsiteY116"/>
+                            </a:cxn>
+                            <a:cxn ang="0">
+                              <a:pos x="connsiteX117" y="connsiteY117"/>
+                            </a:cxn>
+                            <a:cxn ang="0">
+                              <a:pos x="connsiteX118" y="connsiteY118"/>
+                            </a:cxn>
+                            <a:cxn ang="0">
+                              <a:pos x="connsiteX119" y="connsiteY119"/>
+                            </a:cxn>
+                            <a:cxn ang="0">
+                              <a:pos x="connsiteX120" y="connsiteY120"/>
+                            </a:cxn>
+                            <a:cxn ang="0">
+                              <a:pos x="connsiteX121" y="connsiteY121"/>
+                            </a:cxn>
+                            <a:cxn ang="0">
+                              <a:pos x="connsiteX122" y="connsiteY122"/>
+                            </a:cxn>
+                            <a:cxn ang="0">
+                              <a:pos x="connsiteX123" y="connsiteY123"/>
+                            </a:cxn>
+                            <a:cxn ang="0">
+                              <a:pos x="connsiteX124" y="connsiteY124"/>
+                            </a:cxn>
+                            <a:cxn ang="0">
+                              <a:pos x="connsiteX125" y="connsiteY125"/>
+                            </a:cxn>
+                            <a:cxn ang="0">
+                              <a:pos x="connsiteX126" y="connsiteY126"/>
+                            </a:cxn>
+                            <a:cxn ang="0">
+                              <a:pos x="connsiteX127" y="connsiteY127"/>
+                            </a:cxn>
+                            <a:cxn ang="0">
+                              <a:pos x="connsiteX128" y="connsiteY128"/>
+                            </a:cxn>
+                            <a:cxn ang="0">
+                              <a:pos x="connsiteX129" y="connsiteY129"/>
+                            </a:cxn>
+                            <a:cxn ang="0">
+                              <a:pos x="connsiteX130" y="connsiteY130"/>
+                            </a:cxn>
+                            <a:cxn ang="0">
+                              <a:pos x="connsiteX131" y="connsiteY131"/>
+                            </a:cxn>
+                            <a:cxn ang="0">
+                              <a:pos x="connsiteX132" y="connsiteY132"/>
+                            </a:cxn>
+                            <a:cxn ang="0">
+                              <a:pos x="connsiteX133" y="connsiteY133"/>
+                            </a:cxn>
+                            <a:cxn ang="0">
+                              <a:pos x="connsiteX134" y="connsiteY134"/>
+                            </a:cxn>
+                            <a:cxn ang="0">
+                              <a:pos x="connsiteX135" y="connsiteY135"/>
+                            </a:cxn>
+                            <a:cxn ang="0">
+                              <a:pos x="connsiteX136" y="connsiteY136"/>
+                            </a:cxn>
+                            <a:cxn ang="0">
+                              <a:pos x="connsiteX137" y="connsiteY137"/>
+                            </a:cxn>
+                            <a:cxn ang="0">
+                              <a:pos x="connsiteX138" y="connsiteY138"/>
+                            </a:cxn>
+                          </a:cxnLst>
+                          <a:rect l="l" t="t" r="r" b="b"/>
+                          <a:pathLst>
+                            <a:path w="801201" h="2771775">
+                              <a:moveTo>
+                                <a:pt x="400050" y="57150"/>
+                              </a:moveTo>
+                              <a:cubicBezTo>
+                                <a:pt x="352425" y="63500"/>
+                                <a:pt x="302074" y="59096"/>
+                                <a:pt x="257175" y="76200"/>
+                              </a:cubicBezTo>
+                              <a:cubicBezTo>
+                                <a:pt x="231999" y="85791"/>
+                                <a:pt x="200025" y="133350"/>
+                                <a:pt x="200025" y="133350"/>
+                              </a:cubicBezTo>
+                              <a:cubicBezTo>
+                                <a:pt x="176835" y="202919"/>
+                                <a:pt x="185845" y="171019"/>
+                                <a:pt x="171450" y="228600"/>
+                              </a:cubicBezTo>
+                              <a:cubicBezTo>
+                                <a:pt x="174625" y="269875"/>
+                                <a:pt x="175840" y="311348"/>
+                                <a:pt x="180975" y="352425"/>
+                              </a:cubicBezTo>
+                              <a:cubicBezTo>
+                                <a:pt x="182220" y="362388"/>
+                                <a:pt x="184072" y="373287"/>
+                                <a:pt x="190500" y="381000"/>
+                              </a:cubicBezTo>
+                              <a:cubicBezTo>
+                                <a:pt x="200663" y="393196"/>
+                                <a:pt x="216653" y="399121"/>
+                                <a:pt x="228600" y="409575"/>
+                              </a:cubicBezTo>
+                              <a:cubicBezTo>
+                                <a:pt x="242117" y="421402"/>
+                                <a:pt x="253063" y="435986"/>
+                                <a:pt x="266700" y="447675"/>
+                              </a:cubicBezTo>
+                              <a:cubicBezTo>
+                                <a:pt x="285548" y="463831"/>
+                                <a:pt x="311754" y="474965"/>
+                                <a:pt x="333375" y="485775"/>
+                              </a:cubicBezTo>
+                              <a:cubicBezTo>
+                                <a:pt x="371475" y="482600"/>
+                                <a:pt x="410914" y="486753"/>
+                                <a:pt x="447675" y="476250"/>
+                              </a:cubicBezTo>
+                              <a:cubicBezTo>
+                                <a:pt x="458682" y="473105"/>
+                                <a:pt x="462813" y="458433"/>
+                                <a:pt x="466725" y="447675"/>
+                              </a:cubicBezTo>
+                              <a:cubicBezTo>
+                                <a:pt x="491324" y="380029"/>
+                                <a:pt x="481984" y="371382"/>
+                                <a:pt x="495300" y="304800"/>
+                              </a:cubicBezTo>
+                              <a:cubicBezTo>
+                                <a:pt x="497269" y="294955"/>
+                                <a:pt x="501650" y="285750"/>
+                                <a:pt x="504825" y="276225"/>
+                              </a:cubicBezTo>
+                              <a:cubicBezTo>
+                                <a:pt x="501650" y="219075"/>
+                                <a:pt x="506974" y="160810"/>
+                                <a:pt x="495300" y="104775"/>
+                              </a:cubicBezTo>
+                              <a:cubicBezTo>
+                                <a:pt x="490630" y="82361"/>
+                                <a:pt x="469900" y="66675"/>
+                                <a:pt x="457200" y="47625"/>
+                              </a:cubicBezTo>
+                              <a:cubicBezTo>
+                                <a:pt x="431800" y="9525"/>
+                                <a:pt x="447675" y="25400"/>
+                                <a:pt x="409575" y="0"/>
+                              </a:cubicBezTo>
+                              <a:cubicBezTo>
+                                <a:pt x="400050" y="3175"/>
+                                <a:pt x="389980" y="5035"/>
+                                <a:pt x="381000" y="9525"/>
+                              </a:cubicBezTo>
+                              <a:cubicBezTo>
+                                <a:pt x="370761" y="14645"/>
+                                <a:pt x="362947" y="24066"/>
+                                <a:pt x="352425" y="28575"/>
+                              </a:cubicBezTo>
+                              <a:cubicBezTo>
+                                <a:pt x="340393" y="33732"/>
+                                <a:pt x="327025" y="34925"/>
+                                <a:pt x="314325" y="38100"/>
+                              </a:cubicBezTo>
+                              <a:cubicBezTo>
+                                <a:pt x="304800" y="47625"/>
+                                <a:pt x="296958" y="59203"/>
+                                <a:pt x="285750" y="66675"/>
+                              </a:cubicBezTo>
+                              <a:cubicBezTo>
+                                <a:pt x="234252" y="101007"/>
+                                <a:pt x="277640" y="38890"/>
+                                <a:pt x="219075" y="104775"/>
+                              </a:cubicBezTo>
+                              <a:cubicBezTo>
+                                <a:pt x="184140" y="144077"/>
+                                <a:pt x="184385" y="151695"/>
+                                <a:pt x="171450" y="190500"/>
+                              </a:cubicBezTo>
+                              <a:cubicBezTo>
+                                <a:pt x="171689" y="194800"/>
+                                <a:pt x="164601" y="338728"/>
+                                <a:pt x="190500" y="390525"/>
+                              </a:cubicBezTo>
+                              <a:cubicBezTo>
+                                <a:pt x="195620" y="400764"/>
+                                <a:pt x="202221" y="410306"/>
+                                <a:pt x="209550" y="419100"/>
+                              </a:cubicBezTo>
+                              <a:cubicBezTo>
+                                <a:pt x="218174" y="429448"/>
+                                <a:pt x="228600" y="438150"/>
+                                <a:pt x="238125" y="447675"/>
+                              </a:cubicBezTo>
+                              <a:cubicBezTo>
+                                <a:pt x="241300" y="457200"/>
+                                <a:pt x="239480" y="470414"/>
+                                <a:pt x="247650" y="476250"/>
+                              </a:cubicBezTo>
+                              <a:cubicBezTo>
+                                <a:pt x="270620" y="492657"/>
+                                <a:pt x="335488" y="500415"/>
+                                <a:pt x="361950" y="504825"/>
+                              </a:cubicBezTo>
+                              <a:cubicBezTo>
+                                <a:pt x="402620" y="565830"/>
+                                <a:pt x="373325" y="512041"/>
+                                <a:pt x="390525" y="638175"/>
+                              </a:cubicBezTo>
+                              <a:cubicBezTo>
+                                <a:pt x="395321" y="673347"/>
+                                <a:pt x="403739" y="707935"/>
+                                <a:pt x="409575" y="742950"/>
+                              </a:cubicBezTo>
+                              <a:cubicBezTo>
+                                <a:pt x="413266" y="765095"/>
+                                <a:pt x="415925" y="787400"/>
+                                <a:pt x="419100" y="809625"/>
+                              </a:cubicBezTo>
+                              <a:cubicBezTo>
+                                <a:pt x="422275" y="939800"/>
+                                <a:pt x="428625" y="1069936"/>
+                                <a:pt x="428625" y="1200150"/>
+                              </a:cubicBezTo>
+                              <a:cubicBezTo>
+                                <a:pt x="428625" y="1643343"/>
+                                <a:pt x="449235" y="1525723"/>
+                                <a:pt x="409575" y="1724025"/>
+                              </a:cubicBezTo>
+                              <a:cubicBezTo>
+                                <a:pt x="406400" y="1774825"/>
+                                <a:pt x="407600" y="1826089"/>
+                                <a:pt x="400050" y="1876425"/>
+                              </a:cubicBezTo>
+                              <a:cubicBezTo>
+                                <a:pt x="397944" y="1890467"/>
+                                <a:pt x="385080" y="1900925"/>
+                                <a:pt x="381000" y="1914525"/>
+                              </a:cubicBezTo>
+                              <a:cubicBezTo>
+                                <a:pt x="375451" y="1933023"/>
+                                <a:pt x="374930" y="1952674"/>
+                                <a:pt x="371475" y="1971675"/>
+                              </a:cubicBezTo>
+                              <a:cubicBezTo>
+                                <a:pt x="368579" y="1987603"/>
+                                <a:pt x="366602" y="2003793"/>
+                                <a:pt x="361950" y="2019300"/>
+                              </a:cubicBezTo>
+                              <a:cubicBezTo>
+                                <a:pt x="357037" y="2035677"/>
+                                <a:pt x="349250" y="2051050"/>
+                                <a:pt x="342900" y="2066925"/>
+                              </a:cubicBezTo>
+                              <a:cubicBezTo>
+                                <a:pt x="336445" y="2125017"/>
+                                <a:pt x="326096" y="2234422"/>
+                                <a:pt x="314325" y="2305050"/>
+                              </a:cubicBezTo>
+                              <a:cubicBezTo>
+                                <a:pt x="311663" y="2321019"/>
+                                <a:pt x="307462" y="2336706"/>
+                                <a:pt x="304800" y="2352675"/>
+                              </a:cubicBezTo>
+                              <a:cubicBezTo>
+                                <a:pt x="290384" y="2439173"/>
+                                <a:pt x="307139" y="2395622"/>
+                                <a:pt x="276225" y="2457450"/>
+                              </a:cubicBezTo>
+                              <a:cubicBezTo>
+                                <a:pt x="273050" y="2476500"/>
+                                <a:pt x="272249" y="2496102"/>
+                                <a:pt x="266700" y="2514600"/>
+                              </a:cubicBezTo>
+                              <a:cubicBezTo>
+                                <a:pt x="262620" y="2528200"/>
+                                <a:pt x="252140" y="2539230"/>
+                                <a:pt x="247650" y="2552700"/>
+                              </a:cubicBezTo>
+                              <a:cubicBezTo>
+                                <a:pt x="239371" y="2577538"/>
+                                <a:pt x="234487" y="2603389"/>
+                                <a:pt x="228600" y="2628900"/>
+                              </a:cubicBezTo>
+                              <a:cubicBezTo>
+                                <a:pt x="224960" y="2644675"/>
+                                <a:pt x="223002" y="2660819"/>
+                                <a:pt x="219075" y="2676525"/>
+                              </a:cubicBezTo>
+                              <a:cubicBezTo>
+                                <a:pt x="216640" y="2686265"/>
+                                <a:pt x="209550" y="2715140"/>
+                                <a:pt x="209550" y="2705100"/>
+                              </a:cubicBezTo>
+                              <a:cubicBezTo>
+                                <a:pt x="209550" y="2661006"/>
+                                <a:pt x="222571" y="2673422"/>
+                                <a:pt x="238125" y="2638425"/>
+                              </a:cubicBezTo>
+                              <a:cubicBezTo>
+                                <a:pt x="281889" y="2539956"/>
+                                <a:pt x="229557" y="2618098"/>
+                                <a:pt x="285750" y="2543175"/>
+                              </a:cubicBezTo>
+                              <a:cubicBezTo>
+                                <a:pt x="292100" y="2524125"/>
+                                <a:pt x="299930" y="2505506"/>
+                                <a:pt x="304800" y="2486025"/>
+                              </a:cubicBezTo>
+                              <a:cubicBezTo>
+                                <a:pt x="307975" y="2473325"/>
+                                <a:pt x="309728" y="2460182"/>
+                                <a:pt x="314325" y="2447925"/>
+                              </a:cubicBezTo>
+                              <a:cubicBezTo>
+                                <a:pt x="339373" y="2381129"/>
+                                <a:pt x="324790" y="2436520"/>
+                                <a:pt x="352425" y="2381250"/>
+                              </a:cubicBezTo>
+                              <a:cubicBezTo>
+                                <a:pt x="356915" y="2372270"/>
+                                <a:pt x="357995" y="2361903"/>
+                                <a:pt x="361950" y="2352675"/>
+                              </a:cubicBezTo>
+                              <a:cubicBezTo>
+                                <a:pt x="367543" y="2339624"/>
+                                <a:pt x="376014" y="2327870"/>
+                                <a:pt x="381000" y="2314575"/>
+                              </a:cubicBezTo>
+                              <a:cubicBezTo>
+                                <a:pt x="385597" y="2302318"/>
+                                <a:pt x="386763" y="2289014"/>
+                                <a:pt x="390525" y="2276475"/>
+                              </a:cubicBezTo>
+                              <a:cubicBezTo>
+                                <a:pt x="396295" y="2257241"/>
+                                <a:pt x="409575" y="2219325"/>
+                                <a:pt x="409575" y="2219325"/>
+                              </a:cubicBezTo>
+                              <a:cubicBezTo>
+                                <a:pt x="415925" y="2133600"/>
+                                <a:pt x="420345" y="2047710"/>
+                                <a:pt x="428625" y="1962150"/>
+                              </a:cubicBezTo>
+                              <a:cubicBezTo>
+                                <a:pt x="429886" y="1949120"/>
+                                <a:pt x="436420" y="1937026"/>
+                                <a:pt x="438150" y="1924050"/>
+                              </a:cubicBezTo>
+                              <a:cubicBezTo>
+                                <a:pt x="442785" y="1889289"/>
+                                <a:pt x="444500" y="1854200"/>
+                                <a:pt x="447675" y="1819275"/>
+                              </a:cubicBezTo>
+                              <a:cubicBezTo>
+                                <a:pt x="460375" y="1835150"/>
+                                <a:pt x="475315" y="1849467"/>
+                                <a:pt x="485775" y="1866900"/>
+                              </a:cubicBezTo>
+                              <a:cubicBezTo>
+                                <a:pt x="494864" y="1882048"/>
+                                <a:pt x="519875" y="1958343"/>
+                                <a:pt x="523875" y="1971675"/>
+                              </a:cubicBezTo>
+                              <a:cubicBezTo>
+                                <a:pt x="527637" y="1984214"/>
+                                <a:pt x="528803" y="1997518"/>
+                                <a:pt x="533400" y="2009775"/>
+                              </a:cubicBezTo>
+                              <a:cubicBezTo>
+                                <a:pt x="538386" y="2023070"/>
+                                <a:pt x="546100" y="2035175"/>
+                                <a:pt x="552450" y="2047875"/>
+                              </a:cubicBezTo>
+                              <a:cubicBezTo>
+                                <a:pt x="554698" y="2070357"/>
+                                <a:pt x="560227" y="2156930"/>
+                                <a:pt x="571500" y="2190750"/>
+                              </a:cubicBezTo>
+                              <a:cubicBezTo>
+                                <a:pt x="594052" y="2258406"/>
+                                <a:pt x="586759" y="2200831"/>
+                                <a:pt x="600075" y="2257425"/>
+                              </a:cubicBezTo>
+                              <a:cubicBezTo>
+                                <a:pt x="640980" y="2431271"/>
+                                <a:pt x="612016" y="2340873"/>
+                                <a:pt x="638175" y="2419350"/>
+                              </a:cubicBezTo>
+                              <a:cubicBezTo>
+                                <a:pt x="641350" y="2441575"/>
+                                <a:pt x="640028" y="2464926"/>
+                                <a:pt x="647700" y="2486025"/>
+                              </a:cubicBezTo>
+                              <a:cubicBezTo>
+                                <a:pt x="653125" y="2500944"/>
+                                <a:pt x="668399" y="2510342"/>
+                                <a:pt x="676275" y="2524125"/>
+                              </a:cubicBezTo>
+                              <a:cubicBezTo>
+                                <a:pt x="681256" y="2532842"/>
+                                <a:pt x="682625" y="2543175"/>
+                                <a:pt x="685800" y="2552700"/>
+                              </a:cubicBezTo>
+                              <a:cubicBezTo>
+                                <a:pt x="688975" y="2578100"/>
+                                <a:pt x="688590" y="2604204"/>
+                                <a:pt x="695325" y="2628900"/>
+                              </a:cubicBezTo>
+                              <a:cubicBezTo>
+                                <a:pt x="698337" y="2639944"/>
+                                <a:pt x="710355" y="2646756"/>
+                                <a:pt x="714375" y="2657475"/>
+                              </a:cubicBezTo>
+                              <a:cubicBezTo>
+                                <a:pt x="727937" y="2693639"/>
+                                <a:pt x="718785" y="2709041"/>
+                                <a:pt x="733425" y="2743200"/>
+                              </a:cubicBezTo>
+                              <a:cubicBezTo>
+                                <a:pt x="737934" y="2753722"/>
+                                <a:pt x="746125" y="2762250"/>
+                                <a:pt x="752475" y="2771775"/>
+                              </a:cubicBezTo>
+                              <a:cubicBezTo>
+                                <a:pt x="749300" y="2708275"/>
+                                <a:pt x="747826" y="2644667"/>
+                                <a:pt x="742950" y="2581275"/>
+                              </a:cubicBezTo>
+                              <a:cubicBezTo>
+                                <a:pt x="741469" y="2562019"/>
+                                <a:pt x="737472" y="2543009"/>
+                                <a:pt x="733425" y="2524125"/>
+                              </a:cubicBezTo>
+                              <a:cubicBezTo>
+                                <a:pt x="720534" y="2463967"/>
+                                <a:pt x="719359" y="2462876"/>
+                                <a:pt x="704850" y="2419350"/>
+                              </a:cubicBezTo>
+                              <a:cubicBezTo>
+                                <a:pt x="701675" y="2397125"/>
+                                <a:pt x="701776" y="2374179"/>
+                                <a:pt x="695325" y="2352675"/>
+                              </a:cubicBezTo>
+                              <a:cubicBezTo>
+                                <a:pt x="692036" y="2341710"/>
+                                <a:pt x="679642" y="2335041"/>
+                                <a:pt x="676275" y="2324100"/>
+                              </a:cubicBezTo>
+                              <a:cubicBezTo>
+                                <a:pt x="666753" y="2293153"/>
+                                <a:pt x="669250" y="2258913"/>
+                                <a:pt x="657225" y="2228850"/>
+                              </a:cubicBezTo>
+                              <a:cubicBezTo>
+                                <a:pt x="650875" y="2212975"/>
+                                <a:pt x="643088" y="2197602"/>
+                                <a:pt x="638175" y="2181225"/>
+                              </a:cubicBezTo>
+                              <a:cubicBezTo>
+                                <a:pt x="633523" y="2165718"/>
+                                <a:pt x="632577" y="2149306"/>
+                                <a:pt x="628650" y="2133600"/>
+                              </a:cubicBezTo>
+                              <a:cubicBezTo>
+                                <a:pt x="626215" y="2123860"/>
+                                <a:pt x="621883" y="2114679"/>
+                                <a:pt x="619125" y="2105025"/>
+                              </a:cubicBezTo>
+                              <a:cubicBezTo>
+                                <a:pt x="615529" y="2092438"/>
+                                <a:pt x="614757" y="2078957"/>
+                                <a:pt x="609600" y="2066925"/>
+                              </a:cubicBezTo>
+                              <a:cubicBezTo>
+                                <a:pt x="605091" y="2056403"/>
+                                <a:pt x="596900" y="2047875"/>
+                                <a:pt x="590550" y="2038350"/>
+                              </a:cubicBezTo>
+                              <a:cubicBezTo>
+                                <a:pt x="587375" y="2025650"/>
+                                <a:pt x="584787" y="2012789"/>
+                                <a:pt x="581025" y="2000250"/>
+                              </a:cubicBezTo>
+                              <a:cubicBezTo>
+                                <a:pt x="575255" y="1981016"/>
+                                <a:pt x="566845" y="1962581"/>
+                                <a:pt x="561975" y="1943100"/>
+                              </a:cubicBezTo>
+                              <a:cubicBezTo>
+                                <a:pt x="558923" y="1930893"/>
+                                <a:pt x="549757" y="1890090"/>
+                                <a:pt x="542925" y="1876425"/>
+                              </a:cubicBezTo>
+                              <a:cubicBezTo>
+                                <a:pt x="537805" y="1866186"/>
+                                <a:pt x="530225" y="1857375"/>
+                                <a:pt x="523875" y="1847850"/>
+                              </a:cubicBezTo>
+                              <a:cubicBezTo>
+                                <a:pt x="520700" y="1835150"/>
+                                <a:pt x="519507" y="1821782"/>
+                                <a:pt x="514350" y="1809750"/>
+                              </a:cubicBezTo>
+                              <a:cubicBezTo>
+                                <a:pt x="509841" y="1799228"/>
+                                <a:pt x="500420" y="1791414"/>
+                                <a:pt x="495300" y="1781175"/>
+                              </a:cubicBezTo>
+                              <a:cubicBezTo>
+                                <a:pt x="490810" y="1772195"/>
+                                <a:pt x="488950" y="1762125"/>
+                                <a:pt x="485775" y="1752600"/>
+                              </a:cubicBezTo>
+                              <a:cubicBezTo>
+                                <a:pt x="459770" y="1544560"/>
+                                <a:pt x="484043" y="1758946"/>
+                                <a:pt x="466725" y="1314450"/>
+                              </a:cubicBezTo>
+                              <a:cubicBezTo>
+                                <a:pt x="461898" y="1190556"/>
+                                <a:pt x="455744" y="1066700"/>
+                                <a:pt x="447675" y="942975"/>
+                              </a:cubicBezTo>
+                              <a:cubicBezTo>
+                                <a:pt x="443670" y="881560"/>
+                                <a:pt x="435269" y="868912"/>
+                                <a:pt x="419100" y="809625"/>
+                              </a:cubicBezTo>
+                              <a:cubicBezTo>
+                                <a:pt x="415656" y="796995"/>
+                                <a:pt x="417753" y="781747"/>
+                                <a:pt x="409575" y="771525"/>
+                              </a:cubicBezTo>
+                              <a:cubicBezTo>
+                                <a:pt x="403303" y="763685"/>
+                                <a:pt x="390525" y="765175"/>
+                                <a:pt x="381000" y="762000"/>
+                              </a:cubicBezTo>
+                              <a:cubicBezTo>
+                                <a:pt x="346198" y="814204"/>
+                                <a:pt x="367070" y="780336"/>
+                                <a:pt x="323850" y="866775"/>
+                              </a:cubicBezTo>
+                              <a:cubicBezTo>
+                                <a:pt x="317500" y="879475"/>
+                                <a:pt x="314840" y="894835"/>
+                                <a:pt x="304800" y="904875"/>
+                              </a:cubicBezTo>
+                              <a:lnTo>
+                                <a:pt x="276225" y="933450"/>
+                              </a:lnTo>
+                              <a:cubicBezTo>
+                                <a:pt x="261737" y="991401"/>
+                                <a:pt x="275904" y="955680"/>
+                                <a:pt x="238125" y="1009650"/>
+                              </a:cubicBezTo>
+                              <a:cubicBezTo>
+                                <a:pt x="224995" y="1028407"/>
+                                <a:pt x="214925" y="1049417"/>
+                                <a:pt x="200025" y="1066800"/>
+                              </a:cubicBezTo>
+                              <a:cubicBezTo>
+                                <a:pt x="176648" y="1094073"/>
+                                <a:pt x="146265" y="1114950"/>
+                                <a:pt x="123825" y="1143000"/>
+                              </a:cubicBezTo>
+                              <a:cubicBezTo>
+                                <a:pt x="111125" y="1158875"/>
+                                <a:pt x="99112" y="1175325"/>
+                                <a:pt x="85725" y="1190625"/>
+                              </a:cubicBezTo>
+                              <a:cubicBezTo>
+                                <a:pt x="76855" y="1200762"/>
+                                <a:pt x="65916" y="1208973"/>
+                                <a:pt x="57150" y="1219200"/>
+                              </a:cubicBezTo>
+                              <a:cubicBezTo>
+                                <a:pt x="-16164" y="1304734"/>
+                                <a:pt x="70905" y="1214970"/>
+                                <a:pt x="0" y="1285875"/>
+                              </a:cubicBezTo>
+                              <a:cubicBezTo>
+                                <a:pt x="3175" y="1276350"/>
+                                <a:pt x="5035" y="1266280"/>
+                                <a:pt x="9525" y="1257300"/>
+                              </a:cubicBezTo>
+                              <a:cubicBezTo>
+                                <a:pt x="26521" y="1223308"/>
+                                <a:pt x="39334" y="1221872"/>
+                                <a:pt x="66675" y="1190625"/>
+                              </a:cubicBezTo>
+                              <a:cubicBezTo>
+                                <a:pt x="152209" y="1092872"/>
+                                <a:pt x="42552" y="1205223"/>
+                                <a:pt x="123825" y="1123950"/>
+                              </a:cubicBezTo>
+                              <a:cubicBezTo>
+                                <a:pt x="147684" y="1052374"/>
+                                <a:pt x="116780" y="1134517"/>
+                                <a:pt x="200025" y="1009650"/>
+                              </a:cubicBezTo>
+                              <a:cubicBezTo>
+                                <a:pt x="287613" y="878268"/>
+                                <a:pt x="196180" y="1013128"/>
+                                <a:pt x="266700" y="914400"/>
+                              </a:cubicBezTo>
+                              <a:cubicBezTo>
+                                <a:pt x="273354" y="905085"/>
+                                <a:pt x="277655" y="893920"/>
+                                <a:pt x="285750" y="885825"/>
+                              </a:cubicBezTo>
+                              <a:cubicBezTo>
+                                <a:pt x="293845" y="877730"/>
+                                <a:pt x="304800" y="873125"/>
+                                <a:pt x="314325" y="866775"/>
+                              </a:cubicBezTo>
+                              <a:cubicBezTo>
+                                <a:pt x="327025" y="847725"/>
+                                <a:pt x="342186" y="830103"/>
+                                <a:pt x="352425" y="809625"/>
+                              </a:cubicBezTo>
+                              <a:cubicBezTo>
+                                <a:pt x="358775" y="796925"/>
+                                <a:pt x="361435" y="781565"/>
+                                <a:pt x="371475" y="771525"/>
+                              </a:cubicBezTo>
+                              <a:cubicBezTo>
+                                <a:pt x="404227" y="738773"/>
+                                <a:pt x="421267" y="735878"/>
+                                <a:pt x="457200" y="723900"/>
+                              </a:cubicBezTo>
+                              <a:cubicBezTo>
+                                <a:pt x="473075" y="730250"/>
+                                <a:pt x="490912" y="733012"/>
+                                <a:pt x="504825" y="742950"/>
+                              </a:cubicBezTo>
+                              <a:cubicBezTo>
+                                <a:pt x="516665" y="751407"/>
+                                <a:pt x="537467" y="800893"/>
+                                <a:pt x="542925" y="809625"/>
+                              </a:cubicBezTo>
+                              <a:cubicBezTo>
+                                <a:pt x="551339" y="823087"/>
+                                <a:pt x="562273" y="834807"/>
+                                <a:pt x="571500" y="847725"/>
+                              </a:cubicBezTo>
+                              <a:cubicBezTo>
+                                <a:pt x="578154" y="857040"/>
+                                <a:pt x="583100" y="867608"/>
+                                <a:pt x="590550" y="876300"/>
+                              </a:cubicBezTo>
+                              <a:cubicBezTo>
+                                <a:pt x="602239" y="889937"/>
+                                <a:pt x="616961" y="900763"/>
+                                <a:pt x="628650" y="914400"/>
+                              </a:cubicBezTo>
+                              <a:cubicBezTo>
+                                <a:pt x="636100" y="923092"/>
+                                <a:pt x="640371" y="934181"/>
+                                <a:pt x="647700" y="942975"/>
+                              </a:cubicBezTo>
+                              <a:cubicBezTo>
+                                <a:pt x="674032" y="974573"/>
+                                <a:pt x="677588" y="964652"/>
+                                <a:pt x="695325" y="1000125"/>
+                              </a:cubicBezTo>
+                              <a:cubicBezTo>
+                                <a:pt x="699815" y="1009105"/>
+                                <a:pt x="700360" y="1019720"/>
+                                <a:pt x="704850" y="1028700"/>
+                              </a:cubicBezTo>
+                              <a:cubicBezTo>
+                                <a:pt x="709970" y="1038939"/>
+                                <a:pt x="718220" y="1047336"/>
+                                <a:pt x="723900" y="1057275"/>
+                              </a:cubicBezTo>
+                              <a:cubicBezTo>
+                                <a:pt x="730945" y="1069603"/>
+                                <a:pt x="735645" y="1083199"/>
+                                <a:pt x="742950" y="1095375"/>
+                              </a:cubicBezTo>
+                              <a:cubicBezTo>
+                                <a:pt x="754730" y="1115008"/>
+                                <a:pt x="773810" y="1130805"/>
+                                <a:pt x="781050" y="1152525"/>
+                              </a:cubicBezTo>
+                              <a:cubicBezTo>
+                                <a:pt x="787400" y="1171575"/>
+                                <a:pt x="805870" y="1228909"/>
+                                <a:pt x="800100" y="1209675"/>
+                              </a:cubicBezTo>
+                              <a:cubicBezTo>
+                                <a:pt x="790575" y="1177925"/>
+                                <a:pt x="780066" y="1146454"/>
+                                <a:pt x="771525" y="1114425"/>
+                              </a:cubicBezTo>
+                              <a:cubicBezTo>
+                                <a:pt x="767354" y="1098782"/>
+                                <a:pt x="768575" y="1081594"/>
+                                <a:pt x="762000" y="1066800"/>
+                              </a:cubicBezTo>
+                              <a:cubicBezTo>
+                                <a:pt x="755553" y="1052293"/>
+                                <a:pt x="742652" y="1041618"/>
+                                <a:pt x="733425" y="1028700"/>
+                              </a:cubicBezTo>
+                              <a:cubicBezTo>
+                                <a:pt x="726771" y="1019385"/>
+                                <a:pt x="719495" y="1010364"/>
+                                <a:pt x="714375" y="1000125"/>
+                              </a:cubicBezTo>
+                              <a:cubicBezTo>
+                                <a:pt x="709885" y="991145"/>
+                                <a:pt x="709340" y="980530"/>
+                                <a:pt x="704850" y="971550"/>
+                              </a:cubicBezTo>
+                              <a:cubicBezTo>
+                                <a:pt x="699730" y="961311"/>
+                                <a:pt x="690920" y="953214"/>
+                                <a:pt x="685800" y="942975"/>
+                              </a:cubicBezTo>
+                              <a:cubicBezTo>
+                                <a:pt x="681310" y="933995"/>
+                                <a:pt x="681844" y="922754"/>
+                                <a:pt x="676275" y="914400"/>
+                              </a:cubicBezTo>
+                              <a:cubicBezTo>
+                                <a:pt x="668803" y="903192"/>
+                                <a:pt x="657225" y="895350"/>
+                                <a:pt x="647700" y="885825"/>
+                              </a:cubicBezTo>
+                              <a:cubicBezTo>
+                                <a:pt x="623759" y="814001"/>
+                                <a:pt x="656054" y="902533"/>
+                                <a:pt x="619125" y="828675"/>
+                              </a:cubicBezTo>
+                              <a:cubicBezTo>
+                                <a:pt x="614635" y="819695"/>
+                                <a:pt x="616700" y="807200"/>
+                                <a:pt x="609600" y="800100"/>
+                              </a:cubicBezTo>
+                              <a:cubicBezTo>
+                                <a:pt x="602500" y="793000"/>
+                                <a:pt x="590005" y="795065"/>
+                                <a:pt x="581025" y="790575"/>
+                              </a:cubicBezTo>
+                              <a:cubicBezTo>
+                                <a:pt x="570786" y="785455"/>
+                                <a:pt x="562911" y="776174"/>
+                                <a:pt x="552450" y="771525"/>
+                              </a:cubicBezTo>
+                              <a:cubicBezTo>
+                                <a:pt x="527572" y="760468"/>
+                                <a:pt x="476590" y="745841"/>
+                                <a:pt x="447675" y="742950"/>
+                              </a:cubicBezTo>
+                              <a:cubicBezTo>
+                                <a:pt x="431879" y="741370"/>
+                                <a:pt x="415925" y="742950"/>
+                                <a:pt x="400050" y="742950"/>
+                              </a:cubicBezTo>
+                            </a:path>
+                          </a:pathLst>
+                        </a:custGeom>
+                        <a:noFill/>
+                        <a:ln>
+                          <a:solidFill>
+                            <a:srgbClr val="FF0000"/>
+                          </a:solidFill>
+                        </a:ln>
+                      </wps:spPr>
+                      <wps:style>
+                        <a:lnRef idx="2">
+                          <a:schemeClr val="accent1">
+                            <a:shade val="50000"/>
+                          </a:schemeClr>
+                        </a:lnRef>
+                        <a:fillRef idx="1">
+                          <a:schemeClr val="accent1"/>
+                        </a:fillRef>
+                        <a:effectRef idx="0">
+                          <a:schemeClr val="accent1"/>
+                        </a:effectRef>
+                        <a:fontRef idx="minor">
+                          <a:schemeClr val="lt1"/>
+                        </a:fontRef>
+                      </wps:style>
+                      <wps:bodyPr rot="0" spcFirstLastPara="0" vertOverflow="overflow" horzOverflow="overflow" vert="horz" wrap="square" lIns="91440" tIns="45720" rIns="91440" bIns="45720" numCol="1" spcCol="0" rtlCol="0" fromWordArt="0" anchor="ctr" anchorCtr="0" forceAA="0" compatLnSpc="1">
+                        <a:prstTxWarp prst="textNoShape">
+                          <a:avLst/>
+                        </a:prstTxWarp>
+                        <a:noAutofit/>
+                      </wps:bodyPr>
+                    </wps:wsp>
+                  </a:graphicData>
+                </a:graphic>
+              </wp:anchor>
+            </w:drawing>
+          </mc:Choice>
+          <mc:Fallback>
+            <w:pict>
+              <v:shape w14:anchorId="07257F95" id="Freeform: Shape 25" o:spid="_x0000_s1026" style="position:absolute;margin-left:-48.75pt;margin-top:25.7pt;width:63.1pt;height:218.25pt;z-index:251692032;visibility:visible;mso-wrap-style:square;mso-wrap-distance-left:9pt;mso-wrap-distance-top:0;mso-wrap-distance-right:9pt;mso-wrap-distance-bottom:0;mso-position-horizontal:absolute;mso-position-horizontal-relative:text;mso-position-vertical:absolute;mso-position-vertical-relative:text;v-text-anchor:middle" coordsize="801201,2771775" o:gfxdata="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" path="m400050,57150v-47625,6350,-97976,1946,-142875,19050c231999,85791,200025,133350,200025,133350v-23190,69569,-14180,37669,-28575,95250c174625,269875,175840,311348,180975,352425v1245,9963,3097,20862,9525,28575c200663,393196,216653,399121,228600,409575v13517,11827,24463,26411,38100,38100c285548,463831,311754,474965,333375,485775v38100,-3175,77539,978,114300,-9525c458682,473105,462813,458433,466725,447675v24599,-67646,15259,-76293,28575,-142875c497269,294955,501650,285750,504825,276225v-3175,-57150,2149,-115415,-9525,-171450c490630,82361,469900,66675,457200,47625,431800,9525,447675,25400,409575,v-9525,3175,-19595,5035,-28575,9525c370761,14645,362947,24066,352425,28575v-12032,5157,-25400,6350,-38100,9525c304800,47625,296958,59203,285750,66675v-51498,34332,-8110,-27785,-66675,38100c184140,144077,184385,151695,171450,190500v239,4300,-6849,148228,19050,200025c195620,400764,202221,410306,209550,419100v8624,10348,19050,19050,28575,28575c241300,457200,239480,470414,247650,476250v22970,16407,87838,24165,114300,28575c402620,565830,373325,512041,390525,638175v4796,35172,13214,69760,19050,104775c413266,765095,415925,787400,419100,809625v3175,130175,9525,260311,9525,390525c428625,1643343,449235,1525723,409575,1724025v-3175,50800,-1975,102064,-9525,152400c397944,1890467,385080,1900925,381000,1914525v-5549,18498,-6070,38149,-9525,57150c368579,1987603,366602,2003793,361950,2019300v-4913,16377,-12700,31750,-19050,47625c336445,2125017,326096,2234422,314325,2305050v-2662,15969,-6863,31656,-9525,47625c290384,2439173,307139,2395622,276225,2457450v-3175,19050,-3976,38652,-9525,57150c262620,2528200,252140,2539230,247650,2552700v-8279,24838,-13163,50689,-19050,76200c224960,2644675,223002,2660819,219075,2676525v-2435,9740,-9525,38615,-9525,28575c209550,2661006,222571,2673422,238125,2638425v43764,-98469,-8568,-20327,47625,-95250c292100,2524125,299930,2505506,304800,2486025v3175,-12700,4928,-25843,9525,-38100c339373,2381129,324790,2436520,352425,2381250v4490,-8980,5570,-19347,9525,-28575c367543,2339624,376014,2327870,381000,2314575v4597,-12257,5763,-25561,9525,-38100c396295,2257241,409575,2219325,409575,2219325v6350,-85725,10770,-171615,19050,-257175c429886,1949120,436420,1937026,438150,1924050v4635,-34761,6350,-69850,9525,-104775c460375,1835150,475315,1849467,485775,1866900v9089,15148,34100,91443,38100,104775c527637,1984214,528803,1997518,533400,2009775v4986,13295,12700,25400,19050,38100c554698,2070357,560227,2156930,571500,2190750v22552,67656,15259,10081,28575,66675c640980,2431271,612016,2340873,638175,2419350v3175,22225,1853,45576,9525,66675c653125,2500944,668399,2510342,676275,2524125v4981,8717,6350,19050,9525,28575c688975,2578100,688590,2604204,695325,2628900v3012,11044,15030,17856,19050,28575c727937,2693639,718785,2709041,733425,2743200v4509,10522,12700,19050,19050,28575c749300,2708275,747826,2644667,742950,2581275v-1481,-19256,-5478,-38266,-9525,-57150c720534,2463967,719359,2462876,704850,2419350v-3175,-22225,-3074,-45171,-9525,-66675c692036,2341710,679642,2335041,676275,2324100v-9522,-30947,-7025,-65187,-19050,-95250c650875,2212975,643088,2197602,638175,2181225v-4652,-15507,-5598,-31919,-9525,-47625c626215,2123860,621883,2114679,619125,2105025v-3596,-12587,-4368,-26068,-9525,-38100c605091,2056403,596900,2047875,590550,2038350v-3175,-12700,-5763,-25561,-9525,-38100c575255,1981016,566845,1962581,561975,1943100v-3052,-12207,-12218,-53010,-19050,-66675c537805,1866186,530225,1857375,523875,1847850v-3175,-12700,-4368,-26068,-9525,-38100c509841,1799228,500420,1791414,495300,1781175v-4490,-8980,-6350,-19050,-9525,-28575c459770,1544560,484043,1758946,466725,1314450,461898,1190556,455744,1066700,447675,942975,443670,881560,435269,868912,419100,809625v-3444,-12630,-1347,-27878,-9525,-38100c403303,763685,390525,765175,381000,762000v-34802,52204,-13930,18336,-57150,104775c317500,879475,314840,894835,304800,904875r-28575,28575c261737,991401,275904,955680,238125,1009650v-13130,18757,-23200,39767,-38100,57150c176648,1094073,146265,1114950,123825,1143000v-12700,15875,-24713,32325,-38100,47625c76855,1200762,65916,1208973,57150,1219200,-16164,1304734,70905,1214970,,1285875v3175,-9525,5035,-19595,9525,-28575c26521,1223308,39334,1221872,66675,1190625v85534,-97753,-24123,14598,57150,-66675c147684,1052374,116780,1134517,200025,1009650v87588,-131382,-3845,3478,66675,-95250c273354,905085,277655,893920,285750,885825v8095,-8095,19050,-12700,28575,-19050c327025,847725,342186,830103,352425,809625v6350,-12700,9010,-28060,19050,-38100c404227,738773,421267,735878,457200,723900v15875,6350,33712,9112,47625,19050c516665,751407,537467,800893,542925,809625v8414,13462,19348,25182,28575,38100c578154,857040,583100,867608,590550,876300v11689,13637,26411,24463,38100,38100c636100,923092,640371,934181,647700,942975v26332,31598,29888,21677,47625,57150c699815,1009105,700360,1019720,704850,1028700v5120,10239,13370,18636,19050,28575c730945,1069603,735645,1083199,742950,1095375v11780,19633,30860,35430,38100,57150c787400,1171575,805870,1228909,800100,1209675v-9525,-31750,-20034,-63221,-28575,-95250c767354,1098782,768575,1081594,762000,1066800v-6447,-14507,-19348,-25182,-28575,-38100c726771,1019385,719495,1010364,714375,1000125v-4490,-8980,-5035,-19595,-9525,-28575c699730,961311,690920,953214,685800,942975v-4490,-8980,-3956,-20221,-9525,-28575c668803,903192,657225,895350,647700,885825v-23941,-71824,8354,16708,-28575,-57150c614635,819695,616700,807200,609600,800100v-7100,-7100,-19595,-5035,-28575,-9525c570786,785455,562911,776174,552450,771525,527572,760468,476590,745841,447675,742950v-15796,-1580,-31750,,-47625,e" filled="f" strokecolor="red" strokeweight="1pt">
+                <v:stroke joinstyle="miter"/>
+                <v:path arrowok="t" o:connecttype="custom" o:connectlocs="400050,57150;257175,76200;200025,133350;171450,228600;180975,352425;190500,381000;228600,409575;266700,447675;333375,485775;447675,476250;466725,447675;495300,304800;504825,276225;495300,104775;457200,47625;409575,0;381000,9525;352425,28575;314325,38100;285750,66675;219075,104775;171450,190500;190500,390525;209550,419100;238125,447675;247650,476250;361950,504825;390525,638175;409575,742950;419100,809625;428625,1200150;409575,1724025;400050,1876425;381000,1914525;371475,1971675;361950,2019300;342900,2066925;314325,2305050;304800,2352675;276225,2457450;266700,2514600;247650,2552700;228600,2628900;219075,2676525;209550,2705100;238125,2638425;285750,2543175;304800,2486025;314325,2447925;352425,2381250;361950,2352675;381000,2314575;390525,2276475;409575,2219325;428625,1962150;438150,1924050;447675,1819275;485775,1866900;523875,1971675;533400,2009775;552450,2047875;571500,2190750;600075,2257425;638175,2419350;647700,2486025;676275,2524125;685800,2552700;695325,2628900;714375,2657475;733425,2743200;752475,2771775;742950,2581275;733425,2524125;704850,2419350;695325,2352675;676275,2324100;657225,2228850;638175,2181225;628650,2133600;619125,2105025;609600,2066925;590550,2038350;581025,2000250;561975,1943100;542925,1876425;523875,1847850;514350,1809750;495300,1781175;485775,1752600;466725,1314450;447675,942975;419100,809625;409575,771525;381000,762000;323850,866775;304800,904875;276225,933450;238125,1009650;200025,1066800;123825,1143000;85725,1190625;57150,1219200;0,1285875;9525,1257300;66675,1190625;123825,1123950;200025,1009650;266700,914400;285750,885825;314325,866775;352425,809625;371475,771525;457200,723900;504825,742950;542925,809625;571500,847725;590550,876300;628650,914400;647700,942975;695325,1000125;704850,1028700;723900,1057275;742950,1095375;781050,1152525;800100,1209675;771525,1114425;762000,1066800;733425,1028700;714375,1000125;704850,971550;685800,942975;676275,914400;647700,885825;619125,828675;609600,800100;581025,790575;552450,771525;447675,742950;400050,742950" o:connectangles="0,0,0,0,0,0,0,0,0,0,0,0,0,0,0,0,0,0,0,0,0,0,0,0,0,0,0,0,0,0,0,0,0,0,0,0,0,0,0,0,0,0,0,0,0,0,0,0,0,0,0,0,0,0,0,0,0,0,0,0,0,0,0,0,0,0,0,0,0,0,0,0,0,0,0,0,0,0,0,0,0,0,0,0,0,0,0,0,0,0,0,0,0,0,0,0,0,0,0,0,0,0,0,0,0,0,0,0,0,0,0,0,0,0,0,0,0,0,0,0,0,0,0,0,0,0,0,0,0,0,0,0,0,0,0,0,0,0,0"/>
+              </v:shape>
+            </w:pict>
+          </mc:Fallback>
+        </mc:AlternateContent>
+      </w:r>
+      <w:r>
+        <w:rPr>
+          <w:noProof/>
+          <w:color w:val="000000" w:themeColor="text1"/>
+        </w:rPr>
+        <mc:AlternateContent>
+          <mc:Choice Requires="wps">
+            <w:drawing>
+              <wp:anchor distT="0" distB="0" distL="114300" distR="114300" simplePos="0" relativeHeight="251684864" behindDoc="0" locked="0" layoutInCell="1" allowOverlap="1">
+                <wp:simplePos x="0" y="0"/>
+                <wp:positionH relativeFrom="column">
+                  <wp:posOffset>809625</wp:posOffset>
+                </wp:positionH>
+                <wp:positionV relativeFrom="paragraph">
+                  <wp:posOffset>250190</wp:posOffset>
+                </wp:positionV>
+                <wp:extent cx="295275" cy="885825"/>
+                <wp:effectExtent l="38100" t="0" r="28575" b="47625"/>
+                <wp:wrapNone/>
+                <wp:docPr id="18" name="Straight Arrow Connector 18"/>
+                <wp:cNvGraphicFramePr/>
+                <a:graphic xmlns:a="http://schemas.openxmlformats.org/drawingml/2006/main">
+                  <a:graphicData uri="http://schemas.microsoft.com/office/word/2010/wordprocessingShape">
+                    <wps:wsp>
+                      <wps:cNvCnPr/>
+                      <wps:spPr>
+                        <a:xfrm flipH="1">
+                          <a:off x="0" y="0"/>
+                          <a:ext cx="295275" cy="885825"/>
+                        </a:xfrm>
+                        <a:prstGeom prst="straightConnector1">
+                          <a:avLst/>
+                        </a:prstGeom>
+                        <a:ln>
+                          <a:tailEnd type="triangle"/>
+                        </a:ln>
+                      </wps:spPr>
+                      <wps:style>
+                        <a:lnRef idx="1">
+                          <a:schemeClr val="dk1"/>
+                        </a:lnRef>
+                        <a:fillRef idx="0">
+                          <a:schemeClr val="dk1"/>
+                        </a:fillRef>
+                        <a:effectRef idx="0">
+                          <a:schemeClr val="dk1"/>
+                        </a:effectRef>
+                        <a:fontRef idx="minor">
+                          <a:schemeClr val="tx1"/>
+                        </a:fontRef>
+                      </wps:style>
+                      <wps:bodyPr/>
+                    </wps:wsp>
+                  </a:graphicData>
+                </a:graphic>
+              </wp:anchor>
+            </w:drawing>
+          </mc:Choice>
+          <mc:Fallback>
+            <w:pict>
+              <v:shape w14:anchorId="1A0A5308" id="Straight Arrow Connector 18" o:spid="_x0000_s1026" type="#_x0000_t32" style="position:absolute;margin-left:63.75pt;margin-top:19.7pt;width:23.25pt;height:69.75pt;flip:x;z-index:251684864;visibility:visible;mso-wrap-style:square;mso-wrap-distance-left:9pt;mso-wrap-distance-top:0;mso-wrap-distance-right:9pt;mso-wrap-distance-bottom:0;mso-position-horizontal:absolute;mso-position-horizontal-relative:text;mso-position-vertical:absolute;mso-position-vertical-relative:text" o:gfxdata="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" strokecolor="black [3200]" strokeweight=".5pt">
+                <v:stroke endarrow="block" joinstyle="miter"/>
+              </v:shape>
+            </w:pict>
+          </mc:Fallback>
+        </mc:AlternateContent>
+      </w:r>
+    </w:p>
+    <w:p>
+      <w:pPr>
+        <w:rPr>
+          <w:color w:val="000000" w:themeColor="text1"/>
+        </w:rPr>
+      </w:pPr>
+    </w:p>
+    <w:p>
+      <w:pPr>
+        <w:rPr>
+          <w:color w:val="000000" w:themeColor="text1"/>
+        </w:rPr>
+      </w:pPr>
+      <w:r>
+        <w:rPr>
+          <w:noProof/>
+          <w:color w:val="000000" w:themeColor="text1"/>
+        </w:rPr>
+        <mc:AlternateContent>
+          <mc:Choice Requires="wps">
+            <w:drawing>
+              <wp:anchor distT="0" distB="0" distL="114300" distR="114300" simplePos="0" relativeHeight="251681792" behindDoc="0" locked="0" layoutInCell="1" allowOverlap="1" wp14:anchorId="1BDB9F66" wp14:editId="537EC453">
+                <wp:simplePos x="0" y="0"/>
+                <wp:positionH relativeFrom="margin">
+                  <wp:posOffset>5238750</wp:posOffset>
+                </wp:positionH>
+                <wp:positionV relativeFrom="paragraph">
+                  <wp:posOffset>78740</wp:posOffset>
+                </wp:positionV>
+                <wp:extent cx="561975" cy="285750"/>
+                <wp:effectExtent l="0" t="0" r="28575" b="19050"/>
+                <wp:wrapNone/>
+                <wp:docPr id="16" name="Text Box 16"/>
+                <wp:cNvGraphicFramePr/>
+                <a:graphic xmlns:a="http://schemas.openxmlformats.org/drawingml/2006/main">
+                  <a:graphicData uri="http://schemas.microsoft.com/office/word/2010/wordprocessingShape">
+                    <wps:wsp>
+                      <wps:cNvSpPr txBox="1"/>
+                      <wps:spPr>
+                        <a:xfrm>
+                          <a:off x="0" y="0"/>
+                          <a:ext cx="561975" cy="285750"/>
+                        </a:xfrm>
+                        <a:prstGeom prst="rect">
+                          <a:avLst/>
+                        </a:prstGeom>
+                        <a:solidFill>
+                          <a:schemeClr val="lt1"/>
+                        </a:solidFill>
+                        <a:ln w="6350">
+                          <a:solidFill>
+                            <a:prstClr val="black"/>
+                          </a:solidFill>
+                        </a:ln>
+                      </wps:spPr>
+                      <wps:txbx>
+                        <w:txbxContent>
+                          <w:p>
+                            <w:r>
+                              <w:t>Pulley</w:t>
+                            </w:r>
+                          </w:p>
+                        </w:txbxContent>
+                      </wps:txbx>
+                      <wps:bodyPr rot="0" spcFirstLastPara="0" vertOverflow="overflow" horzOverflow="overflow" vert="horz" wrap="square" lIns="91440" tIns="45720" rIns="91440" bIns="45720" numCol="1" spcCol="0" rtlCol="0" fromWordArt="0" anchor="t" anchorCtr="0" forceAA="0" compatLnSpc="1">
+                        <a:prstTxWarp prst="textNoShape">
+                          <a:avLst/>
+                        </a:prstTxWarp>
+                        <a:noAutofit/>
+                      </wps:bodyPr>
+                    </wps:wsp>
+                  </a:graphicData>
+                </a:graphic>
+                <wp14:sizeRelH relativeFrom="margin">
+                  <wp14:pctWidth>0</wp14:pctWidth>
+                </wp14:sizeRelH>
+                <wp14:sizeRelV relativeFrom="margin">
+                  <wp14:pctHeight>0</wp14:pctHeight>
+                </wp14:sizeRelV>
+              </wp:anchor>
+            </w:drawing>
+          </mc:Choice>
+          <mc:Fallback>
+            <w:pict>
+              <v:shape w14:anchorId="1BDB9F66" id="Text Box 16" o:spid="_x0000_s1029" type="#_x0000_t202" style="position:absolute;margin-left:412.5pt;margin-top:6.2pt;width:44.25pt;height:22.5pt;z-index:251681792;visibility:visible;mso-wrap-style:square;mso-width-percent:0;mso-height-percent:0;mso-wrap-distance-left:9pt;mso-wrap-distance-top:0;mso-wrap-distance-right:9pt;mso-wrap-distance-bottom:0;mso-position-horizontal:absolute;mso-position-horizontal-relative:margin;mso-position-vertical:absolute;mso-position-vertical-relative:text;mso-width-percent:0;mso-height-percent:0;mso-width-relative:margin;mso-height-relative:margin;v-text-anchor:top" o:gfxdata="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" fillcolor="white [3201]" strokeweight=".5pt">
+                <v:textbox>
+                  <w:txbxContent>
+                    <w:p>
+                      <w:r>
+                        <w:t>Pulley</w:t>
+                      </w:r>
+                    </w:p>
+                  </w:txbxContent>
+                </v:textbox>
+                <w10:wrap anchorx="margin"/>
+              </v:shape>
+            </w:pict>
+          </mc:Fallback>
+        </mc:AlternateContent>
+      </w:r>
+      <w:r>
+        <w:rPr>
+          <w:noProof/>
+          <w:color w:val="000000" w:themeColor="text1"/>
+        </w:rPr>
+        <mc:AlternateContent>
+          <mc:Choice Requires="wps">
+            <w:drawing>
+              <wp:anchor distT="0" distB="0" distL="114300" distR="114300" simplePos="0" relativeHeight="251679744" behindDoc="0" locked="0" layoutInCell="1" allowOverlap="1" wp14:anchorId="79BF3865" wp14:editId="37E37FEA">
+                <wp:simplePos x="0" y="0"/>
+                <wp:positionH relativeFrom="margin">
+                  <wp:align>center</wp:align>
+                </wp:positionH>
+                <wp:positionV relativeFrom="paragraph">
+                  <wp:posOffset>288290</wp:posOffset>
+                </wp:positionV>
+                <wp:extent cx="790575" cy="285750"/>
+                <wp:effectExtent l="0" t="0" r="28575" b="19050"/>
+                <wp:wrapNone/>
+                <wp:docPr id="15" name="Text Box 15"/>
+                <wp:cNvGraphicFramePr/>
+                <a:graphic xmlns:a="http://schemas.openxmlformats.org/drawingml/2006/main">
+                  <a:graphicData uri="http://schemas.microsoft.com/office/word/2010/wordprocessingShape">
+                    <wps:wsp>
+                      <wps:cNvSpPr txBox="1"/>
+                      <wps:spPr>
+                        <a:xfrm>
+                          <a:off x="0" y="0"/>
+                          <a:ext cx="790575" cy="285750"/>
+                        </a:xfrm>
+                        <a:prstGeom prst="rect">
+                          <a:avLst/>
+                        </a:prstGeom>
+                        <a:solidFill>
+                          <a:schemeClr val="lt1"/>
+                        </a:solidFill>
+                        <a:ln w="6350">
+                          <a:solidFill>
+                            <a:prstClr val="black"/>
+                          </a:solidFill>
+                        </a:ln>
+                      </wps:spPr>
+                      <wps:txbx>
+                        <w:txbxContent>
+                          <w:p>
+                            <w:r>
+                              <w:t>String 1/2</w:t>
+                            </w:r>
+                          </w:p>
+                        </w:txbxContent>
+                      </wps:txbx>
+                      <wps:bodyPr rot="0" spcFirstLastPara="0" vertOverflow="overflow" horzOverflow="overflow" vert="horz" wrap="square" lIns="91440" tIns="45720" rIns="91440" bIns="45720" numCol="1" spcCol="0" rtlCol="0" fromWordArt="0" anchor="t" anchorCtr="0" forceAA="0" compatLnSpc="1">
+                        <a:prstTxWarp prst="textNoShape">
+                          <a:avLst/>
+                        </a:prstTxWarp>
+                        <a:noAutofit/>
+                      </wps:bodyPr>
+                    </wps:wsp>
+                  </a:graphicData>
+                </a:graphic>
+                <wp14:sizeRelH relativeFrom="margin">
+                  <wp14:pctWidth>0</wp14:pctWidth>
+                </wp14:sizeRelH>
+                <wp14:sizeRelV relativeFrom="margin">
+                  <wp14:pctHeight>0</wp14:pctHeight>
+                </wp14:sizeRelV>
+              </wp:anchor>
+            </w:drawing>
+          </mc:Choice>
+          <mc:Fallback>
+            <w:pict>
+              <v:shape w14:anchorId="79BF3865" id="Text Box 15" o:spid="_x0000_s1030" type="#_x0000_t202" style="position:absolute;margin-left:0;margin-top:22.7pt;width:62.25pt;height:22.5pt;z-index:251679744;visibility:visible;mso-wrap-style:square;mso-width-percent:0;mso-height-percent:0;mso-wrap-distance-left:9pt;mso-wrap-distance-top:0;mso-wrap-distance-right:9pt;mso-wrap-distance-bottom:0;mso-position-horizontal:center;mso-position-horizontal-relative:margin;mso-position-vertical:absolute;mso-position-vertical-relative:text;mso-width-percent:0;mso-height-percent:0;mso-width-relative:margin;mso-height-relative:margin;v-text-anchor:top" o:gfxdata="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" fillcolor="white [3201]" strokeweight=".5pt">
+                <v:textbox>
+                  <w:txbxContent>
+                    <w:p>
+                      <w:r>
+                        <w:t>String 1/2</w:t>
+                      </w:r>
+                    </w:p>
+                  </w:txbxContent>
+                </v:textbox>
+                <w10:wrap anchorx="margin"/>
+              </v:shape>
+            </w:pict>
+          </mc:Fallback>
+        </mc:AlternateContent>
+      </w:r>
+    </w:p>
+    <w:p>
+      <w:pPr>
+        <w:rPr>
+          <w:color w:val="000000" w:themeColor="text1"/>
+        </w:rPr>
+      </w:pPr>
+      <w:r>
+        <w:rPr>
+          <w:noProof/>
+          <w:color w:val="000000" w:themeColor="text1"/>
+        </w:rPr>
+        <mc:AlternateContent>
+          <mc:Choice Requires="wps">
+            <w:drawing>
+              <wp:anchor distT="0" distB="0" distL="114300" distR="114300" simplePos="0" relativeHeight="251686912" behindDoc="0" locked="0" layoutInCell="1" allowOverlap="1">
+                <wp:simplePos x="0" y="0"/>
+                <wp:positionH relativeFrom="column">
+                  <wp:posOffset>5400675</wp:posOffset>
+                </wp:positionH>
+                <wp:positionV relativeFrom="paragraph">
+                  <wp:posOffset>88900</wp:posOffset>
+                </wp:positionV>
+                <wp:extent cx="9525" cy="447675"/>
+                <wp:effectExtent l="38100" t="0" r="66675" b="47625"/>
+                <wp:wrapNone/>
+                <wp:docPr id="20" name="Straight Arrow Connector 20"/>
+                <wp:cNvGraphicFramePr/>
+                <a:graphic xmlns:a="http://schemas.openxmlformats.org/drawingml/2006/main">
+                  <a:graphicData uri="http://schemas.microsoft.com/office/word/2010/wordprocessingShape">
+                    <wps:wsp>
+                      <wps:cNvCnPr/>
+                      <wps:spPr>
+                        <a:xfrm>
+                          <a:off x="0" y="0"/>
+                          <a:ext cx="9525" cy="447675"/>
+                        </a:xfrm>
+                        <a:prstGeom prst="straightConnector1">
+                          <a:avLst/>
+                        </a:prstGeom>
+                        <a:ln>
+                          <a:tailEnd type="triangle"/>
+                        </a:ln>
+                      </wps:spPr>
+                      <wps:style>
+                        <a:lnRef idx="1">
+                          <a:schemeClr val="dk1"/>
+                        </a:lnRef>
+                        <a:fillRef idx="0">
+                          <a:schemeClr val="dk1"/>
+                        </a:fillRef>
+                        <a:effectRef idx="0">
+                          <a:schemeClr val="dk1"/>
+                        </a:effectRef>
+                        <a:fontRef idx="minor">
+                          <a:schemeClr val="tx1"/>
+                        </a:fontRef>
+                      </wps:style>
+                      <wps:bodyPr/>
+                    </wps:wsp>
+                  </a:graphicData>
+                </a:graphic>
+              </wp:anchor>
+            </w:drawing>
+          </mc:Choice>
+          <mc:Fallback>
+            <w:pict>
+              <v:shape w14:anchorId="23A6A786" id="Straight Arrow Connector 20" o:spid="_x0000_s1026" type="#_x0000_t32" style="position:absolute;margin-left:425.25pt;margin-top:7pt;width:.75pt;height:35.25pt;z-index:251686912;visibility:visible;mso-wrap-style:square;mso-wrap-distance-left:9pt;mso-wrap-distance-top:0;mso-wrap-distance-right:9pt;mso-wrap-distance-bottom:0;mso-position-horizontal:absolute;mso-position-horizontal-relative:text;mso-position-vertical:absolute;mso-position-vertical-relative:text" o:gfxdata="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" strokecolor="black [3200]" strokeweight=".5pt">
+                <v:stroke endarrow="block" joinstyle="miter"/>
+              </v:shape>
+            </w:pict>
+          </mc:Fallback>
+        </mc:AlternateContent>
+      </w:r>
+      <w:r>
+        <w:rPr>
+          <w:noProof/>
+          <w:color w:val="000000" w:themeColor="text1"/>
+        </w:rPr>
+        <mc:AlternateContent>
+          <mc:Choice Requires="wps">
+            <w:drawing>
+              <wp:anchor distT="0" distB="0" distL="114300" distR="114300" simplePos="0" relativeHeight="251685888" behindDoc="0" locked="0" layoutInCell="1" allowOverlap="1">
+                <wp:simplePos x="0" y="0"/>
+                <wp:positionH relativeFrom="column">
+                  <wp:posOffset>2924175</wp:posOffset>
+                </wp:positionH>
+                <wp:positionV relativeFrom="paragraph">
+                  <wp:posOffset>288925</wp:posOffset>
+                </wp:positionV>
+                <wp:extent cx="0" cy="257175"/>
+                <wp:effectExtent l="76200" t="0" r="57150" b="47625"/>
+                <wp:wrapNone/>
+                <wp:docPr id="19" name="Straight Arrow Connector 19"/>
+                <wp:cNvGraphicFramePr/>
+                <a:graphic xmlns:a="http://schemas.openxmlformats.org/drawingml/2006/main">
+                  <a:graphicData uri="http://schemas.microsoft.com/office/word/2010/wordprocessingShape">
+                    <wps:wsp>
+                      <wps:cNvCnPr/>
+                      <wps:spPr>
+                        <a:xfrm>
+                          <a:off x="0" y="0"/>
+                          <a:ext cx="0" cy="257175"/>
+                        </a:xfrm>
+                        <a:prstGeom prst="straightConnector1">
+                          <a:avLst/>
+                        </a:prstGeom>
+                        <a:ln>
+                          <a:tailEnd type="triangle"/>
+                        </a:ln>
+                      </wps:spPr>
+                      <wps:style>
+                        <a:lnRef idx="1">
+                          <a:schemeClr val="dk1"/>
+                        </a:lnRef>
+                        <a:fillRef idx="0">
+                          <a:schemeClr val="dk1"/>
+                        </a:fillRef>
+                        <a:effectRef idx="0">
+                          <a:schemeClr val="dk1"/>
+                        </a:effectRef>
+                        <a:fontRef idx="minor">
+                          <a:schemeClr val="tx1"/>
+                        </a:fontRef>
+                      </wps:style>
+                      <wps:bodyPr/>
+                    </wps:wsp>
+                  </a:graphicData>
+                </a:graphic>
+              </wp:anchor>
+            </w:drawing>
+          </mc:Choice>
+          <mc:Fallback>
+            <w:pict>
+              <v:shape w14:anchorId="765848F3" id="Straight Arrow Connector 19" o:spid="_x0000_s1026" type="#_x0000_t32" style="position:absolute;margin-left:230.25pt;margin-top:22.75pt;width:0;height:20.25pt;z-index:251685888;visibility:visible;mso-wrap-style:square;mso-wrap-distance-left:9pt;mso-wrap-distance-top:0;mso-wrap-distance-right:9pt;mso-wrap-distance-bottom:0;mso-position-horizontal:absolute;mso-position-horizontal-relative:text;mso-position-vertical:absolute;mso-position-vertical-relative:text" o:gfxdata="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" strokecolor="black [3200]" strokeweight=".5pt">
+                <v:stroke endarrow="block" joinstyle="miter"/>
+              </v:shape>
+            </w:pict>
+          </mc:Fallback>
+        </mc:AlternateContent>
+      </w:r>
+      <w:r>
+        <w:rPr>
+          <w:noProof/>
+          <w:color w:val="000000" w:themeColor="text1"/>
+        </w:rPr>
+        <mc:AlternateContent>
+          <mc:Choice Requires="wps">
+            <w:drawing>
+              <wp:anchor distT="0" distB="0" distL="114300" distR="114300" simplePos="0" relativeHeight="251661312" behindDoc="0" locked="0" layoutInCell="1" allowOverlap="1" wp14:anchorId="07420604" wp14:editId="0AED6940">
+                <wp:simplePos x="0" y="0"/>
+                <wp:positionH relativeFrom="column">
+                  <wp:posOffset>390525</wp:posOffset>
+                </wp:positionH>
+                <wp:positionV relativeFrom="paragraph">
+                  <wp:posOffset>136525</wp:posOffset>
+                </wp:positionV>
+                <wp:extent cx="342900" cy="952500"/>
+                <wp:effectExtent l="0" t="0" r="19050" b="19050"/>
+                <wp:wrapNone/>
+                <wp:docPr id="4" name="Rectangle 4"/>
+                <wp:cNvGraphicFramePr/>
+                <a:graphic xmlns:a="http://schemas.openxmlformats.org/drawingml/2006/main">
+                  <a:graphicData uri="http://schemas.microsoft.com/office/word/2010/wordprocessingShape">
+                    <wps:wsp>
+                      <wps:cNvSpPr/>
+                      <wps:spPr>
+                        <a:xfrm>
+                          <a:off x="0" y="0"/>
+                          <a:ext cx="342900" cy="952500"/>
+                        </a:xfrm>
+                        <a:prstGeom prst="rect">
+                          <a:avLst/>
+                        </a:prstGeom>
+                        <a:solidFill>
+                          <a:schemeClr val="bg1"/>
+                        </a:solidFill>
+                        <a:ln>
+                          <a:solidFill>
+                            <a:schemeClr val="tx1"/>
+                          </a:solidFill>
+                        </a:ln>
+                      </wps:spPr>
+                      <wps:style>
+                        <a:lnRef idx="2">
+                          <a:schemeClr val="accent1">
+                            <a:shade val="50000"/>
+                          </a:schemeClr>
+                        </a:lnRef>
+                        <a:fillRef idx="1">
+                          <a:schemeClr val="accent1"/>
+                        </a:fillRef>
+                        <a:effectRef idx="0">
+                          <a:schemeClr val="accent1"/>
+                        </a:effectRef>
+                        <a:fontRef idx="minor">
+                          <a:schemeClr val="lt1"/>
+                        </a:fontRef>
+                      </wps:style>
+                      <wps:bodyPr rot="0" spcFirstLastPara="0" vertOverflow="overflow" horzOverflow="overflow" vert="horz" wrap="square" lIns="91440" tIns="45720" rIns="91440" bIns="45720" numCol="1" spcCol="0" rtlCol="0" fromWordArt="0" anchor="ctr" anchorCtr="0" forceAA="0" compatLnSpc="1">
+                        <a:prstTxWarp prst="textNoShape">
+                          <a:avLst/>
+                        </a:prstTxWarp>
+                        <a:noAutofit/>
+                      </wps:bodyPr>
+                    </wps:wsp>
+                  </a:graphicData>
+                </a:graphic>
+                <wp14:sizeRelH relativeFrom="margin">
+                  <wp14:pctWidth>0</wp14:pctWidth>
+                </wp14:sizeRelH>
+                <wp14:sizeRelV relativeFrom="margin">
+                  <wp14:pctHeight>0</wp14:pctHeight>
+                </wp14:sizeRelV>
+              </wp:anchor>
+            </w:drawing>
+          </mc:Choice>
+          <mc:Fallback>
+            <w:pict>
+              <v:rect w14:anchorId="238212F5" id="Rectangle 4" o:spid="_x0000_s1026" style="position:absolute;margin-left:30.75pt;margin-top:10.75pt;width:27pt;height:75pt;z-index:251661312;visibility:visible;mso-wrap-style:square;mso-width-percent:0;mso-height-percent:0;mso-wrap-distance-left:9pt;mso-wrap-distance-top:0;mso-wrap-distance-right:9pt;mso-wrap-distance-bottom:0;mso-position-horizontal:absolute;mso-position-horizontal-relative:text;mso-position-vertical:absolute;mso-position-vertical-relative:text;mso-width-percent:0;mso-height-percent:0;mso-width-relative:margin;mso-height-relative:margin;v-text-anchor:middle" o:gfxdata="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" fillcolor="white [3212]" strokecolor="black [3213]" strokeweight="1pt"/>
+            </w:pict>
+          </mc:Fallback>
+        </mc:AlternateContent>
+      </w:r>
+    </w:p>
+    <w:p>
+      <w:pPr>
+        <w:rPr>
+          <w:color w:val="000000" w:themeColor="text1"/>
+        </w:rPr>
+      </w:pPr>
+      <w:r>
+        <w:rPr>
+          <w:noProof/>
+          <w:color w:val="000000" w:themeColor="text1"/>
+        </w:rPr>
+        <mc:AlternateContent>
+          <mc:Choice Requires="wps">
+            <w:drawing>
+              <wp:anchor distT="0" distB="0" distL="114300" distR="114300" simplePos="0" relativeHeight="251667456" behindDoc="0" locked="0" layoutInCell="1" allowOverlap="1">
+                <wp:simplePos x="0" y="0"/>
+                <wp:positionH relativeFrom="column">
+                  <wp:posOffset>942975</wp:posOffset>
+                </wp:positionH>
+                <wp:positionV relativeFrom="paragraph">
+                  <wp:posOffset>269875</wp:posOffset>
+                </wp:positionV>
+                <wp:extent cx="4467225" cy="9525"/>
+                <wp:effectExtent l="0" t="0" r="28575" b="28575"/>
+                <wp:wrapNone/>
+                <wp:docPr id="8" name="Straight Connector 8"/>
+                <wp:cNvGraphicFramePr/>
+                <a:graphic xmlns:a="http://schemas.openxmlformats.org/drawingml/2006/main">
+                  <a:graphicData uri="http://schemas.microsoft.com/office/word/2010/wordprocessingShape">
+                    <wps:wsp>
+                      <wps:cNvCnPr/>
+                      <wps:spPr>
+                        <a:xfrm>
+                          <a:off x="0" y="0"/>
+                          <a:ext cx="4467225" cy="9525"/>
+                        </a:xfrm>
+                        <a:prstGeom prst="line">
+                          <a:avLst/>
+                        </a:prstGeom>
+                      </wps:spPr>
+                      <wps:style>
+                        <a:lnRef idx="1">
+                          <a:schemeClr val="dk1"/>
+                        </a:lnRef>
+                        <a:fillRef idx="0">
+                          <a:schemeClr val="dk1"/>
+                        </a:fillRef>
+                        <a:effectRef idx="0">
+                          <a:schemeClr val="dk1"/>
+                        </a:effectRef>
+                        <a:fontRef idx="minor">
+                          <a:schemeClr val="tx1"/>
+                        </a:fontRef>
+                      </wps:style>
+                      <wps:bodyPr/>
+                    </wps:wsp>
+                  </a:graphicData>
+                </a:graphic>
+                <wp14:sizeRelH relativeFrom="margin">
+                  <wp14:pctWidth>0</wp14:pctWidth>
+                </wp14:sizeRelH>
+                <wp14:sizeRelV relativeFrom="margin">
+                  <wp14:pctHeight>0</wp14:pctHeight>
+                </wp14:sizeRelV>
+              </wp:anchor>
+            </w:drawing>
+          </mc:Choice>
+          <mc:Fallback>
+            <w:pict>
+              <v:line w14:anchorId="0820FB3B" id="Straight Connector 8" o:spid="_x0000_s1026" style="position:absolute;z-index:251667456;visibility:visible;mso-wrap-style:square;mso-width-percent:0;mso-height-percent:0;mso-wrap-distance-left:9pt;mso-wrap-distance-top:0;mso-wrap-distance-right:9pt;mso-wrap-distance-bottom:0;mso-position-horizontal:absolute;mso-position-horizontal-relative:text;mso-position-vertical:absolute;mso-position-vertical-relative:text;mso-width-percent:0;mso-height-percent:0;mso-width-relative:margin;mso-height-relative:margin" from="74.25pt,21.25pt" to="426pt,22pt" o:gfxdata="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" strokecolor="black [3200]" strokeweight=".5pt">
+                <v:stroke joinstyle="miter"/>
+              </v:line>
+            </w:pict>
+          </mc:Fallback>
+        </mc:AlternateContent>
+      </w:r>
+      <w:r>
+        <w:rPr>
+          <w:noProof/>
+          <w:color w:val="000000" w:themeColor="text1"/>
+        </w:rPr>
+        <mc:AlternateContent>
+          <mc:Choice Requires="wps">
+            <w:drawing>
+              <wp:anchor distT="0" distB="0" distL="114300" distR="114300" simplePos="0" relativeHeight="251664384" behindDoc="0" locked="0" layoutInCell="1" allowOverlap="1">
+                <wp:simplePos x="0" y="0"/>
+                <wp:positionH relativeFrom="column">
+                  <wp:posOffset>5238750</wp:posOffset>
+                </wp:positionH>
+                <wp:positionV relativeFrom="paragraph">
+                  <wp:posOffset>279400</wp:posOffset>
+                </wp:positionV>
+                <wp:extent cx="276225" cy="276225"/>
+                <wp:effectExtent l="0" t="0" r="28575" b="28575"/>
+                <wp:wrapNone/>
+                <wp:docPr id="6" name="Oval 6"/>
+                <wp:cNvGraphicFramePr/>
+                <a:graphic xmlns:a="http://schemas.openxmlformats.org/drawingml/2006/main">
+                  <a:graphicData uri="http://schemas.microsoft.com/office/word/2010/wordprocessingShape">
+                    <wps:wsp>
+                      <wps:cNvSpPr/>
+                      <wps:spPr>
+                        <a:xfrm>
+                          <a:off x="0" y="0"/>
+                          <a:ext cx="276225" cy="276225"/>
+                        </a:xfrm>
+                        <a:prstGeom prst="ellipse">
+                          <a:avLst/>
+                        </a:prstGeom>
+                        <a:solidFill>
+                          <a:schemeClr val="bg1"/>
+                        </a:solidFill>
+                        <a:ln>
+                          <a:solidFill>
+                            <a:schemeClr val="tx1"/>
+                          </a:solidFill>
+                        </a:ln>
+                      </wps:spPr>
+                      <wps:style>
+                        <a:lnRef idx="2">
+                          <a:schemeClr val="accent1">
+                            <a:shade val="50000"/>
+                          </a:schemeClr>
+                        </a:lnRef>
+                        <a:fillRef idx="1">
+                          <a:schemeClr val="accent1"/>
+                        </a:fillRef>
+                        <a:effectRef idx="0">
+                          <a:schemeClr val="accent1"/>
+                        </a:effectRef>
+                        <a:fontRef idx="minor">
+                          <a:schemeClr val="lt1"/>
+                        </a:fontRef>
+                      </wps:style>
+                      <wps:bodyPr rot="0" spcFirstLastPara="0" vertOverflow="overflow" horzOverflow="overflow" vert="horz" wrap="square" lIns="91440" tIns="45720" rIns="91440" bIns="45720" numCol="1" spcCol="0" rtlCol="0" fromWordArt="0" anchor="ctr" anchorCtr="0" forceAA="0" compatLnSpc="1">
+                        <a:prstTxWarp prst="textNoShape">
+                          <a:avLst/>
+                        </a:prstTxWarp>
+                        <a:noAutofit/>
+                      </wps:bodyPr>
+                    </wps:wsp>
+                  </a:graphicData>
+                </a:graphic>
+              </wp:anchor>
+            </w:drawing>
+          </mc:Choice>
+          <mc:Fallback>
+            <w:pict>
+              <v:oval w14:anchorId="09DEA7ED" id="Oval 6" o:spid="_x0000_s1026" style="position:absolute;margin-left:412.5pt;margin-top:22pt;width:21.75pt;height:21.75pt;z-index:251664384;visibility:visible;mso-wrap-style:square;mso-wrap-distance-left:9pt;mso-wrap-distance-top:0;mso-wrap-distance-right:9pt;mso-wrap-distance-bottom:0;mso-position-horizontal:absolute;mso-position-horizontal-relative:text;mso-position-vertical:absolute;mso-position-vertical-relative:text;v-text-anchor:middle" o:gfxdata="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" fillcolor="white [3212]" strokecolor="black [3213]" strokeweight="1pt">
+                <v:stroke joinstyle="miter"/>
+              </v:oval>
+            </w:pict>
+          </mc:Fallback>
+        </mc:AlternateContent>
+      </w:r>
+      <w:r>
+        <w:rPr>
+          <w:noProof/>
+          <w:color w:val="000000" w:themeColor="text1"/>
+        </w:rPr>
+        <mc:AlternateContent>
+          <mc:Choice Requires="wps">
+            <w:drawing>
+              <wp:anchor distT="0" distB="0" distL="114300" distR="114300" simplePos="0" relativeHeight="251663360" behindDoc="0" locked="0" layoutInCell="1" allowOverlap="1" wp14:anchorId="2157CBD1" wp14:editId="4032CE4B">
+                <wp:simplePos x="0" y="0"/>
+                <wp:positionH relativeFrom="column">
+                  <wp:posOffset>714375</wp:posOffset>
+                </wp:positionH>
+                <wp:positionV relativeFrom="paragraph">
+                  <wp:posOffset>241300</wp:posOffset>
+                </wp:positionV>
+                <wp:extent cx="238125" cy="57150"/>
+                <wp:effectExtent l="0" t="0" r="28575" b="19050"/>
+                <wp:wrapNone/>
+                <wp:docPr id="5" name="Rectangle 5"/>
+                <wp:cNvGraphicFramePr/>
+                <a:graphic xmlns:a="http://schemas.openxmlformats.org/drawingml/2006/main">
+                  <a:graphicData uri="http://schemas.microsoft.com/office/word/2010/wordprocessingShape">
+                    <wps:wsp>
+                      <wps:cNvSpPr/>
+                      <wps:spPr>
+                        <a:xfrm>
+                          <a:off x="0" y="0"/>
+                          <a:ext cx="238125" cy="57150"/>
+                        </a:xfrm>
+                        <a:prstGeom prst="rect">
+                          <a:avLst/>
+                        </a:prstGeom>
+                        <a:solidFill>
+                          <a:schemeClr val="bg1"/>
+                        </a:solidFill>
+                        <a:ln>
+                          <a:solidFill>
+                            <a:schemeClr val="tx1"/>
+                          </a:solidFill>
+                        </a:ln>
+                      </wps:spPr>
+                      <wps:style>
+                        <a:lnRef idx="2">
+                          <a:schemeClr val="accent1">
+                            <a:shade val="50000"/>
+                          </a:schemeClr>
+                        </a:lnRef>
+                        <a:fillRef idx="1">
+                          <a:schemeClr val="accent1"/>
+                        </a:fillRef>
+                        <a:effectRef idx="0">
+                          <a:schemeClr val="accent1"/>
+                        </a:effectRef>
+                        <a:fontRef idx="minor">
+                          <a:schemeClr val="lt1"/>
+                        </a:fontRef>
+                      </wps:style>
+                      <wps:bodyPr rot="0" spcFirstLastPara="0" vertOverflow="overflow" horzOverflow="overflow" vert="horz" wrap="square" lIns="91440" tIns="45720" rIns="91440" bIns="45720" numCol="1" spcCol="0" rtlCol="0" fromWordArt="0" anchor="ctr" anchorCtr="0" forceAA="0" compatLnSpc="1">
+                        <a:prstTxWarp prst="textNoShape">
+                          <a:avLst/>
+                        </a:prstTxWarp>
+                        <a:noAutofit/>
+                      </wps:bodyPr>
+                    </wps:wsp>
+                  </a:graphicData>
+                </a:graphic>
+                <wp14:sizeRelH relativeFrom="margin">
+                  <wp14:pctWidth>0</wp14:pctWidth>
+                </wp14:sizeRelH>
+                <wp14:sizeRelV relativeFrom="margin">
+                  <wp14:pctHeight>0</wp14:pctHeight>
+                </wp14:sizeRelV>
+              </wp:anchor>
+            </w:drawing>
+          </mc:Choice>
+          <mc:Fallback>
+            <w:pict>
+              <v:rect w14:anchorId="55EA0BB5" id="Rectangle 5" o:spid="_x0000_s1026" style="position:absolute;margin-left:56.25pt;margin-top:19pt;width:18.75pt;height:4.5pt;z-index:251663360;visibility:visible;mso-wrap-style:square;mso-width-percent:0;mso-height-percent:0;mso-wrap-distance-left:9pt;mso-wrap-distance-top:0;mso-wrap-distance-right:9pt;mso-wrap-distance-bottom:0;mso-position-horizontal:absolute;mso-position-horizontal-relative:text;mso-position-vertical:absolute;mso-position-vertical-relative:text;mso-width-percent:0;mso-height-percent:0;mso-width-relative:margin;mso-height-relative:margin;v-text-anchor:middle" o:gfxdata="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" fillcolor="white [3212]" strokecolor="black [3213]" strokeweight="1pt"/>
+            </w:pict>
+          </mc:Fallback>
+        </mc:AlternateContent>
+      </w:r>
+    </w:p>
+    <w:p>
+      <w:pPr>
+        <w:rPr>
+          <w:color w:val="000000" w:themeColor="text1"/>
+        </w:rPr>
+      </w:pPr>
+      <w:r>
+        <w:rPr>
+          <w:noProof/>
+          <w:color w:val="000000" w:themeColor="text1"/>
+        </w:rPr>
+        <mc:AlternateContent>
+          <mc:Choice Requires="wps">
+            <w:drawing>
+              <wp:anchor distT="0" distB="0" distL="114300" distR="114300" simplePos="0" relativeHeight="251668480" behindDoc="0" locked="0" layoutInCell="1" allowOverlap="1">
+                <wp:simplePos x="0" y="0"/>
+                <wp:positionH relativeFrom="column">
+                  <wp:posOffset>5524500</wp:posOffset>
+                </wp:positionH>
+                <wp:positionV relativeFrom="paragraph">
+                  <wp:posOffset>146050</wp:posOffset>
+                </wp:positionV>
+                <wp:extent cx="9525" cy="857250"/>
+                <wp:effectExtent l="0" t="0" r="28575" b="19050"/>
+                <wp:wrapNone/>
+                <wp:docPr id="9" name="Straight Connector 9"/>
+                <wp:cNvGraphicFramePr/>
+                <a:graphic xmlns:a="http://schemas.openxmlformats.org/drawingml/2006/main">
+                  <a:graphicData uri="http://schemas.microsoft.com/office/word/2010/wordprocessingShape">
+                    <wps:wsp>
+                      <wps:cNvCnPr/>
+                      <wps:spPr>
+                        <a:xfrm>
+                          <a:off x="0" y="0"/>
+                          <a:ext cx="9525" cy="857250"/>
+                        </a:xfrm>
+                        <a:prstGeom prst="line">
+                          <a:avLst/>
+                        </a:prstGeom>
+                      </wps:spPr>
+                      <wps:style>
+                        <a:lnRef idx="1">
+                          <a:schemeClr val="dk1"/>
+                        </a:lnRef>
+                        <a:fillRef idx="0">
+                          <a:schemeClr val="dk1"/>
+                        </a:fillRef>
+                        <a:effectRef idx="0">
+                          <a:schemeClr val="dk1"/>
+                        </a:effectRef>
+                        <a:fontRef idx="minor">
+                          <a:schemeClr val="tx1"/>
+                        </a:fontRef>
+                      </wps:style>
+                      <wps:bodyPr/>
+                    </wps:wsp>
+                  </a:graphicData>
+                </a:graphic>
+              </wp:anchor>
+            </w:drawing>
+          </mc:Choice>
+          <mc:Fallback>
+            <w:pict>
+              <v:line w14:anchorId="7D6DEEB5" id="Straight Connector 9" o:spid="_x0000_s1026" style="position:absolute;z-index:251668480;visibility:visible;mso-wrap-style:square;mso-wrap-distance-left:9pt;mso-wrap-distance-top:0;mso-wrap-distance-right:9pt;mso-wrap-distance-bottom:0;mso-position-horizontal:absolute;mso-position-horizontal-relative:text;mso-position-vertical:absolute;mso-position-vertical-relative:text" from="435pt,11.5pt" to="435.75pt,79pt" o:gfxdata="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" strokecolor="black [3200]" strokeweight=".5pt">
+                <v:stroke joinstyle="miter"/>
+              </v:line>
+            </w:pict>
+          </mc:Fallback>
+        </mc:AlternateContent>
+      </w:r>
+    </w:p>
+    <w:p>
+      <w:pPr>
+        <w:rPr>
+          <w:color w:val="000000" w:themeColor="text1"/>
+        </w:rPr>
+      </w:pPr>
+      <w:r>
+        <w:rPr>
+          <w:noProof/>
+          <w:color w:val="000000" w:themeColor="text1"/>
+        </w:rPr>
+        <mc:AlternateContent>
+          <mc:Choice Requires="wps">
+            <w:drawing>
+              <wp:anchor distT="0" distB="0" distL="114300" distR="114300" simplePos="0" relativeHeight="251666432" behindDoc="1" locked="0" layoutInCell="1" allowOverlap="1" wp14:anchorId="2D2965A9" wp14:editId="282DD039">
+                <wp:simplePos x="0" y="0"/>
+                <wp:positionH relativeFrom="column">
+                  <wp:posOffset>5060632</wp:posOffset>
+                </wp:positionH>
+                <wp:positionV relativeFrom="paragraph">
+                  <wp:posOffset>82232</wp:posOffset>
+                </wp:positionV>
+                <wp:extent cx="394769" cy="71597"/>
+                <wp:effectExtent l="85408" t="28892" r="91122" b="14923"/>
+                <wp:wrapNone/>
+                <wp:docPr id="7" name="Rectangle 7"/>
+                <wp:cNvGraphicFramePr/>
+                <a:graphic xmlns:a="http://schemas.openxmlformats.org/drawingml/2006/main">
+                  <a:graphicData uri="http://schemas.microsoft.com/office/word/2010/wordprocessingShape">
+                    <wps:wsp>
+                      <wps:cNvSpPr/>
+                      <wps:spPr>
+                        <a:xfrm rot="17459729">
+                          <a:off x="0" y="0"/>
+                          <a:ext cx="394769" cy="71597"/>
+                        </a:xfrm>
+                        <a:prstGeom prst="rect">
+                          <a:avLst/>
+                        </a:prstGeom>
+                        <a:solidFill>
+                          <a:schemeClr val="bg1"/>
+                        </a:solidFill>
+                        <a:ln>
+                          <a:solidFill>
+                            <a:schemeClr val="tx1"/>
+                          </a:solidFill>
+                        </a:ln>
+                      </wps:spPr>
+                      <wps:style>
+                        <a:lnRef idx="2">
+                          <a:schemeClr val="accent1">
+                            <a:shade val="50000"/>
+                          </a:schemeClr>
+                        </a:lnRef>
+                        <a:fillRef idx="1">
+                          <a:schemeClr val="accent1"/>
+                        </a:fillRef>
+                        <a:effectRef idx="0">
+                          <a:schemeClr val="accent1"/>
+                        </a:effectRef>
+                        <a:fontRef idx="minor">
+                          <a:schemeClr val="lt1"/>
+                        </a:fontRef>
+                      </wps:style>
+                      <wps:bodyPr rot="0" spcFirstLastPara="0" vertOverflow="overflow" horzOverflow="overflow" vert="horz" wrap="square" lIns="91440" tIns="45720" rIns="91440" bIns="45720" numCol="1" spcCol="0" rtlCol="0" fromWordArt="0" anchor="ctr" anchorCtr="0" forceAA="0" compatLnSpc="1">
+                        <a:prstTxWarp prst="textNoShape">
+                          <a:avLst/>
+                        </a:prstTxWarp>
+                        <a:noAutofit/>
+                      </wps:bodyPr>
+                    </wps:wsp>
+                  </a:graphicData>
+                </a:graphic>
+                <wp14:sizeRelH relativeFrom="margin">
+                  <wp14:pctWidth>0</wp14:pctWidth>
+                </wp14:sizeRelH>
+                <wp14:sizeRelV relativeFrom="margin">
+                  <wp14:pctHeight>0</wp14:pctHeight>
+                </wp14:sizeRelV>
+              </wp:anchor>
+            </w:drawing>
+          </mc:Choice>
+          <mc:Fallback>
+            <w:pict>
+              <v:rect w14:anchorId="767A838C" id="Rectangle 7" o:spid="_x0000_s1026" style="position:absolute;margin-left:398.45pt;margin-top:6.45pt;width:31.1pt;height:5.65pt;rotation:-4522280fd;z-index:-251650048;visibility:visible;mso-wrap-style:square;mso-width-percent:0;mso-height-percent:0;mso-wrap-distance-left:9pt;mso-wrap-distance-top:0;mso-wrap-distance-right:9pt;mso-wrap-distance-bottom:0;mso-position-horizontal:absolute;mso-position-horizontal-relative:text;mso-position-vertical:absolute;mso-position-vertical-relative:text;mso-width-percent:0;mso-height-percent:0;mso-width-relative:margin;mso-height-relative:margin;v-text-anchor:middle" o:gfxdata="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" fillcolor="white [3212]" strokecolor="black [3213]" strokeweight="1pt"/>
+            </w:pict>
+          </mc:Fallback>
+        </mc:AlternateContent>
+      </w:r>
+      <w:r>
+        <w:rPr>
+          <w:noProof/>
+          <w:color w:val="000000" w:themeColor="text1"/>
+        </w:rPr>
+        <mc:AlternateContent>
+          <mc:Choice Requires="wps">
+            <w:drawing>
+              <wp:anchor distT="0" distB="0" distL="114300" distR="114300" simplePos="0" relativeHeight="251659264" behindDoc="0" locked="0" layoutInCell="1" allowOverlap="1">
+                <wp:simplePos x="0" y="0"/>
+                <wp:positionH relativeFrom="column">
+                  <wp:posOffset>390525</wp:posOffset>
+                </wp:positionH>
+                <wp:positionV relativeFrom="paragraph">
+                  <wp:posOffset>241300</wp:posOffset>
+                </wp:positionV>
+                <wp:extent cx="4876800" cy="171450"/>
+                <wp:effectExtent l="0" t="0" r="19050" b="19050"/>
+                <wp:wrapNone/>
+                <wp:docPr id="1" name="Rectangle 1"/>
+                <wp:cNvGraphicFramePr/>
+                <a:graphic xmlns:a="http://schemas.openxmlformats.org/drawingml/2006/main">
+                  <a:graphicData uri="http://schemas.microsoft.com/office/word/2010/wordprocessingShape">
+                    <wps:wsp>
+                      <wps:cNvSpPr/>
+                      <wps:spPr>
+                        <a:xfrm>
+                          <a:off x="0" y="0"/>
+                          <a:ext cx="4876800" cy="171450"/>
+                        </a:xfrm>
+                        <a:prstGeom prst="rect">
+                          <a:avLst/>
+                        </a:prstGeom>
+                        <a:solidFill>
+                          <a:schemeClr val="bg1"/>
+                        </a:solidFill>
+                        <a:ln>
+                          <a:solidFill>
+                            <a:schemeClr val="tx1"/>
+                          </a:solidFill>
+                        </a:ln>
+                      </wps:spPr>
+                      <wps:style>
+                        <a:lnRef idx="2">
+                          <a:schemeClr val="accent1">
+                            <a:shade val="50000"/>
+                          </a:schemeClr>
+                        </a:lnRef>
+                        <a:fillRef idx="1">
+                          <a:schemeClr val="accent1"/>
+                        </a:fillRef>
+                        <a:effectRef idx="0">
+                          <a:schemeClr val="accent1"/>
+                        </a:effectRef>
+                        <a:fontRef idx="minor">
+                          <a:schemeClr val="lt1"/>
+                        </a:fontRef>
+                      </wps:style>
+                      <wps:bodyPr rot="0" spcFirstLastPara="0" vertOverflow="overflow" horzOverflow="overflow" vert="horz" wrap="square" lIns="91440" tIns="45720" rIns="91440" bIns="45720" numCol="1" spcCol="0" rtlCol="0" fromWordArt="0" anchor="ctr" anchorCtr="0" forceAA="0" compatLnSpc="1">
+                        <a:prstTxWarp prst="textNoShape">
+                          <a:avLst/>
+                        </a:prstTxWarp>
+                        <a:noAutofit/>
+                      </wps:bodyPr>
+                    </wps:wsp>
+                  </a:graphicData>
+                </a:graphic>
+                <wp14:sizeRelH relativeFrom="margin">
+                  <wp14:pctWidth>0</wp14:pctWidth>
+                </wp14:sizeRelH>
+                <wp14:sizeRelV relativeFrom="margin">
+                  <wp14:pctHeight>0</wp14:pctHeight>
+                </wp14:sizeRelV>
+              </wp:anchor>
+            </w:drawing>
+          </mc:Choice>
+          <mc:Fallback>
+            <w:pict>
+              <v:rect w14:anchorId="1C2CB3D5" id="Rectangle 1" o:spid="_x0000_s1026" style="position:absolute;margin-left:30.75pt;margin-top:19pt;width:384pt;height:13.5pt;z-index:251659264;visibility:visible;mso-wrap-style:square;mso-width-percent:0;mso-height-percent:0;mso-wrap-distance-left:9pt;mso-wrap-distance-top:0;mso-wrap-distance-right:9pt;mso-wrap-distance-bottom:0;mso-position-horizontal:absolute;mso-position-horizontal-relative:text;mso-position-vertical:absolute;mso-position-vertical-relative:text;mso-width-percent:0;mso-height-percent:0;mso-width-relative:margin;mso-height-relative:margin;v-text-anchor:middle" o:gfxdata="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" fillcolor="white [3212]" strokecolor="black [3213]" strokeweight="1pt"/>
+            </w:pict>
+          </mc:Fallback>
+        </mc:AlternateContent>
+      </w:r>
+    </w:p>
+    <w:p>
+      <w:pPr>
+        <w:rPr>
+          <w:color w:val="000000" w:themeColor="text1"/>
+        </w:rPr>
+      </w:pPr>
+      <w:r>
+        <w:rPr>
+          <w:noProof/>
+          <w:color w:val="000000" w:themeColor="text1"/>
+        </w:rPr>
+        <mc:AlternateContent>
+          <mc:Choice Requires="wps">
+            <w:drawing>
+              <wp:anchor distT="0" distB="0" distL="114300" distR="114300" simplePos="0" relativeHeight="251699200" behindDoc="0" locked="0" layoutInCell="1" allowOverlap="1" wp14:anchorId="5972DBBA" wp14:editId="266462A3">
+                <wp:simplePos x="0" y="0"/>
+                <wp:positionH relativeFrom="column">
+                  <wp:posOffset>3657600</wp:posOffset>
+                </wp:positionH>
+                <wp:positionV relativeFrom="paragraph">
+                  <wp:posOffset>193674</wp:posOffset>
+                </wp:positionV>
+                <wp:extent cx="266700" cy="333375"/>
+                <wp:effectExtent l="38100" t="38100" r="19050" b="28575"/>
+                <wp:wrapNone/>
+                <wp:docPr id="29" name="Straight Arrow Connector 29"/>
+                <wp:cNvGraphicFramePr/>
+                <a:graphic xmlns:a="http://schemas.openxmlformats.org/drawingml/2006/main">
+                  <a:graphicData uri="http://schemas.microsoft.com/office/word/2010/wordprocessingShape">
+                    <wps:wsp>
+                      <wps:cNvCnPr/>
+                      <wps:spPr>
+                        <a:xfrm flipH="1" flipV="1">
+                          <a:off x="0" y="0"/>
+                          <a:ext cx="266700" cy="333375"/>
+                        </a:xfrm>
+                        <a:prstGeom prst="straightConnector1">
+                          <a:avLst/>
+                        </a:prstGeom>
+                        <a:ln>
+                          <a:solidFill>
+                            <a:srgbClr val="FF0000"/>
+                          </a:solidFill>
+                          <a:tailEnd type="triangle"/>
+                        </a:ln>
+                      </wps:spPr>
+                      <wps:style>
+                        <a:lnRef idx="1">
+                          <a:schemeClr val="accent2"/>
+                        </a:lnRef>
+                        <a:fillRef idx="0">
+                          <a:schemeClr val="accent2"/>
+                        </a:fillRef>
+                        <a:effectRef idx="0">
+                          <a:schemeClr val="accent2"/>
+                        </a:effectRef>
+                        <a:fontRef idx="minor">
+                          <a:schemeClr val="tx1"/>
+                        </a:fontRef>
+                      </wps:style>
+                      <wps:bodyPr/>
+                    </wps:wsp>
+                  </a:graphicData>
+                </a:graphic>
+                <wp14:sizeRelH relativeFrom="margin">
+                  <wp14:pctWidth>0</wp14:pctWidth>
+                </wp14:sizeRelH>
+                <wp14:sizeRelV relativeFrom="margin">
+                  <wp14:pctHeight>0</wp14:pctHeight>
+                </wp14:sizeRelV>
+              </wp:anchor>
+            </w:drawing>
+          </mc:Choice>
+          <mc:Fallback>
+            <w:pict>
+              <v:shape w14:anchorId="4015EAE0" id="Straight Arrow Connector 29" o:spid="_x0000_s1026" type="#_x0000_t32" style="position:absolute;margin-left:4in;margin-top:15.25pt;width:21pt;height:26.25pt;flip:x y;z-index:251699200;visibility:visible;mso-wrap-style:square;mso-width-percent:0;mso-height-percent:0;mso-wrap-distance-left:9pt;mso-wrap-distance-top:0;mso-wrap-distance-right:9pt;mso-wrap-distance-bottom:0;mso-position-horizontal:absolute;mso-position-horizontal-relative:text;mso-position-vertical:absolute;mso-position-vertical-relative:text;mso-width-percent:0;mso-height-percent:0;mso-width-relative:margin;mso-height-relative:margin" o:gfxdata="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" strokecolor="red" strokeweight=".5pt">
+                <v:stroke endarrow="block" joinstyle="miter"/>
+              </v:shape>
+            </w:pict>
+          </mc:Fallback>
+        </mc:AlternateContent>
+      </w:r>
+      <w:r>
+        <w:rPr>
+          <w:noProof/>
+          <w:color w:val="000000" w:themeColor="text1"/>
+        </w:rPr>
+        <mc:AlternateContent>
+          <mc:Choice Requires="wps">
+            <w:drawing>
+              <wp:anchor distT="0" distB="0" distL="114300" distR="114300" simplePos="0" relativeHeight="251683840" behindDoc="0" locked="0" layoutInCell="1" allowOverlap="1" wp14:anchorId="1BDB9F66" wp14:editId="537EC453">
+                <wp:simplePos x="0" y="0"/>
+                <wp:positionH relativeFrom="rightMargin">
+                  <wp:align>left</wp:align>
+                </wp:positionH>
+                <wp:positionV relativeFrom="paragraph">
+                  <wp:posOffset>12065</wp:posOffset>
+                </wp:positionV>
+                <wp:extent cx="609600" cy="466725"/>
+                <wp:effectExtent l="0" t="0" r="19050" b="28575"/>
+                <wp:wrapNone/>
+                <wp:docPr id="17" name="Text Box 17"/>
+                <wp:cNvGraphicFramePr/>
+                <a:graphic xmlns:a="http://schemas.openxmlformats.org/drawingml/2006/main">
+                  <a:graphicData uri="http://schemas.microsoft.com/office/word/2010/wordprocessingShape">
+                    <wps:wsp>
+                      <wps:cNvSpPr txBox="1"/>
+                      <wps:spPr>
+                        <a:xfrm>
+                          <a:off x="0" y="0"/>
+                          <a:ext cx="609600" cy="466725"/>
+                        </a:xfrm>
+                        <a:prstGeom prst="rect">
+                          <a:avLst/>
+                        </a:prstGeom>
+                        <a:solidFill>
+                          <a:schemeClr val="lt1"/>
+                        </a:solidFill>
+                        <a:ln w="6350">
+                          <a:solidFill>
+                            <a:prstClr val="black"/>
+                          </a:solidFill>
+                        </a:ln>
+                      </wps:spPr>
+                      <wps:txbx>
+                        <w:txbxContent>
+                          <w:p>
+                            <w:r>
+                              <w:t>Weight Hanger</w:t>
+                            </w:r>
+                          </w:p>
+                        </w:txbxContent>
+                      </wps:txbx>
+                      <wps:bodyPr rot="0" spcFirstLastPara="0" vertOverflow="overflow" horzOverflow="overflow" vert="horz" wrap="square" lIns="91440" tIns="45720" rIns="91440" bIns="45720" numCol="1" spcCol="0" rtlCol="0" fromWordArt="0" anchor="t" anchorCtr="0" forceAA="0" compatLnSpc="1">
+                        <a:prstTxWarp prst="textNoShape">
+                          <a:avLst/>
+                        </a:prstTxWarp>
+                        <a:noAutofit/>
+                      </wps:bodyPr>
+                    </wps:wsp>
+                  </a:graphicData>
+                </a:graphic>
+                <wp14:sizeRelH relativeFrom="margin">
+                  <wp14:pctWidth>0</wp14:pctWidth>
+                </wp14:sizeRelH>
+                <wp14:sizeRelV relativeFrom="margin">
+                  <wp14:pctHeight>0</wp14:pctHeight>
+                </wp14:sizeRelV>
+              </wp:anchor>
+            </w:drawing>
+          </mc:Choice>
+          <mc:Fallback>
+            <w:pict>
+              <v:shape w14:anchorId="1BDB9F66" id="Text Box 17" o:spid="_x0000_s1031" type="#_x0000_t202" style="position:absolute;margin-left:0;margin-top:.95pt;width:48pt;height:36.75pt;z-index:251683840;visibility:visible;mso-wrap-style:square;mso-width-percent:0;mso-height-percent:0;mso-wrap-distance-left:9pt;mso-wrap-distance-top:0;mso-wrap-distance-right:9pt;mso-wrap-distance-bottom:0;mso-position-horizontal:left;mso-position-horizontal-relative:right-margin-area;mso-position-vertical:absolute;mso-position-vertical-relative:text;mso-width-percent:0;mso-height-percent:0;mso-width-relative:margin;mso-height-relative:margin;v-text-anchor:top" o:gfxdata="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" fillcolor="white [3201]" strokeweight=".5pt">
+                <v:textbox>
+                  <w:txbxContent>
+                    <w:p>
+                      <w:r>
+                        <w:t>Weight Hanger</w:t>
+                      </w:r>
+                    </w:p>
+                  </w:txbxContent>
+                </v:textbox>
+                <w10:wrap anchorx="margin"/>
+              </v:shape>
+            </w:pict>
+          </mc:Fallback>
+        </mc:AlternateContent>
+      </w:r>
+    </w:p>
+    <w:p>
+      <w:pPr>
+        <w:rPr>
+          <w:color w:val="000000" w:themeColor="text1"/>
+        </w:rPr>
+      </w:pPr>
+      <w:r>
+        <w:rPr>
+          <w:noProof/>
+          <w:color w:val="000000" w:themeColor="text1"/>
+        </w:rPr>
+        <mc:AlternateContent>
+          <mc:Choice Requires="wps">
+            <w:drawing>
+              <wp:anchor distT="0" distB="0" distL="114300" distR="114300" simplePos="0" relativeHeight="251688960" behindDoc="0" locked="0" layoutInCell="1" allowOverlap="1">
+                <wp:simplePos x="0" y="0"/>
+                <wp:positionH relativeFrom="column">
+                  <wp:posOffset>3543300</wp:posOffset>
+                </wp:positionH>
+                <wp:positionV relativeFrom="paragraph">
+                  <wp:posOffset>246381</wp:posOffset>
+                </wp:positionV>
+                <wp:extent cx="571500" cy="266700"/>
+                <wp:effectExtent l="0" t="0" r="19050" b="19050"/>
+                <wp:wrapNone/>
+                <wp:docPr id="22" name="Text Box 22"/>
+                <wp:cNvGraphicFramePr/>
+                <a:graphic xmlns:a="http://schemas.openxmlformats.org/drawingml/2006/main">
+                  <a:graphicData uri="http://schemas.microsoft.com/office/word/2010/wordprocessingShape">
+                    <wps:wsp>
+                      <wps:cNvSpPr txBox="1"/>
+                      <wps:spPr>
+                        <a:xfrm>
+                          <a:off x="0" y="0"/>
+                          <a:ext cx="571500" cy="266700"/>
+                        </a:xfrm>
+                        <a:prstGeom prst="rect">
+                          <a:avLst/>
+                        </a:prstGeom>
+                        <a:solidFill>
+                          <a:schemeClr val="lt1"/>
+                        </a:solidFill>
+                        <a:ln w="6350">
+                          <a:solidFill>
+                            <a:srgbClr val="FF0000"/>
+                          </a:solidFill>
+                        </a:ln>
+                      </wps:spPr>
+                      <wps:txbx>
+                        <w:txbxContent>
+                          <w:p>
+                            <w:pPr>
+                              <w:rPr>
+                                <w:color w:val="FF0000"/>
+                              </w:rPr>
+                            </w:pPr>
+                            <w:r>
+                              <w:rPr>
+                                <w:color w:val="FF0000"/>
+                              </w:rPr>
+                              <w:t>Table</w:t>
+                            </w:r>
+                          </w:p>
+                        </w:txbxContent>
+                      </wps:txbx>
+                      <wps:bodyPr rot="0" spcFirstLastPara="0" vertOverflow="overflow" horzOverflow="overflow" vert="horz" wrap="square" lIns="91440" tIns="45720" rIns="91440" bIns="45720" numCol="1" spcCol="0" rtlCol="0" fromWordArt="0" anchor="t" anchorCtr="0" forceAA="0" compatLnSpc="1">
+                        <a:prstTxWarp prst="textNoShape">
+                          <a:avLst/>
+                        </a:prstTxWarp>
+                        <a:noAutofit/>
+                      </wps:bodyPr>
+                    </wps:wsp>
+                  </a:graphicData>
+                </a:graphic>
+                <wp14:sizeRelH relativeFrom="margin">
+                  <wp14:pctWidth>0</wp14:pctWidth>
+                </wp14:sizeRelH>
+                <wp14:sizeRelV relativeFrom="margin">
+                  <wp14:pctHeight>0</wp14:pctHeight>
+                </wp14:sizeRelV>
+              </wp:anchor>
+            </w:drawing>
+          </mc:Choice>
+          <mc:Fallback>
+            <w:pict>
+              <v:shape id="Text Box 22" o:spid="_x0000_s1032" type="#_x0000_t202" style="position:absolute;margin-left:279pt;margin-top:19.4pt;width:45pt;height:21pt;z-index:251688960;visibility:visible;mso-wrap-style:square;mso-width-percent:0;mso-height-percent:0;mso-wrap-distance-left:9pt;mso-wrap-distance-top:0;mso-wrap-distance-right:9pt;mso-wrap-distance-bottom:0;mso-position-horizontal:absolute;mso-position-horizontal-relative:text;mso-position-vertical:absolute;mso-position-vertical-relative:text;mso-width-percent:0;mso-height-percent:0;mso-width-relative:margin;mso-height-relative:margin;v-text-anchor:top" o:gfxdata="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" fillcolor="white [3201]" strokecolor="red" strokeweight=".5pt">
+                <v:textbox>
+                  <w:txbxContent>
+                    <w:p>
+                      <w:pPr>
+                        <w:rPr>
+                          <w:color w:val="FF0000"/>
+                        </w:rPr>
+                      </w:pPr>
+                      <w:r>
+                        <w:rPr>
+                          <w:color w:val="FF0000"/>
+                        </w:rPr>
+                        <w:t>Table</w:t>
+                      </w:r>
+                    </w:p>
+                  </w:txbxContent>
+                </v:textbox>
+              </v:shape>
+            </w:pict>
+          </mc:Fallback>
+        </mc:AlternateContent>
+      </w:r>
+      <w:r>
+        <w:rPr>
+          <w:noProof/>
+          <w:color w:val="000000" w:themeColor="text1"/>
+        </w:rPr>
+        <mc:AlternateContent>
+          <mc:Choice Requires="wps">
+            <w:drawing>
+              <wp:anchor distT="0" distB="0" distL="114300" distR="114300" simplePos="0" relativeHeight="251687936" behindDoc="0" locked="0" layoutInCell="1" allowOverlap="1">
+                <wp:simplePos x="0" y="0"/>
+                <wp:positionH relativeFrom="column">
+                  <wp:posOffset>5629275</wp:posOffset>
+                </wp:positionH>
+                <wp:positionV relativeFrom="paragraph">
+                  <wp:posOffset>156210</wp:posOffset>
+                </wp:positionV>
+                <wp:extent cx="323850" cy="171450"/>
+                <wp:effectExtent l="38100" t="0" r="19050" b="57150"/>
+                <wp:wrapNone/>
+                <wp:docPr id="21" name="Straight Arrow Connector 21"/>
+                <wp:cNvGraphicFramePr/>
+                <a:graphic xmlns:a="http://schemas.openxmlformats.org/drawingml/2006/main">
+                  <a:graphicData uri="http://schemas.microsoft.com/office/word/2010/wordprocessingShape">
+                    <wps:wsp>
+                      <wps:cNvCnPr/>
+                      <wps:spPr>
+                        <a:xfrm flipH="1">
+                          <a:off x="0" y="0"/>
+                          <a:ext cx="323850" cy="171450"/>
+                        </a:xfrm>
+                        <a:prstGeom prst="straightConnector1">
+                          <a:avLst/>
+                        </a:prstGeom>
+                        <a:ln>
+                          <a:tailEnd type="triangle"/>
+                        </a:ln>
+                      </wps:spPr>
+                      <wps:style>
+                        <a:lnRef idx="1">
+                          <a:schemeClr val="dk1"/>
+                        </a:lnRef>
+                        <a:fillRef idx="0">
+                          <a:schemeClr val="dk1"/>
+                        </a:fillRef>
+                        <a:effectRef idx="0">
+                          <a:schemeClr val="dk1"/>
+                        </a:effectRef>
+                        <a:fontRef idx="minor">
+                          <a:schemeClr val="tx1"/>
+                        </a:fontRef>
+                      </wps:style>
+                      <wps:bodyPr/>
+                    </wps:wsp>
+                  </a:graphicData>
+                </a:graphic>
+              </wp:anchor>
+            </w:drawing>
+          </mc:Choice>
+          <mc:Fallback>
+            <w:pict>
+              <v:shape w14:anchorId="250180B3" id="Straight Arrow Connector 21" o:spid="_x0000_s1026" type="#_x0000_t32" style="position:absolute;margin-left:443.25pt;margin-top:12.3pt;width:25.5pt;height:13.5pt;flip:x;z-index:251687936;visibility:visible;mso-wrap-style:square;mso-wrap-distance-left:9pt;mso-wrap-distance-top:0;mso-wrap-distance-right:9pt;mso-wrap-distance-bottom:0;mso-position-horizontal:absolute;mso-position-horizontal-relative:text;mso-position-vertical:absolute;mso-position-vertical-relative:text" o:gfxdata="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" strokecolor="black [3200]" strokeweight=".5pt">
+                <v:stroke endarrow="block" joinstyle="miter"/>
+              </v:shape>
+            </w:pict>
+          </mc:Fallback>
+        </mc:AlternateContent>
+      </w:r>
+      <w:r>
+        <w:rPr>
+          <w:noProof/>
+          <w:color w:val="000000" w:themeColor="text1"/>
+        </w:rPr>
+        <mc:AlternateContent>
+          <mc:Choice Requires="wps">
+            <w:drawing>
+              <wp:anchor distT="0" distB="0" distL="114300" distR="114300" simplePos="0" relativeHeight="251670528" behindDoc="0" locked="0" layoutInCell="1" allowOverlap="1" wp14:anchorId="4FAEAB46" wp14:editId="7AED6C73">
+                <wp:simplePos x="0" y="0"/>
+                <wp:positionH relativeFrom="column">
+                  <wp:posOffset>5514975</wp:posOffset>
+                </wp:positionH>
+                <wp:positionV relativeFrom="paragraph">
+                  <wp:posOffset>99060</wp:posOffset>
+                </wp:positionV>
+                <wp:extent cx="45719" cy="352425"/>
+                <wp:effectExtent l="0" t="0" r="12065" b="28575"/>
+                <wp:wrapNone/>
+                <wp:docPr id="10" name="Rectangle 10"/>
+                <wp:cNvGraphicFramePr/>
+                <a:graphic xmlns:a="http://schemas.openxmlformats.org/drawingml/2006/main">
+                  <a:graphicData uri="http://schemas.microsoft.com/office/word/2010/wordprocessingShape">
+                    <wps:wsp>
+                      <wps:cNvSpPr/>
+                      <wps:spPr>
+                        <a:xfrm>
+                          <a:off x="0" y="0"/>
+                          <a:ext cx="45719" cy="352425"/>
+                        </a:xfrm>
+                        <a:prstGeom prst="rect">
+                          <a:avLst/>
+                        </a:prstGeom>
+                        <a:solidFill>
+                          <a:schemeClr val="bg1"/>
+                        </a:solidFill>
+                        <a:ln>
+                          <a:solidFill>
+                            <a:schemeClr val="tx1"/>
+                          </a:solidFill>
+                        </a:ln>
+                      </wps:spPr>
+                      <wps:style>
+                        <a:lnRef idx="2">
+                          <a:schemeClr val="accent1">
+                            <a:shade val="50000"/>
+                          </a:schemeClr>
+                        </a:lnRef>
+                        <a:fillRef idx="1">
+                          <a:schemeClr val="accent1"/>
+                        </a:fillRef>
+                        <a:effectRef idx="0">
+                          <a:schemeClr val="accent1"/>
+                        </a:effectRef>
+                        <a:fontRef idx="minor">
+                          <a:schemeClr val="lt1"/>
+                        </a:fontRef>
+                      </wps:style>
+                      <wps:bodyPr rot="0" spcFirstLastPara="0" vertOverflow="overflow" horzOverflow="overflow" vert="horz" wrap="square" lIns="91440" tIns="45720" rIns="91440" bIns="45720" numCol="1" spcCol="0" rtlCol="0" fromWordArt="0" anchor="ctr" anchorCtr="0" forceAA="0" compatLnSpc="1">
+                        <a:prstTxWarp prst="textNoShape">
+                          <a:avLst/>
+                        </a:prstTxWarp>
+                        <a:noAutofit/>
+                      </wps:bodyPr>
+                    </wps:wsp>
+                  </a:graphicData>
+                </a:graphic>
+                <wp14:sizeRelH relativeFrom="margin">
+                  <wp14:pctWidth>0</wp14:pctWidth>
+                </wp14:sizeRelH>
+                <wp14:sizeRelV relativeFrom="margin">
+                  <wp14:pctHeight>0</wp14:pctHeight>
+                </wp14:sizeRelV>
+              </wp:anchor>
+            </w:drawing>
+          </mc:Choice>
+          <mc:Fallback>
+            <w:pict>
+              <v:rect w14:anchorId="7BCBA8B7" id="Rectangle 10" o:spid="_x0000_s1026" style="position:absolute;margin-left:434.25pt;margin-top:7.8pt;width:3.6pt;height:27.75pt;z-index:251670528;visibility:visible;mso-wrap-style:square;mso-width-percent:0;mso-height-percent:0;mso-wrap-distance-left:9pt;mso-wrap-distance-top:0;mso-wrap-distance-right:9pt;mso-wrap-distance-bottom:0;mso-position-horizontal:absolute;mso-position-horizontal-relative:text;mso-position-vertical:absolute;mso-position-vertical-relative:text;mso-width-percent:0;mso-height-percent:0;mso-width-relative:margin;mso-height-relative:margin;v-text-anchor:middle" o:gfxdata="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" fillcolor="white [3212]" strokecolor="black [3213]" strokeweight="1pt"/>
+            </w:pict>
+          </mc:Fallback>
+        </mc:AlternateContent>
+      </w:r>
+    </w:p>
+    <w:p>
+      <w:pPr>
+        <w:rPr>
+          <w:color w:val="000000" w:themeColor="text1"/>
+        </w:rPr>
+      </w:pPr>
+      <w:r>
+        <w:rPr>
+          <w:noProof/>
+          <w:color w:val="000000" w:themeColor="text1"/>
+        </w:rPr>
+        <mc:AlternateContent>
+          <mc:Choice Requires="wps">
+            <w:drawing>
+              <wp:anchor distT="0" distB="0" distL="114300" distR="114300" simplePos="0" relativeHeight="251676672" behindDoc="0" locked="0" layoutInCell="1" allowOverlap="1" wp14:anchorId="0E7675F2" wp14:editId="71978C65">
+                <wp:simplePos x="0" y="0"/>
+                <wp:positionH relativeFrom="column">
+                  <wp:posOffset>4519295</wp:posOffset>
+                </wp:positionH>
+                <wp:positionV relativeFrom="paragraph">
+                  <wp:posOffset>118430</wp:posOffset>
+                </wp:positionV>
+                <wp:extent cx="1343025" cy="171451"/>
+                <wp:effectExtent l="0" t="4762" r="23812" b="23813"/>
+                <wp:wrapNone/>
+                <wp:docPr id="13" name="Rectangle 13"/>
+                <wp:cNvGraphicFramePr/>
+                <a:graphic xmlns:a="http://schemas.openxmlformats.org/drawingml/2006/main">
+                  <a:graphicData uri="http://schemas.microsoft.com/office/word/2010/wordprocessingShape">
+                    <wps:wsp>
+                      <wps:cNvSpPr/>
+                      <wps:spPr>
+                        <a:xfrm rot="16200000">
+                          <a:off x="0" y="0"/>
+                          <a:ext cx="1343025" cy="171451"/>
+                        </a:xfrm>
+                        <a:prstGeom prst="rect">
+                          <a:avLst/>
+                        </a:prstGeom>
+                        <a:solidFill>
+                          <a:schemeClr val="bg1"/>
+                        </a:solidFill>
+                        <a:ln>
+                          <a:solidFill>
+                            <a:schemeClr val="tx1"/>
+                          </a:solidFill>
+                        </a:ln>
+                      </wps:spPr>
+                      <wps:style>
+                        <a:lnRef idx="2">
+                          <a:schemeClr val="accent1">
+                            <a:shade val="50000"/>
+                          </a:schemeClr>
+                        </a:lnRef>
+                        <a:fillRef idx="1">
+                          <a:schemeClr val="accent1"/>
+                        </a:fillRef>
+                        <a:effectRef idx="0">
+                          <a:schemeClr val="accent1"/>
+                        </a:effectRef>
+                        <a:fontRef idx="minor">
+                          <a:schemeClr val="lt1"/>
+                        </a:fontRef>
+                      </wps:style>
+                      <wps:bodyPr rot="0" spcFirstLastPara="0" vertOverflow="overflow" horzOverflow="overflow" vert="horz" wrap="square" lIns="91440" tIns="45720" rIns="91440" bIns="45720" numCol="1" spcCol="0" rtlCol="0" fromWordArt="0" anchor="ctr" anchorCtr="0" forceAA="0" compatLnSpc="1">
+                        <a:prstTxWarp prst="textNoShape">
+                          <a:avLst/>
+                        </a:prstTxWarp>
+                        <a:noAutofit/>
+                      </wps:bodyPr>
+                    </wps:wsp>
+                  </a:graphicData>
+                </a:graphic>
+                <wp14:sizeRelH relativeFrom="margin">
+                  <wp14:pctWidth>0</wp14:pctWidth>
+                </wp14:sizeRelH>
+                <wp14:sizeRelV relativeFrom="margin">
+                  <wp14:pctHeight>0</wp14:pctHeight>
+                </wp14:sizeRelV>
+              </wp:anchor>
+            </w:drawing>
+          </mc:Choice>
+          <mc:Fallback>
+            <w:pict>
+              <v:rect w14:anchorId="6D5FAD31" id="Rectangle 13" o:spid="_x0000_s1026" style="position:absolute;margin-left:355.85pt;margin-top:9.35pt;width:105.75pt;height:13.5pt;rotation:-90;z-index:251676672;visibility:visible;mso-wrap-style:square;mso-width-percent:0;mso-height-percent:0;mso-wrap-distance-left:9pt;mso-wrap-distance-top:0;mso-wrap-distance-right:9pt;mso-wrap-distance-bottom:0;mso-position-horizontal:absolute;mso-position-horizontal-relative:text;mso-position-vertical:absolute;mso-position-vertical-relative:text;mso-width-percent:0;mso-height-percent:0;mso-width-relative:margin;mso-height-relative:margin;v-text-anchor:middle" o:gfxdata="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" fillcolor="white [3212]" strokecolor="black [3213]" strokeweight="1pt"/>
+            </w:pict>
+          </mc:Fallback>
+        </mc:AlternateContent>
+      </w:r>
+      <w:r>
+        <w:rPr>
+          <w:noProof/>
+          <w:color w:val="000000" w:themeColor="text1"/>
+        </w:rPr>
+        <mc:AlternateContent>
+          <mc:Choice Requires="wps">
+            <w:drawing>
+              <wp:anchor distT="0" distB="0" distL="114300" distR="114300" simplePos="0" relativeHeight="251674624" behindDoc="0" locked="0" layoutInCell="1" allowOverlap="1" wp14:anchorId="17A5A0E2" wp14:editId="4819C9B4">
+                <wp:simplePos x="0" y="0"/>
+                <wp:positionH relativeFrom="column">
+                  <wp:posOffset>-176847</wp:posOffset>
+                </wp:positionH>
+                <wp:positionV relativeFrom="paragraph">
+                  <wp:posOffset>131763</wp:posOffset>
+                </wp:positionV>
+                <wp:extent cx="1343025" cy="171451"/>
+                <wp:effectExtent l="0" t="4762" r="23812" b="23813"/>
+                <wp:wrapNone/>
+                <wp:docPr id="12" name="Rectangle 12"/>
+                <wp:cNvGraphicFramePr/>
+                <a:graphic xmlns:a="http://schemas.openxmlformats.org/drawingml/2006/main">
+                  <a:graphicData uri="http://schemas.microsoft.com/office/word/2010/wordprocessingShape">
+                    <wps:wsp>
+                      <wps:cNvSpPr/>
+                      <wps:spPr>
+                        <a:xfrm rot="16200000">
+                          <a:off x="0" y="0"/>
+                          <a:ext cx="1343025" cy="171451"/>
+                        </a:xfrm>
+                        <a:prstGeom prst="rect">
+                          <a:avLst/>
+                        </a:prstGeom>
+                        <a:solidFill>
+                          <a:schemeClr val="bg1"/>
+                        </a:solidFill>
+                        <a:ln>
+                          <a:solidFill>
+                            <a:schemeClr val="tx1"/>
+                          </a:solidFill>
+                        </a:ln>
+                      </wps:spPr>
+                      <wps:style>
+                        <a:lnRef idx="2">
+                          <a:schemeClr val="accent1">
+                            <a:shade val="50000"/>
+                          </a:schemeClr>
+                        </a:lnRef>
+                        <a:fillRef idx="1">
+                          <a:schemeClr val="accent1"/>
+                        </a:fillRef>
+                        <a:effectRef idx="0">
+                          <a:schemeClr val="accent1"/>
+                        </a:effectRef>
+                        <a:fontRef idx="minor">
+                          <a:schemeClr val="lt1"/>
+                        </a:fontRef>
+                      </wps:style>
+                      <wps:bodyPr rot="0" spcFirstLastPara="0" vertOverflow="overflow" horzOverflow="overflow" vert="horz" wrap="square" lIns="91440" tIns="45720" rIns="91440" bIns="45720" numCol="1" spcCol="0" rtlCol="0" fromWordArt="0" anchor="ctr" anchorCtr="0" forceAA="0" compatLnSpc="1">
+                        <a:prstTxWarp prst="textNoShape">
+                          <a:avLst/>
+                        </a:prstTxWarp>
+                        <a:noAutofit/>
+                      </wps:bodyPr>
+                    </wps:wsp>
+                  </a:graphicData>
+                </a:graphic>
+                <wp14:sizeRelH relativeFrom="margin">
+                  <wp14:pctWidth>0</wp14:pctWidth>
+                </wp14:sizeRelH>
+                <wp14:sizeRelV relativeFrom="margin">
+                  <wp14:pctHeight>0</wp14:pctHeight>
+                </wp14:sizeRelV>
+              </wp:anchor>
+            </w:drawing>
+          </mc:Choice>
+          <mc:Fallback>
+            <w:pict>
+              <v:rect w14:anchorId="001FCDDF" id="Rectangle 12" o:spid="_x0000_s1026" style="position:absolute;margin-left:-13.9pt;margin-top:10.4pt;width:105.75pt;height:13.5pt;rotation:-90;z-index:251674624;visibility:visible;mso-wrap-style:square;mso-width-percent:0;mso-height-percent:0;mso-wrap-distance-left:9pt;mso-wrap-distance-top:0;mso-wrap-distance-right:9pt;mso-wrap-distance-bottom:0;mso-position-horizontal:absolute;mso-position-horizontal-relative:text;mso-position-vertical:absolute;mso-position-vertical-relative:text;mso-width-percent:0;mso-height-percent:0;mso-width-relative:margin;mso-height-relative:margin;v-text-anchor:middle" o:gfxdata="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" fillcolor="white [3212]" strokecolor="black [3213]" strokeweight="1pt"/>
+            </w:pict>
+          </mc:Fallback>
+        </mc:AlternateContent>
+      </w:r>
+      <w:r>
+        <w:rPr>
+          <w:noProof/>
+          <w:color w:val="000000" w:themeColor="text1"/>
+        </w:rPr>
+        <mc:AlternateContent>
+          <mc:Choice Requires="wps">
+            <w:drawing>
+              <wp:anchor distT="0" distB="0" distL="114300" distR="114300" simplePos="0" relativeHeight="251672576" behindDoc="0" locked="0" layoutInCell="1" allowOverlap="1" wp14:anchorId="77E9159F" wp14:editId="43EF5FE9">
+                <wp:simplePos x="0" y="0"/>
+                <wp:positionH relativeFrom="column">
+                  <wp:posOffset>5517515</wp:posOffset>
+                </wp:positionH>
+                <wp:positionV relativeFrom="paragraph">
+                  <wp:posOffset>71121</wp:posOffset>
+                </wp:positionV>
+                <wp:extent cx="57286" cy="237695"/>
+                <wp:effectExtent l="5080" t="0" r="24130" b="24130"/>
+                <wp:wrapNone/>
+                <wp:docPr id="11" name="Rectangle 11"/>
+                <wp:cNvGraphicFramePr/>
+                <a:graphic xmlns:a="http://schemas.openxmlformats.org/drawingml/2006/main">
+                  <a:graphicData uri="http://schemas.microsoft.com/office/word/2010/wordprocessingShape">
+                    <wps:wsp>
+                      <wps:cNvSpPr/>
+                      <wps:spPr>
+                        <a:xfrm rot="16200000">
+                          <a:off x="0" y="0"/>
+                          <a:ext cx="57286" cy="237695"/>
+                        </a:xfrm>
+                        <a:prstGeom prst="rect">
+                          <a:avLst/>
+                        </a:prstGeom>
+                        <a:solidFill>
+                          <a:schemeClr val="bg1"/>
+                        </a:solidFill>
+                        <a:ln>
+                          <a:solidFill>
+                            <a:schemeClr val="tx1"/>
+                          </a:solidFill>
+                        </a:ln>
+                      </wps:spPr>
+                      <wps:style>
+                        <a:lnRef idx="2">
+                          <a:schemeClr val="accent1">
+                            <a:shade val="50000"/>
+                          </a:schemeClr>
+                        </a:lnRef>
+                        <a:fillRef idx="1">
+                          <a:schemeClr val="accent1"/>
+                        </a:fillRef>
+                        <a:effectRef idx="0">
+                          <a:schemeClr val="accent1"/>
+                        </a:effectRef>
+                        <a:fontRef idx="minor">
+                          <a:schemeClr val="lt1"/>
+                        </a:fontRef>
+                      </wps:style>
+                      <wps:bodyPr rot="0" spcFirstLastPara="0" vertOverflow="overflow" horzOverflow="overflow" vert="horz" wrap="square" lIns="91440" tIns="45720" rIns="91440" bIns="45720" numCol="1" spcCol="0" rtlCol="0" fromWordArt="0" anchor="ctr" anchorCtr="0" forceAA="0" compatLnSpc="1">
+                        <a:prstTxWarp prst="textNoShape">
+                          <a:avLst/>
+                        </a:prstTxWarp>
+                        <a:noAutofit/>
+                      </wps:bodyPr>
+                    </wps:wsp>
+                  </a:graphicData>
+                </a:graphic>
+                <wp14:sizeRelH relativeFrom="margin">
+                  <wp14:pctWidth>0</wp14:pctWidth>
+                </wp14:sizeRelH>
+                <wp14:sizeRelV relativeFrom="margin">
+                  <wp14:pctHeight>0</wp14:pctHeight>
+                </wp14:sizeRelV>
+              </wp:anchor>
+            </w:drawing>
+          </mc:Choice>
+          <mc:Fallback>
+            <w:pict>
+              <v:rect w14:anchorId="4D233F1E" id="Rectangle 11" o:spid="_x0000_s1026" style="position:absolute;margin-left:434.45pt;margin-top:5.6pt;width:4.5pt;height:18.7pt;rotation:-90;z-index:251672576;visibility:visible;mso-wrap-style:square;mso-width-percent:0;mso-height-percent:0;mso-wrap-distance-left:9pt;mso-wrap-distance-top:0;mso-wrap-distance-right:9pt;mso-wrap-distance-bottom:0;mso-position-horizontal:absolute;mso-position-horizontal-relative:text;mso-position-vertical:absolute;mso-position-vertical-relative:text;mso-width-percent:0;mso-height-percent:0;mso-width-relative:margin;mso-height-relative:margin;v-text-anchor:middle" o:gfxdata="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" fillcolor="white [3212]" strokecolor="black [3213]" strokeweight="1pt"/>
+            </w:pict>
+          </mc:Fallback>
+        </mc:AlternateContent>
+      </w:r>
+    </w:p>
+    <w:p>
+      <w:pPr>
+        <w:rPr>
+          <w:color w:val="000000" w:themeColor="text1"/>
+        </w:rPr>
+      </w:pPr>
+    </w:p>
+    <w:p>
+      <w:pPr>
         <w:jc w:val="center"/>
       </w:pPr>
       <w:r>
+        <w:lastRenderedPageBreak/>
         <w:t>Results/Analysis/Physics</w:t>
       </w:r>
     </w:p>
@@ -534,16 +4206,7 @@
             <w:szCs w:val="21"/>
             <w:shd w:val="clear" w:color="auto" w:fill="FFFFFF"/>
           </w:rPr>
-          <m:t>μ</m:t>
-        </m:r>
-        <m:r>
-          <w:rPr>
-            <w:rFonts w:ascii="Cambria Math" w:eastAsiaTheme="minorEastAsia" w:hAnsi="Cambria Math"/>
-            <w:color w:val="252525"/>
-            <w:szCs w:val="21"/>
-            <w:shd w:val="clear" w:color="auto" w:fill="FFFFFF"/>
-          </w:rPr>
-          <m:t>=T/</m:t>
+          <m:t>μ=T/</m:t>
         </m:r>
         <m:sSup>
           <m:sSupPr>
@@ -1056,15 +4719,12 @@
           <w:color w:val="FF0000"/>
         </w:rPr>
       </w:pPr>
-      <w:bookmarkStart w:id="0" w:name="_GoBack"/>
-      <w:bookmarkEnd w:id="0"/>
     </w:p>
     <w:p>
       <w:pPr>
         <w:jc w:val="center"/>
       </w:pPr>
       <w:r>
-        <w:lastRenderedPageBreak/>
         <w:t>Measurements</w:t>
       </w:r>
       <w:r>
@@ -2084,10 +5744,7 @@
               <w:jc w:val="center"/>
             </w:pPr>
             <w:r>
-              <w:t>Wave Velocity in String 2 (m/s</w:t>
-            </w:r>
-            <w:r>
-              <w:t>)</w:t>
+              <w:t>Wave Velocity in String 2 (m/s)</w:t>
             </w:r>
           </w:p>
         </w:tc>
@@ -2333,7 +5990,6 @@
         <w:jc w:val="center"/>
       </w:pPr>
       <w:r>
-        <w:lastRenderedPageBreak/>
         <w:t>Gra</w:t>
       </w:r>
       <w:r>
@@ -2369,6 +6025,7 @@
         <w:rPr>
           <w:noProof/>
         </w:rPr>
+        <w:lastRenderedPageBreak/>
         <w:drawing>
           <wp:inline distT="0" distB="0" distL="0" distR="0">
             <wp:extent cx="5943600" cy="3200400"/>
@@ -2447,10 +6104,7 @@
         <w:t>2</w:t>
       </w:r>
       <w:r>
-        <w:t>) (</w:t>
-      </w:r>
-      <w:r>
-        <w:t>String 2)</w:t>
+        <w:t>) (String 2)</w:t>
       </w:r>
     </w:p>
     <w:p>
@@ -2522,44 +6176,310 @@
       <w:pPr>
         <w:jc w:val="center"/>
       </w:pPr>
+    </w:p>
+    <w:p>
+      <w:pPr>
+        <w:jc w:val="center"/>
+      </w:pPr>
       <w:r>
         <w:lastRenderedPageBreak/>
         <w:t>Conclusion</w:t>
       </w:r>
     </w:p>
     <w:p>
-      <w:r>
+      <w:pPr>
+        <w:rPr>
+          <w:rFonts w:eastAsiaTheme="minorEastAsia" w:cstheme="minorHAnsi"/>
+          <w:bCs/>
+          <w:color w:val="252525"/>
+          <w:shd w:val="clear" w:color="auto" w:fill="FFFFFF"/>
+        </w:rPr>
+      </w:pPr>
+      <w:r>
+        <w:tab/>
+      </w:r>
+      <w:r>
+        <w:rPr>
+          <w:rFonts w:cstheme="minorHAnsi"/>
+        </w:rPr>
+        <w:t>[</w:t>
+      </w:r>
+      <w:r>
+        <w:rPr>
+          <w:rFonts w:cstheme="minorHAnsi"/>
+          <w:i/>
+        </w:rPr>
+        <w:t xml:space="preserve">What was </w:t>
+      </w:r>
+      <w:r>
+        <w:rPr>
+          <w:rFonts w:cstheme="minorHAnsi"/>
+        </w:rPr>
+        <w:t xml:space="preserve">learned] </w:t>
+      </w:r>
+      <w:r>
+        <w:rPr>
+          <w:rFonts w:cstheme="minorHAnsi"/>
+        </w:rPr>
+        <w:t xml:space="preserve">From this experiment, we were able to determine the relationship between frequency, tension, wavelength, and speed on a standing wave on a vibrating string. </w:t>
+      </w:r>
+      <w:r>
+        <w:rPr>
+          <w:rFonts w:cstheme="minorHAnsi"/>
+        </w:rPr>
+        <w:t xml:space="preserve">Because of the idea </w:t>
+      </w:r>
+      <w:r>
+        <w:rPr>
+          <w:rFonts w:cstheme="minorHAnsi"/>
+        </w:rPr>
+        <w:t xml:space="preserve">that </w:t>
+      </w:r>
+      <m:oMath>
+        <m:r>
+          <w:rPr>
+            <w:rFonts w:ascii="Cambria Math" w:hAnsi="Cambria Math" w:cstheme="minorHAnsi"/>
+          </w:rPr>
+          <m:t>v=f</m:t>
+        </m:r>
+        <m:r>
+          <m:rPr>
+            <m:sty m:val="p"/>
+          </m:rPr>
+          <w:rPr>
+            <w:rFonts w:ascii="Cambria Math" w:hAnsi="Cambria Math" w:cstheme="minorHAnsi"/>
+            <w:color w:val="252525"/>
+            <w:shd w:val="clear" w:color="auto" w:fill="FFFFFF"/>
+            <w:lang w:val="el-GR"/>
+          </w:rPr>
+          <m:t xml:space="preserve">λ= </m:t>
+        </m:r>
+        <m:rad>
+          <m:radPr>
+            <m:degHide m:val="1"/>
+            <m:ctrlPr>
+              <w:rPr>
+                <w:rFonts w:ascii="Cambria Math" w:hAnsi="Cambria Math" w:cstheme="minorHAnsi"/>
+                <w:bCs/>
+                <w:color w:val="252525"/>
+                <w:shd w:val="clear" w:color="auto" w:fill="FFFFFF"/>
+                <w:lang w:val="el-GR"/>
+              </w:rPr>
+            </m:ctrlPr>
+          </m:radPr>
+          <m:deg/>
+          <m:e>
+            <m:r>
+              <w:rPr>
+                <w:rFonts w:ascii="Cambria Math" w:hAnsi="Cambria Math" w:cstheme="minorHAnsi"/>
+                <w:color w:val="252525"/>
+                <w:shd w:val="clear" w:color="auto" w:fill="FFFFFF"/>
+                <w:lang w:val="el-GR"/>
+              </w:rPr>
+              <m:t>T/μ</m:t>
+            </m:r>
+          </m:e>
+        </m:rad>
+      </m:oMath>
+      <w:r>
+        <w:rPr>
+          <w:rFonts w:eastAsiaTheme="minorEastAsia" w:cstheme="minorHAnsi"/>
+          <w:bCs/>
+          <w:color w:val="252525"/>
+          <w:shd w:val="clear" w:color="auto" w:fill="FFFFFF"/>
+        </w:rPr>
+        <w:t xml:space="preserve">, with our measured values of wavelength, </w:t>
+      </w:r>
+      <w:r>
+        <w:rPr>
+          <w:rFonts w:eastAsiaTheme="minorEastAsia" w:cstheme="minorHAnsi"/>
+          <w:bCs/>
+          <w:color w:val="252525"/>
+          <w:shd w:val="clear" w:color="auto" w:fill="FFFFFF"/>
+        </w:rPr>
+        <w:t xml:space="preserve">linear </w:t>
+      </w:r>
+      <w:r>
+        <w:rPr>
+          <w:rFonts w:eastAsiaTheme="minorEastAsia" w:cstheme="minorHAnsi"/>
+          <w:bCs/>
+          <w:color w:val="252525"/>
+          <w:shd w:val="clear" w:color="auto" w:fill="FFFFFF"/>
+        </w:rPr>
+        <w:t xml:space="preserve">mass density, and tension, we were able to determine both the frequency </w:t>
+      </w:r>
+      <w:r>
+        <w:rPr>
+          <w:rFonts w:eastAsiaTheme="minorEastAsia" w:cstheme="minorHAnsi"/>
+          <w:bCs/>
+          <w:i/>
+          <w:color w:val="252525"/>
+          <w:shd w:val="clear" w:color="auto" w:fill="FFFFFF"/>
+        </w:rPr>
+        <w:t xml:space="preserve">and </w:t>
+      </w:r>
+      <w:r>
+        <w:rPr>
+          <w:rFonts w:eastAsiaTheme="minorEastAsia" w:cstheme="minorHAnsi"/>
+          <w:bCs/>
+          <w:color w:val="252525"/>
+          <w:shd w:val="clear" w:color="auto" w:fill="FFFFFF"/>
+        </w:rPr>
+        <w:t>speed of the wave. [</w:t>
+      </w:r>
+      <w:r>
+        <w:rPr>
+          <w:rFonts w:eastAsiaTheme="minorEastAsia" w:cstheme="minorHAnsi"/>
+          <w:bCs/>
+          <w:i/>
+          <w:color w:val="252525"/>
+          <w:shd w:val="clear" w:color="auto" w:fill="FFFFFF"/>
+        </w:rPr>
+        <w:t>Uncertainties</w:t>
+      </w:r>
+      <w:r>
+        <w:rPr>
+          <w:rFonts w:eastAsiaTheme="minorEastAsia" w:cstheme="minorHAnsi"/>
+          <w:bCs/>
+          <w:color w:val="252525"/>
+          <w:shd w:val="clear" w:color="auto" w:fill="FFFFFF"/>
+        </w:rPr>
+        <w:t xml:space="preserve">] As with almost every experiment, we were only able to replicate a semi-ideal situation. We had no way of eliminating the outside forces of friction and gravity. Both factors play a role in distorting the motion of the string as it vibrates. Friction opposes the motion of the string as it oscillates up and down, and gravity constantly accelerates the string downward. </w:t>
+      </w:r>
+      <w:r>
+        <w:rPr>
+          <w:rFonts w:eastAsiaTheme="minorEastAsia" w:cstheme="minorHAnsi"/>
+          <w:bCs/>
+          <w:color w:val="252525"/>
+          <w:shd w:val="clear" w:color="auto" w:fill="FFFFFF"/>
+        </w:rPr>
+        <w:t>[</w:t>
+      </w:r>
+      <w:r>
+        <w:rPr>
+          <w:rFonts w:eastAsiaTheme="minorEastAsia" w:cstheme="minorHAnsi"/>
+          <w:bCs/>
+          <w:i/>
+          <w:color w:val="252525"/>
+          <w:shd w:val="clear" w:color="auto" w:fill="FFFFFF"/>
+        </w:rPr>
+        <w:t>First Universal Question</w:t>
+      </w:r>
+      <w:r>
+        <w:rPr>
+          <w:rFonts w:eastAsiaTheme="minorEastAsia" w:cstheme="minorHAnsi"/>
+          <w:bCs/>
+          <w:color w:val="252525"/>
+          <w:shd w:val="clear" w:color="auto" w:fill="FFFFFF"/>
+        </w:rPr>
+        <w:t xml:space="preserve">] </w:t>
+      </w:r>
+      <w:r>
+        <w:rPr>
+          <w:rFonts w:eastAsiaTheme="minorEastAsia" w:cstheme="minorHAnsi"/>
+          <w:bCs/>
+          <w:color w:val="252525"/>
+          <w:shd w:val="clear" w:color="auto" w:fill="FFFFFF"/>
+        </w:rPr>
+        <w:t xml:space="preserve">Given the imperfect scenario, our data was acceptably accurate to the expected results. </w:t>
+      </w:r>
+      <w:r>
+        <w:rPr>
+          <w:rFonts w:eastAsiaTheme="minorEastAsia" w:cstheme="minorHAnsi"/>
+          <w:bCs/>
+          <w:color w:val="252525"/>
+          <w:shd w:val="clear" w:color="auto" w:fill="FFFFFF"/>
+        </w:rPr>
+        <w:t>When our data is plotted, the line of best fit closely resembles the calculated results of an ideal scenario with the same independent variables.</w:t>
+      </w:r>
+    </w:p>
+    <w:p>
+      <w:pPr>
+        <w:rPr>
+          <w:rFonts w:eastAsiaTheme="minorEastAsia" w:cstheme="minorHAnsi"/>
+          <w:bCs/>
+          <w:color w:val="252525"/>
+          <w:shd w:val="clear" w:color="auto" w:fill="FFFFFF"/>
+        </w:rPr>
+      </w:pPr>
+      <w:r>
+        <w:rPr>
+          <w:rFonts w:eastAsiaTheme="minorEastAsia" w:cstheme="minorHAnsi"/>
+          <w:bCs/>
+          <w:color w:val="252525"/>
+          <w:shd w:val="clear" w:color="auto" w:fill="FFFFFF"/>
+        </w:rPr>
         <w:tab/>
         <w:t>[</w:t>
       </w:r>
       <w:r>
         <w:rPr>
+          <w:rFonts w:eastAsiaTheme="minorEastAsia" w:cstheme="minorHAnsi"/>
+          <w:bCs/>
           <w:i/>
-        </w:rPr>
-        <w:t xml:space="preserve">What was </w:t>
-      </w:r>
-      <w:proofErr w:type="gramStart"/>
-      <w:r>
-        <w:t>learned</w:t>
-      </w:r>
-      <w:proofErr w:type="gramEnd"/>
-      <w:r>
-        <w:t xml:space="preserve">] </w:t>
-      </w:r>
-      <w:r>
-        <w:t>Nothing.</w:t>
-      </w:r>
-      <w:r>
-        <w:rPr>
-          <w:rFonts w:eastAsiaTheme="minorEastAsia"/>
+          <w:color w:val="252525"/>
+          <w:shd w:val="clear" w:color="auto" w:fill="FFFFFF"/>
+        </w:rPr>
+        <w:t>Second Universal Question</w:t>
+      </w:r>
+      <w:r>
+        <w:rPr>
+          <w:rFonts w:eastAsiaTheme="minorEastAsia" w:cstheme="minorHAnsi"/>
           <w:bCs/>
           <w:color w:val="252525"/>
-          <w:szCs w:val="21"/>
           <w:shd w:val="clear" w:color="auto" w:fill="FFFFFF"/>
         </w:rPr>
-        <w:t xml:space="preserve"> </w:t>
-      </w:r>
+        <w:t xml:space="preserve">] The concept of vibrating strings is present among many instruments, namely string instruments. For instance, when you pluck a string on a guitar, that string has a certain </w:t>
+      </w:r>
+      <w:r>
+        <w:rPr>
+          <w:rFonts w:eastAsiaTheme="minorEastAsia" w:cstheme="minorHAnsi"/>
+          <w:bCs/>
+          <w:color w:val="252525"/>
+          <w:shd w:val="clear" w:color="auto" w:fill="FFFFFF"/>
+        </w:rPr>
+        <w:t xml:space="preserve">linear </w:t>
+      </w:r>
+      <w:r>
+        <w:rPr>
+          <w:rFonts w:eastAsiaTheme="minorEastAsia" w:cstheme="minorHAnsi"/>
+          <w:bCs/>
+          <w:color w:val="252525"/>
+          <w:shd w:val="clear" w:color="auto" w:fill="FFFFFF"/>
+        </w:rPr>
+        <w:t>mass density and tension. Those factors determine the frequency</w:t>
+      </w:r>
+      <w:r>
+        <w:rPr>
+          <w:rFonts w:eastAsiaTheme="minorEastAsia" w:cstheme="minorHAnsi"/>
+          <w:bCs/>
+          <w:color w:val="252525"/>
+          <w:shd w:val="clear" w:color="auto" w:fill="FFFFFF"/>
+        </w:rPr>
+        <w:t>,</w:t>
+      </w:r>
+      <w:r>
+        <w:rPr>
+          <w:rFonts w:eastAsiaTheme="minorEastAsia" w:cstheme="minorHAnsi"/>
+          <w:bCs/>
+          <w:color w:val="252525"/>
+          <w:shd w:val="clear" w:color="auto" w:fill="FFFFFF"/>
+        </w:rPr>
+        <w:t xml:space="preserve"> the speed, and the wavelength of the wave that is created as the string oscillates back and forth to produce the expected sound. </w:t>
+      </w:r>
+      <w:r>
+        <w:rPr>
+          <w:rFonts w:eastAsiaTheme="minorEastAsia" w:cstheme="minorHAnsi"/>
+          <w:bCs/>
+          <w:color w:val="252525"/>
+          <w:shd w:val="clear" w:color="auto" w:fill="FFFFFF"/>
+        </w:rPr>
+        <w:t>Another instance of this idea is present in spider webs. As a spider walks across its web, it produces slight disturbances that create waves along the individual strands of silk. The frequency, wavelength, and speed are determined by the linear mass density and the tension of the strands.</w:t>
+      </w:r>
+      <w:bookmarkStart w:id="0" w:name="_GoBack"/>
+      <w:bookmarkEnd w:id="0"/>
     </w:p>
+    <w:p/>
     <w:p>
       <w:r>
         <w:tab/>
@@ -2632,11 +6552,9 @@
       <w:r>
         <w:t xml:space="preserve"> of the string. </w:t>
       </w:r>
-      <w:proofErr w:type="gramStart"/>
       <w:r>
         <w:t xml:space="preserve">Using </w:t>
       </w:r>
-      <w:proofErr w:type="gramEnd"/>
       <m:oMath>
         <m:sSup>
           <m:sSupPr>
@@ -2681,16 +6599,7 @@
             <w:szCs w:val="21"/>
             <w:shd w:val="clear" w:color="auto" w:fill="FFFFFF"/>
           </w:rPr>
-          <m:t>μ</m:t>
-        </m:r>
-        <m:r>
-          <w:rPr>
-            <w:rFonts w:ascii="Cambria Math" w:eastAsiaTheme="minorEastAsia" w:hAnsi="Cambria Math"/>
-            <w:color w:val="252525"/>
-            <w:szCs w:val="21"/>
-            <w:shd w:val="clear" w:color="auto" w:fill="FFFFFF"/>
-          </w:rPr>
-          <m:t>=T/</m:t>
+          <m:t>μ=T/</m:t>
         </m:r>
         <m:sSup>
           <m:sSupPr>
@@ -2825,13 +6734,8 @@
         </m:r>
       </m:oMath>
       <w:r>
-        <w:t xml:space="preserve"> </w:t>
-      </w:r>
-      <w:proofErr w:type="gramStart"/>
-      <w:r>
-        <w:t xml:space="preserve">or </w:t>
-      </w:r>
-      <w:proofErr w:type="gramEnd"/>
+        <w:t xml:space="preserve"> or </w:t>
+      </w:r>
       <m:oMath>
         <m:r>
           <w:rPr>
@@ -2855,13 +6759,7 @@
               <w:rPr>
                 <w:rFonts w:ascii="Cambria Math" w:hAnsi="Cambria Math"/>
               </w:rPr>
-              <m:t>T/</m:t>
-            </m:r>
-            <m:r>
-              <w:rPr>
-                <w:rFonts w:ascii="Cambria Math" w:hAnsi="Cambria Math"/>
-              </w:rPr>
-              <m:t>μ</m:t>
+              <m:t>T/μ</m:t>
             </m:r>
           </m:e>
         </m:rad>
@@ -2900,7 +6798,26 @@
         <w:t>References</w:t>
       </w:r>
     </w:p>
-    <w:p/>
+    <w:p>
+      <w:pPr>
+        <w:pStyle w:val="ListParagraph"/>
+        <w:numPr>
+          <w:ilvl w:val="0"/>
+          <w:numId w:val="10"/>
+        </w:numPr>
+      </w:pPr>
+      <w:r>
+        <w:t>@</w:t>
+      </w:r>
+      <w:proofErr w:type="spellStart"/>
+      <w:r>
+        <w:t>ovationpress</w:t>
+      </w:r>
+      <w:proofErr w:type="spellEnd"/>
+      <w:r>
+        <w:t>. "Physics of the Vibrating String." String Visions | from Ovation Press. Ovation Press, Ltd., 16 May 2011. Web. 21 Nov. 2016. &lt;http://stringvisions.ovationpress.com/2011/05/physics-of-the-vibrating-string/&gt;.</w:t>
+      </w:r>
+    </w:p>
     <w:sectPr>
       <w:headerReference w:type="first" r:id="rId10"/>
       <w:pgSz w:w="12240" w:h="15840"/>
@@ -2914,7 +6831,7 @@
 </file>
 
 <file path=word/endnotes.xml><?xml version="1.0" encoding="utf-8"?>
-<w:endnotes xmlns:wpc="http://schemas.microsoft.com/office/word/2010/wordprocessingCanvas" xmlns:mc="http://schemas.openxmlformats.org/markup-compatibility/2006" xmlns:o="urn:schemas-microsoft-com:office:office" xmlns:r="http://schemas.openxmlformats.org/officeDocument/2006/relationships" xmlns:m="http://schemas.openxmlformats.org/officeDocument/2006/math" xmlns:v="urn:schemas-microsoft-com:vml" xmlns:wp14="http://schemas.microsoft.com/office/word/2010/wordprocessingDrawing" xmlns:wp="http://schemas.openxmlformats.org/drawingml/2006/wordprocessingDrawing" xmlns:w10="urn:schemas-microsoft-com:office:word" xmlns:w="http://schemas.openxmlformats.org/wordprocessingml/2006/main" xmlns:w14="http://schemas.microsoft.com/office/word/2010/wordml" xmlns:w15="http://schemas.microsoft.com/office/word/2012/wordml" xmlns:wpg="http://schemas.microsoft.com/office/word/2010/wordprocessingGroup" xmlns:wpi="http://schemas.microsoft.com/office/word/2010/wordprocessingInk" xmlns:wne="http://schemas.microsoft.com/office/word/2006/wordml" xmlns:wps="http://schemas.microsoft.com/office/word/2010/wordprocessingShape" mc:Ignorable="w14 w15 wp14">
+<w:endnotes xmlns:wpc="http://schemas.microsoft.com/office/word/2010/wordprocessingCanvas" xmlns:cx="http://schemas.microsoft.com/office/drawing/2014/chartex" xmlns:cx1="http://schemas.microsoft.com/office/drawing/2015/9/8/chartex" xmlns:cx2="http://schemas.microsoft.com/office/drawing/2015/10/21/chartex" xmlns:cx3="http://schemas.microsoft.com/office/drawing/2016/5/9/chartex" xmlns:cx4="http://schemas.microsoft.com/office/drawing/2016/5/10/chartex" xmlns:cx5="http://schemas.microsoft.com/office/drawing/2016/5/11/chartex" xmlns:mc="http://schemas.openxmlformats.org/markup-compatibility/2006" xmlns:o="urn:schemas-microsoft-com:office:office" xmlns:r="http://schemas.openxmlformats.org/officeDocument/2006/relationships" xmlns:m="http://schemas.openxmlformats.org/officeDocument/2006/math" xmlns:v="urn:schemas-microsoft-com:vml" xmlns:wp14="http://schemas.microsoft.com/office/word/2010/wordprocessingDrawing" xmlns:wp="http://schemas.openxmlformats.org/drawingml/2006/wordprocessingDrawing" xmlns:w10="urn:schemas-microsoft-com:office:word" xmlns:w="http://schemas.openxmlformats.org/wordprocessingml/2006/main" xmlns:w14="http://schemas.microsoft.com/office/word/2010/wordml" xmlns:w15="http://schemas.microsoft.com/office/word/2012/wordml" xmlns:w16se="http://schemas.microsoft.com/office/word/2015/wordml/symex" xmlns:wpg="http://schemas.microsoft.com/office/word/2010/wordprocessingGroup" xmlns:wpi="http://schemas.microsoft.com/office/word/2010/wordprocessingInk" xmlns:wne="http://schemas.microsoft.com/office/word/2006/wordml" xmlns:wps="http://schemas.microsoft.com/office/word/2010/wordprocessingShape" mc:Ignorable="w14 w15 w16se wp14">
   <w:endnote w:type="separator" w:id="-1">
     <w:p>
       <w:pPr>
@@ -2939,7 +6856,7 @@
 </file>
 
 <file path=word/footnotes.xml><?xml version="1.0" encoding="utf-8"?>
-<w:footnotes xmlns:wpc="http://schemas.microsoft.com/office/word/2010/wordprocessingCanvas" xmlns:mc="http://schemas.openxmlformats.org/markup-compatibility/2006" xmlns:o="urn:schemas-microsoft-com:office:office" xmlns:r="http://schemas.openxmlformats.org/officeDocument/2006/relationships" xmlns:m="http://schemas.openxmlformats.org/officeDocument/2006/math" xmlns:v="urn:schemas-microsoft-com:vml" xmlns:wp14="http://schemas.microsoft.com/office/word/2010/wordprocessingDrawing" xmlns:wp="http://schemas.openxmlformats.org/drawingml/2006/wordprocessingDrawing" xmlns:w10="urn:schemas-microsoft-com:office:word" xmlns:w="http://schemas.openxmlformats.org/wordprocessingml/2006/main" xmlns:w14="http://schemas.microsoft.com/office/word/2010/wordml" xmlns:w15="http://schemas.microsoft.com/office/word/2012/wordml" xmlns:wpg="http://schemas.microsoft.com/office/word/2010/wordprocessingGroup" xmlns:wpi="http://schemas.microsoft.com/office/word/2010/wordprocessingInk" xmlns:wne="http://schemas.microsoft.com/office/word/2006/wordml" xmlns:wps="http://schemas.microsoft.com/office/word/2010/wordprocessingShape" mc:Ignorable="w14 w15 wp14">
+<w:footnotes xmlns:wpc="http://schemas.microsoft.com/office/word/2010/wordprocessingCanvas" xmlns:cx="http://schemas.microsoft.com/office/drawing/2014/chartex" xmlns:cx1="http://schemas.microsoft.com/office/drawing/2015/9/8/chartex" xmlns:cx2="http://schemas.microsoft.com/office/drawing/2015/10/21/chartex" xmlns:cx3="http://schemas.microsoft.com/office/drawing/2016/5/9/chartex" xmlns:cx4="http://schemas.microsoft.com/office/drawing/2016/5/10/chartex" xmlns:cx5="http://schemas.microsoft.com/office/drawing/2016/5/11/chartex" xmlns:mc="http://schemas.openxmlformats.org/markup-compatibility/2006" xmlns:o="urn:schemas-microsoft-com:office:office" xmlns:r="http://schemas.openxmlformats.org/officeDocument/2006/relationships" xmlns:m="http://schemas.openxmlformats.org/officeDocument/2006/math" xmlns:v="urn:schemas-microsoft-com:vml" xmlns:wp14="http://schemas.microsoft.com/office/word/2010/wordprocessingDrawing" xmlns:wp="http://schemas.openxmlformats.org/drawingml/2006/wordprocessingDrawing" xmlns:w10="urn:schemas-microsoft-com:office:word" xmlns:w="http://schemas.openxmlformats.org/wordprocessingml/2006/main" xmlns:w14="http://schemas.microsoft.com/office/word/2010/wordml" xmlns:w15="http://schemas.microsoft.com/office/word/2012/wordml" xmlns:w16se="http://schemas.microsoft.com/office/word/2015/wordml/symex" xmlns:wpg="http://schemas.microsoft.com/office/word/2010/wordprocessingGroup" xmlns:wpi="http://schemas.microsoft.com/office/word/2010/wordprocessingInk" xmlns:wne="http://schemas.microsoft.com/office/word/2006/wordml" xmlns:wps="http://schemas.microsoft.com/office/word/2010/wordprocessingShape" mc:Ignorable="w14 w15 w16se wp14">
   <w:footnote w:type="separator" w:id="-1">
     <w:p>
       <w:pPr>
@@ -2964,7 +6881,7 @@
 </file>
 
 <file path=word/header1.xml><?xml version="1.0" encoding="utf-8"?>
-<w:hdr xmlns:wpc="http://schemas.microsoft.com/office/word/2010/wordprocessingCanvas" xmlns:mc="http://schemas.openxmlformats.org/markup-compatibility/2006" xmlns:o="urn:schemas-microsoft-com:office:office" xmlns:r="http://schemas.openxmlformats.org/officeDocument/2006/relationships" xmlns:m="http://schemas.openxmlformats.org/officeDocument/2006/math" xmlns:v="urn:schemas-microsoft-com:vml" xmlns:wp14="http://schemas.microsoft.com/office/word/2010/wordprocessingDrawing" xmlns:wp="http://schemas.openxmlformats.org/drawingml/2006/wordprocessingDrawing" xmlns:w10="urn:schemas-microsoft-com:office:word" xmlns:w="http://schemas.openxmlformats.org/wordprocessingml/2006/main" xmlns:w14="http://schemas.microsoft.com/office/word/2010/wordml" xmlns:w15="http://schemas.microsoft.com/office/word/2012/wordml" xmlns:wpg="http://schemas.microsoft.com/office/word/2010/wordprocessingGroup" xmlns:wpi="http://schemas.microsoft.com/office/word/2010/wordprocessingInk" xmlns:wne="http://schemas.microsoft.com/office/word/2006/wordml" xmlns:wps="http://schemas.microsoft.com/office/word/2010/wordprocessingShape" mc:Ignorable="w14 w15 wp14">
+<w:hdr xmlns:wpc="http://schemas.microsoft.com/office/word/2010/wordprocessingCanvas" xmlns:cx="http://schemas.microsoft.com/office/drawing/2014/chartex" xmlns:cx1="http://schemas.microsoft.com/office/drawing/2015/9/8/chartex" xmlns:cx2="http://schemas.microsoft.com/office/drawing/2015/10/21/chartex" xmlns:cx3="http://schemas.microsoft.com/office/drawing/2016/5/9/chartex" xmlns:cx4="http://schemas.microsoft.com/office/drawing/2016/5/10/chartex" xmlns:cx5="http://schemas.microsoft.com/office/drawing/2016/5/11/chartex" xmlns:mc="http://schemas.openxmlformats.org/markup-compatibility/2006" xmlns:o="urn:schemas-microsoft-com:office:office" xmlns:r="http://schemas.openxmlformats.org/officeDocument/2006/relationships" xmlns:m="http://schemas.openxmlformats.org/officeDocument/2006/math" xmlns:v="urn:schemas-microsoft-com:vml" xmlns:wp14="http://schemas.microsoft.com/office/word/2010/wordprocessingDrawing" xmlns:wp="http://schemas.openxmlformats.org/drawingml/2006/wordprocessingDrawing" xmlns:w10="urn:schemas-microsoft-com:office:word" xmlns:w="http://schemas.openxmlformats.org/wordprocessingml/2006/main" xmlns:w14="http://schemas.microsoft.com/office/word/2010/wordml" xmlns:w15="http://schemas.microsoft.com/office/word/2012/wordml" xmlns:w16se="http://schemas.microsoft.com/office/word/2015/wordml/symex" xmlns:wpg="http://schemas.microsoft.com/office/word/2010/wordprocessingGroup" xmlns:wpi="http://schemas.microsoft.com/office/word/2010/wordprocessingInk" xmlns:wne="http://schemas.microsoft.com/office/word/2006/wordml" xmlns:wps="http://schemas.microsoft.com/office/word/2010/wordprocessingShape" mc:Ignorable="w14 w15 w16se wp14">
   <w:p>
     <w:pPr>
       <w:pStyle w:val="Header"/>
@@ -3063,7 +6980,7 @@
 </file>
 
 <file path=word/numbering.xml><?xml version="1.0" encoding="utf-8"?>
-<w:numbering xmlns:wpc="http://schemas.microsoft.com/office/word/2010/wordprocessingCanvas" xmlns:mc="http://schemas.openxmlformats.org/markup-compatibility/2006" xmlns:o="urn:schemas-microsoft-com:office:office" xmlns:r="http://schemas.openxmlformats.org/officeDocument/2006/relationships" xmlns:m="http://schemas.openxmlformats.org/officeDocument/2006/math" xmlns:v="urn:schemas-microsoft-com:vml" xmlns:wp14="http://schemas.microsoft.com/office/word/2010/wordprocessingDrawing" xmlns:wp="http://schemas.openxmlformats.org/drawingml/2006/wordprocessingDrawing" xmlns:w10="urn:schemas-microsoft-com:office:word" xmlns:w="http://schemas.openxmlformats.org/wordprocessingml/2006/main" xmlns:w14="http://schemas.microsoft.com/office/word/2010/wordml" xmlns:w15="http://schemas.microsoft.com/office/word/2012/wordml" xmlns:wpg="http://schemas.microsoft.com/office/word/2010/wordprocessingGroup" xmlns:wpi="http://schemas.microsoft.com/office/word/2010/wordprocessingInk" xmlns:wne="http://schemas.microsoft.com/office/word/2006/wordml" xmlns:wps="http://schemas.microsoft.com/office/word/2010/wordprocessingShape" mc:Ignorable="w14 w15 wp14">
+<w:numbering xmlns:wpc="http://schemas.microsoft.com/office/word/2010/wordprocessingCanvas" xmlns:cx="http://schemas.microsoft.com/office/drawing/2014/chartex" xmlns:cx1="http://schemas.microsoft.com/office/drawing/2015/9/8/chartex" xmlns:cx2="http://schemas.microsoft.com/office/drawing/2015/10/21/chartex" xmlns:cx3="http://schemas.microsoft.com/office/drawing/2016/5/9/chartex" xmlns:cx4="http://schemas.microsoft.com/office/drawing/2016/5/10/chartex" xmlns:cx5="http://schemas.microsoft.com/office/drawing/2016/5/11/chartex" xmlns:mc="http://schemas.openxmlformats.org/markup-compatibility/2006" xmlns:o="urn:schemas-microsoft-com:office:office" xmlns:r="http://schemas.openxmlformats.org/officeDocument/2006/relationships" xmlns:m="http://schemas.openxmlformats.org/officeDocument/2006/math" xmlns:v="urn:schemas-microsoft-com:vml" xmlns:wp14="http://schemas.microsoft.com/office/word/2010/wordprocessingDrawing" xmlns:wp="http://schemas.openxmlformats.org/drawingml/2006/wordprocessingDrawing" xmlns:w10="urn:schemas-microsoft-com:office:word" xmlns:w="http://schemas.openxmlformats.org/wordprocessingml/2006/main" xmlns:w14="http://schemas.microsoft.com/office/word/2010/wordml" xmlns:w15="http://schemas.microsoft.com/office/word/2012/wordml" xmlns:w16se="http://schemas.microsoft.com/office/word/2015/wordml/symex" xmlns:wpg="http://schemas.microsoft.com/office/word/2010/wordprocessingGroup" xmlns:wpi="http://schemas.microsoft.com/office/word/2010/wordprocessingInk" xmlns:wne="http://schemas.microsoft.com/office/word/2006/wordml" xmlns:wps="http://schemas.microsoft.com/office/word/2010/wordprocessingShape" mc:Ignorable="w14 w15 w16se wp14">
   <w:abstractNum w:abstractNumId="0" w15:restartNumberingAfterBreak="0">
     <w:nsid w:val="0DDE3D7E"/>
     <w:multiLevelType w:val="hybridMultilevel"/>
@@ -3154,6 +7071,95 @@
     </w:lvl>
   </w:abstractNum>
   <w:abstractNum w:abstractNumId="1" w15:restartNumberingAfterBreak="0">
+    <w:nsid w:val="169E6ED0"/>
+    <w:multiLevelType w:val="hybridMultilevel"/>
+    <w:tmpl w:val="851017D8"/>
+    <w:lvl w:ilvl="0" w:tplc="0409000F">
+      <w:start w:val="1"/>
+      <w:numFmt w:val="decimal"/>
+      <w:lvlText w:val="%1."/>
+      <w:lvlJc w:val="left"/>
+      <w:pPr>
+        <w:ind w:left="720" w:hanging="360"/>
+      </w:pPr>
+      <w:rPr>
+        <w:rFonts w:hint="default"/>
+      </w:rPr>
+    </w:lvl>
+    <w:lvl w:ilvl="1" w:tplc="04090019" w:tentative="1">
+      <w:start w:val="1"/>
+      <w:numFmt w:val="lowerLetter"/>
+      <w:lvlText w:val="%2."/>
+      <w:lvlJc w:val="left"/>
+      <w:pPr>
+        <w:ind w:left="1440" w:hanging="360"/>
+      </w:pPr>
+    </w:lvl>
+    <w:lvl w:ilvl="2" w:tplc="0409001B" w:tentative="1">
+      <w:start w:val="1"/>
+      <w:numFmt w:val="lowerRoman"/>
+      <w:lvlText w:val="%3."/>
+      <w:lvlJc w:val="right"/>
+      <w:pPr>
+        <w:ind w:left="2160" w:hanging="180"/>
+      </w:pPr>
+    </w:lvl>
+    <w:lvl w:ilvl="3" w:tplc="0409000F" w:tentative="1">
+      <w:start w:val="1"/>
+      <w:numFmt w:val="decimal"/>
+      <w:lvlText w:val="%4."/>
+      <w:lvlJc w:val="left"/>
+      <w:pPr>
+        <w:ind w:left="2880" w:hanging="360"/>
+      </w:pPr>
+    </w:lvl>
+    <w:lvl w:ilvl="4" w:tplc="04090019" w:tentative="1">
+      <w:start w:val="1"/>
+      <w:numFmt w:val="lowerLetter"/>
+      <w:lvlText w:val="%5."/>
+      <w:lvlJc w:val="left"/>
+      <w:pPr>
+        <w:ind w:left="3600" w:hanging="360"/>
+      </w:pPr>
+    </w:lvl>
+    <w:lvl w:ilvl="5" w:tplc="0409001B" w:tentative="1">
+      <w:start w:val="1"/>
+      <w:numFmt w:val="lowerRoman"/>
+      <w:lvlText w:val="%6."/>
+      <w:lvlJc w:val="right"/>
+      <w:pPr>
+        <w:ind w:left="4320" w:hanging="180"/>
+      </w:pPr>
+    </w:lvl>
+    <w:lvl w:ilvl="6" w:tplc="0409000F" w:tentative="1">
+      <w:start w:val="1"/>
+      <w:numFmt w:val="decimal"/>
+      <w:lvlText w:val="%7."/>
+      <w:lvlJc w:val="left"/>
+      <w:pPr>
+        <w:ind w:left="5040" w:hanging="360"/>
+      </w:pPr>
+    </w:lvl>
+    <w:lvl w:ilvl="7" w:tplc="04090019" w:tentative="1">
+      <w:start w:val="1"/>
+      <w:numFmt w:val="lowerLetter"/>
+      <w:lvlText w:val="%8."/>
+      <w:lvlJc w:val="left"/>
+      <w:pPr>
+        <w:ind w:left="5760" w:hanging="360"/>
+      </w:pPr>
+    </w:lvl>
+    <w:lvl w:ilvl="8" w:tplc="0409001B" w:tentative="1">
+      <w:start w:val="1"/>
+      <w:numFmt w:val="lowerRoman"/>
+      <w:lvlText w:val="%9."/>
+      <w:lvlJc w:val="right"/>
+      <w:pPr>
+        <w:ind w:left="6480" w:hanging="180"/>
+      </w:pPr>
+    </w:lvl>
+  </w:abstractNum>
+  <w:abstractNum w:abstractNumId="2" w15:restartNumberingAfterBreak="0">
     <w:nsid w:val="20A63405"/>
     <w:multiLevelType w:val="hybridMultilevel"/>
     <w:tmpl w:val="F350E22A"/>
@@ -3242,7 +7248,7 @@
       </w:pPr>
     </w:lvl>
   </w:abstractNum>
-  <w:abstractNum w:abstractNumId="2" w15:restartNumberingAfterBreak="0">
+  <w:abstractNum w:abstractNumId="3" w15:restartNumberingAfterBreak="0">
     <w:nsid w:val="3A8D74E9"/>
     <w:multiLevelType w:val="hybridMultilevel"/>
     <w:tmpl w:val="AA9CC85E"/>
@@ -3331,7 +7337,7 @@
       </w:pPr>
     </w:lvl>
   </w:abstractNum>
-  <w:abstractNum w:abstractNumId="3" w15:restartNumberingAfterBreak="0">
+  <w:abstractNum w:abstractNumId="4" w15:restartNumberingAfterBreak="0">
     <w:nsid w:val="44FB09DB"/>
     <w:multiLevelType w:val="hybridMultilevel"/>
     <w:tmpl w:val="B0C89D00"/>
@@ -3420,7 +7426,7 @@
       </w:pPr>
     </w:lvl>
   </w:abstractNum>
-  <w:abstractNum w:abstractNumId="4" w15:restartNumberingAfterBreak="0">
+  <w:abstractNum w:abstractNumId="5" w15:restartNumberingAfterBreak="0">
     <w:nsid w:val="50976F5A"/>
     <w:multiLevelType w:val="hybridMultilevel"/>
     <w:tmpl w:val="0958E8D6"/>
@@ -3509,7 +7515,7 @@
       </w:pPr>
     </w:lvl>
   </w:abstractNum>
-  <w:abstractNum w:abstractNumId="5" w15:restartNumberingAfterBreak="0">
+  <w:abstractNum w:abstractNumId="6" w15:restartNumberingAfterBreak="0">
     <w:nsid w:val="69331C00"/>
     <w:multiLevelType w:val="hybridMultilevel"/>
     <w:tmpl w:val="21AE5DC6"/>
@@ -3598,7 +7604,7 @@
       </w:pPr>
     </w:lvl>
   </w:abstractNum>
-  <w:abstractNum w:abstractNumId="6" w15:restartNumberingAfterBreak="0">
+  <w:abstractNum w:abstractNumId="7" w15:restartNumberingAfterBreak="0">
     <w:nsid w:val="6E447149"/>
     <w:multiLevelType w:val="hybridMultilevel"/>
     <w:tmpl w:val="D7267192"/>
@@ -3687,7 +7693,7 @@
       </w:pPr>
     </w:lvl>
   </w:abstractNum>
-  <w:abstractNum w:abstractNumId="7" w15:restartNumberingAfterBreak="0">
+  <w:abstractNum w:abstractNumId="8" w15:restartNumberingAfterBreak="0">
     <w:nsid w:val="745667FA"/>
     <w:multiLevelType w:val="hybridMultilevel"/>
     <w:tmpl w:val="D6FAB0BE"/>
@@ -3776,7 +7782,7 @@
       </w:pPr>
     </w:lvl>
   </w:abstractNum>
-  <w:abstractNum w:abstractNumId="8" w15:restartNumberingAfterBreak="0">
+  <w:abstractNum w:abstractNumId="9" w15:restartNumberingAfterBreak="0">
     <w:nsid w:val="7E3A48FE"/>
     <w:multiLevelType w:val="hybridMultilevel"/>
     <w:tmpl w:val="93FCC13C"/>
@@ -3866,37 +7872,40 @@
     </w:lvl>
   </w:abstractNum>
   <w:num w:numId="1">
+    <w:abstractNumId w:val="8"/>
+  </w:num>
+  <w:num w:numId="2">
     <w:abstractNumId w:val="7"/>
   </w:num>
-  <w:num w:numId="2">
+  <w:num w:numId="3">
+    <w:abstractNumId w:val="4"/>
+  </w:num>
+  <w:num w:numId="4">
+    <w:abstractNumId w:val="2"/>
+  </w:num>
+  <w:num w:numId="5">
     <w:abstractNumId w:val="6"/>
   </w:num>
-  <w:num w:numId="3">
-    <w:abstractNumId w:val="3"/>
-  </w:num>
-  <w:num w:numId="4">
-    <w:abstractNumId w:val="1"/>
-  </w:num>
-  <w:num w:numId="5">
-    <w:abstractNumId w:val="5"/>
-  </w:num>
   <w:num w:numId="6">
-    <w:abstractNumId w:val="8"/>
+    <w:abstractNumId w:val="9"/>
   </w:num>
   <w:num w:numId="7">
     <w:abstractNumId w:val="0"/>
   </w:num>
   <w:num w:numId="8">
-    <w:abstractNumId w:val="4"/>
+    <w:abstractNumId w:val="5"/>
   </w:num>
   <w:num w:numId="9">
-    <w:abstractNumId w:val="2"/>
+    <w:abstractNumId w:val="3"/>
+  </w:num>
+  <w:num w:numId="10">
+    <w:abstractNumId w:val="1"/>
   </w:num>
 </w:numbering>
 </file>
 
 <file path=word/styles.xml><?xml version="1.0" encoding="utf-8"?>
-<w:styles xmlns:mc="http://schemas.openxmlformats.org/markup-compatibility/2006" xmlns:r="http://schemas.openxmlformats.org/officeDocument/2006/relationships" xmlns:w="http://schemas.openxmlformats.org/wordprocessingml/2006/main" xmlns:w14="http://schemas.microsoft.com/office/word/2010/wordml" xmlns:w15="http://schemas.microsoft.com/office/word/2012/wordml" mc:Ignorable="w14 w15">
+<w:styles xmlns:mc="http://schemas.openxmlformats.org/markup-compatibility/2006" xmlns:r="http://schemas.openxmlformats.org/officeDocument/2006/relationships" xmlns:w="http://schemas.openxmlformats.org/wordprocessingml/2006/main" xmlns:w14="http://schemas.microsoft.com/office/word/2010/wordml" xmlns:w15="http://schemas.microsoft.com/office/word/2012/wordml" xmlns:w16se="http://schemas.microsoft.com/office/word/2015/wordml/symex" mc:Ignorable="w14 w15 w16se">
   <w:docDefaults>
     <w:rPrDefault>
       <w:rPr>
@@ -3912,7 +7921,7 @@
       </w:pPr>
     </w:pPrDefault>
   </w:docDefaults>
-  <w:latentStyles w:defLockedState="0" w:defUIPriority="99" w:defSemiHidden="0" w:defUnhideWhenUsed="0" w:defQFormat="0" w:count="371">
+  <w:latentStyles w:defLockedState="0" w:defUIPriority="99" w:defSemiHidden="0" w:defUnhideWhenUsed="0" w:defQFormat="0" w:count="374">
     <w:lsdException w:name="Normal" w:uiPriority="0" w:qFormat="1"/>
     <w:lsdException w:name="heading 1" w:uiPriority="9" w:qFormat="1"/>
     <w:lsdException w:name="heading 2" w:semiHidden="1" w:uiPriority="9" w:unhideWhenUsed="1" w:qFormat="1"/>
@@ -4018,7 +8027,6 @@
     <w:lsdException w:name="HTML Sample" w:semiHidden="1" w:unhideWhenUsed="1"/>
     <w:lsdException w:name="HTML Typewriter" w:semiHidden="1" w:unhideWhenUsed="1"/>
     <w:lsdException w:name="HTML Variable" w:semiHidden="1" w:unhideWhenUsed="1"/>
-    <w:lsdException w:name="Normal Table" w:semiHidden="1" w:unhideWhenUsed="1"/>
     <w:lsdException w:name="annotation subject" w:semiHidden="1" w:unhideWhenUsed="1"/>
     <w:lsdException w:name="No List" w:semiHidden="1" w:unhideWhenUsed="1"/>
     <w:lsdException w:name="Outline List 1" w:semiHidden="1" w:unhideWhenUsed="1"/>
@@ -4063,7 +8071,6 @@
     <w:lsdException w:name="Table Professional" w:semiHidden="1" w:unhideWhenUsed="1"/>
     <w:lsdException w:name="Table Subtle 1" w:semiHidden="1" w:unhideWhenUsed="1"/>
     <w:lsdException w:name="Table Subtle 2" w:semiHidden="1" w:unhideWhenUsed="1"/>
-    <w:lsdException w:name="Table Web 1" w:semiHidden="1" w:unhideWhenUsed="1"/>
     <w:lsdException w:name="Table Web 2" w:semiHidden="1" w:unhideWhenUsed="1"/>
     <w:lsdException w:name="Table Web 3" w:semiHidden="1" w:unhideWhenUsed="1"/>
     <w:lsdException w:name="Balloon Text" w:semiHidden="1" w:unhideWhenUsed="1"/>
@@ -4284,6 +8291,9 @@
     <w:lsdException w:name="List Table 5 Dark Accent 6" w:uiPriority="50"/>
     <w:lsdException w:name="List Table 6 Colorful Accent 6" w:uiPriority="51"/>
     <w:lsdException w:name="List Table 7 Colorful Accent 6" w:uiPriority="52"/>
+    <w:lsdException w:name="Mention" w:semiHidden="1" w:unhideWhenUsed="1"/>
+    <w:lsdException w:name="Smart Hyperlink" w:semiHidden="1" w:unhideWhenUsed="1"/>
+    <w:lsdException w:name="Hashtag" w:semiHidden="1" w:unhideWhenUsed="1"/>
   </w:latentStyles>
   <w:style w:type="paragraph" w:default="1" w:styleId="Normal">
     <w:name w:val="Normal"/>
@@ -4674,7 +8684,7 @@
 </file>
 
 <file path=customXml/itemProps1.xml><?xml version="1.0" encoding="utf-8"?>
-<ds:datastoreItem xmlns:ds="http://schemas.openxmlformats.org/officeDocument/2006/customXml" ds:itemID="{E3470B2F-1EF3-4A79-B217-C07EC1EF3FE7}">
+<ds:datastoreItem xmlns:ds="http://schemas.openxmlformats.org/officeDocument/2006/customXml" ds:itemID="{D70DB0A9-3F8B-457C-BBAB-7C0B9F27F367}">
   <ds:schemaRefs>
     <ds:schemaRef ds:uri="http://schemas.openxmlformats.org/officeDocument/2006/bibliography"/>
   </ds:schemaRefs>

</xml_diff>

<commit_message>
Vibrating Strings Report + Powerpoint
</commit_message>
<xml_diff>
--- a/Vibrating String Lab Report.docx
+++ b/Vibrating String Lab Report.docx
@@ -1,6 +1,6 @@
 
 <file path=word/document.xml><?xml version="1.0" encoding="utf-8"?>
-<w:document xmlns:wpc="http://schemas.microsoft.com/office/word/2010/wordprocessingCanvas" xmlns:cx="http://schemas.microsoft.com/office/drawing/2014/chartex" xmlns:cx1="http://schemas.microsoft.com/office/drawing/2015/9/8/chartex" xmlns:cx2="http://schemas.microsoft.com/office/drawing/2015/10/21/chartex" xmlns:cx3="http://schemas.microsoft.com/office/drawing/2016/5/9/chartex" xmlns:cx4="http://schemas.microsoft.com/office/drawing/2016/5/10/chartex" xmlns:cx5="http://schemas.microsoft.com/office/drawing/2016/5/11/chartex" xmlns:mc="http://schemas.openxmlformats.org/markup-compatibility/2006" xmlns:o="urn:schemas-microsoft-com:office:office" xmlns:r="http://schemas.openxmlformats.org/officeDocument/2006/relationships" xmlns:m="http://schemas.openxmlformats.org/officeDocument/2006/math" xmlns:v="urn:schemas-microsoft-com:vml" xmlns:wp14="http://schemas.microsoft.com/office/word/2010/wordprocessingDrawing" xmlns:wp="http://schemas.openxmlformats.org/drawingml/2006/wordprocessingDrawing" xmlns:w10="urn:schemas-microsoft-com:office:word" xmlns:w="http://schemas.openxmlformats.org/wordprocessingml/2006/main" xmlns:w14="http://schemas.microsoft.com/office/word/2010/wordml" xmlns:w15="http://schemas.microsoft.com/office/word/2012/wordml" xmlns:w16se="http://schemas.microsoft.com/office/word/2015/wordml/symex" xmlns:wpg="http://schemas.microsoft.com/office/word/2010/wordprocessingGroup" xmlns:wpi="http://schemas.microsoft.com/office/word/2010/wordprocessingInk" xmlns:wne="http://schemas.microsoft.com/office/word/2006/wordml" xmlns:wps="http://schemas.microsoft.com/office/word/2010/wordprocessingShape" mc:Ignorable="w14 w15 w16se wp14">
+<w:document xmlns:wpc="http://schemas.microsoft.com/office/word/2010/wordprocessingCanvas" xmlns:mc="http://schemas.openxmlformats.org/markup-compatibility/2006" xmlns:o="urn:schemas-microsoft-com:office:office" xmlns:r="http://schemas.openxmlformats.org/officeDocument/2006/relationships" xmlns:m="http://schemas.openxmlformats.org/officeDocument/2006/math" xmlns:v="urn:schemas-microsoft-com:vml" xmlns:wp14="http://schemas.microsoft.com/office/word/2010/wordprocessingDrawing" xmlns:wp="http://schemas.openxmlformats.org/drawingml/2006/wordprocessingDrawing" xmlns:w10="urn:schemas-microsoft-com:office:word" xmlns:w="http://schemas.openxmlformats.org/wordprocessingml/2006/main" xmlns:w14="http://schemas.microsoft.com/office/word/2010/wordml" xmlns:w15="http://schemas.microsoft.com/office/word/2012/wordml" xmlns:wpg="http://schemas.microsoft.com/office/word/2010/wordprocessingGroup" xmlns:wpi="http://schemas.microsoft.com/office/word/2010/wordprocessingInk" xmlns:wne="http://schemas.microsoft.com/office/word/2006/wordml" xmlns:wps="http://schemas.microsoft.com/office/word/2010/wordprocessingShape" mc:Ignorable="w14 w15 wp14">
   <w:body>
     <w:p>
       <w:pPr>
@@ -202,7 +202,13 @@
         <w:t xml:space="preserve">In this lab, we </w:t>
       </w:r>
       <w:r>
-        <w:t>investigated standing waves on a vibrating string in order to determine the relationship between frequency, tension, wavelength, and spee</w:t>
+        <w:t>investigated standing waves on a vibrat</w:t>
+      </w:r>
+      <w:r>
+        <w:t>ing string in order to verify</w:t>
+      </w:r>
+      <w:r>
+        <w:t xml:space="preserve"> the relationship between frequency, tension, wavelength, and spee</w:t>
       </w:r>
       <w:r>
         <w:t xml:space="preserve">d. From this lab, we found that </w:t>
@@ -286,10 +292,24 @@
         <w:t xml:space="preserve">The motion of a vibrating string is fundamental for understanding the motion of waves and their significance in the production of sound. The first person to record their observations about a vibrating string was </w:t>
       </w:r>
       <w:r>
-        <w:t>Hermann Von Helmholtz</w:t>
-      </w:r>
-      <w:r>
-        <w:t>[1]</w:t>
+        <w:t xml:space="preserve">Hermann Von </w:t>
+      </w:r>
+      <w:proofErr w:type="gramStart"/>
+      <w:r>
+        <w:t>Helmholtz</w:t>
+      </w:r>
+      <w:r>
+        <w:rPr>
+          <w:vertAlign w:val="superscript"/>
+        </w:rPr>
+        <w:t>[</w:t>
+      </w:r>
+      <w:proofErr w:type="gramEnd"/>
+      <w:r>
+        <w:rPr>
+          <w:vertAlign w:val="superscript"/>
+        </w:rPr>
+        <w:t>1]</w:t>
       </w:r>
       <w:r>
         <w:t xml:space="preserve"> who studied the motion of strings on instruments.  </w:t>
@@ -407,13 +427,13 @@
       <w:pPr>
         <w:jc w:val="center"/>
         <w:rPr>
-          <w:color w:val="FF0000"/>
+          <w:color w:val="FFFFFF" w:themeColor="background1"/>
         </w:rPr>
       </w:pPr>
       <w:r>
         <w:rPr>
           <w:noProof/>
-          <w:color w:val="000000" w:themeColor="text1"/>
+          <w:color w:val="FFFFFF" w:themeColor="background1"/>
         </w:rPr>
         <mc:AlternateContent>
           <mc:Choice Requires="wps">
@@ -448,7 +468,7 @@
                         </a:solidFill>
                         <a:ln w="6350">
                           <a:solidFill>
-                            <a:srgbClr val="FF0000"/>
+                            <a:schemeClr val="bg1"/>
                           </a:solidFill>
                         </a:ln>
                       </wps:spPr>
@@ -457,12 +477,12 @@
                           <w:p>
                             <w:pPr>
                               <w:rPr>
-                                <w:color w:val="FF0000"/>
+                                <w:color w:val="FFFFFF" w:themeColor="background1"/>
                               </w:rPr>
                             </w:pPr>
                             <w:r>
                               <w:rPr>
-                                <w:color w:val="FF0000"/>
+                                <w:color w:val="FFFFFF" w:themeColor="background1"/>
                               </w:rPr>
                               <w:t>Miserable physics student</w:t>
                             </w:r>
@@ -493,18 +513,18 @@
                 <v:stroke joinstyle="miter"/>
                 <v:path gradientshapeok="t" o:connecttype="rect"/>
               </v:shapetype>
-              <v:shape id="Text Box 26" o:spid="_x0000_s1026" type="#_x0000_t202" style="position:absolute;left:0;text-align:left;margin-left:-33pt;margin-top:18.15pt;width:135pt;height:21pt;z-index:251694080;visibility:visible;mso-wrap-style:square;mso-width-percent:0;mso-height-percent:0;mso-wrap-distance-left:9pt;mso-wrap-distance-top:0;mso-wrap-distance-right:9pt;mso-wrap-distance-bottom:0;mso-position-horizontal:absolute;mso-position-horizontal-relative:text;mso-position-vertical:absolute;mso-position-vertical-relative:text;mso-width-percent:0;mso-height-percent:0;mso-width-relative:margin;mso-height-relative:margin;v-text-anchor:top" o:gfxdata="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" fillcolor="white [3201]" strokecolor="red" strokeweight=".5pt">
+              <v:shape id="Text Box 26" o:spid="_x0000_s1026" type="#_x0000_t202" style="position:absolute;left:0;text-align:left;margin-left:-33pt;margin-top:18.15pt;width:135pt;height:21pt;z-index:251694080;visibility:visible;mso-wrap-style:square;mso-width-percent:0;mso-height-percent:0;mso-wrap-distance-left:9pt;mso-wrap-distance-top:0;mso-wrap-distance-right:9pt;mso-wrap-distance-bottom:0;mso-position-horizontal:absolute;mso-position-horizontal-relative:text;mso-position-vertical:absolute;mso-position-vertical-relative:text;mso-width-percent:0;mso-height-percent:0;mso-width-relative:margin;mso-height-relative:margin;v-text-anchor:top" o:gfxdata="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" fillcolor="white [3201]" strokecolor="white [3212]" strokeweight=".5pt">
                 <v:textbox>
                   <w:txbxContent>
                     <w:p>
                       <w:pPr>
                         <w:rPr>
-                          <w:color w:val="FF0000"/>
+                          <w:color w:val="FFFFFF" w:themeColor="background1"/>
                         </w:rPr>
                       </w:pPr>
                       <w:r>
                         <w:rPr>
-                          <w:color w:val="FF0000"/>
+                          <w:color w:val="FFFFFF" w:themeColor="background1"/>
                         </w:rPr>
                         <w:t>Miserable physics student</w:t>
                       </w:r>
@@ -518,13 +538,14 @@
       </w:r>
       <w:r>
         <w:rPr>
-          <w:color w:val="FF0000"/>
+          <w:color w:val="FFFFFF" w:themeColor="background1"/>
         </w:rPr>
         <w:t>FOOKIN DIAGRAM</w:t>
       </w:r>
     </w:p>
     <w:p>
       <w:pPr>
+        <w:jc w:val="center"/>
         <w:rPr>
           <w:color w:val="000000" w:themeColor="text1"/>
         </w:rPr>
@@ -564,7 +585,7 @@
                         </a:prstGeom>
                         <a:ln>
                           <a:solidFill>
-                            <a:srgbClr val="FF0000"/>
+                            <a:schemeClr val="bg1"/>
                           </a:solidFill>
                           <a:tailEnd type="triangle"/>
                         </a:ln>
@@ -592,21 +613,28 @@
           </mc:Choice>
           <mc:Fallback>
             <w:pict>
-              <v:shapetype w14:anchorId="70AE428C" id="_x0000_t32" coordsize="21600,21600" o:spt="32" o:oned="t" path="m,l21600,21600e" filled="f">
+              <v:shapetype w14:anchorId="1ABC5616" id="_x0000_t32" coordsize="21600,21600" o:spt="32" o:oned="t" path="m,l21600,21600e" filled="f">
                 <v:path arrowok="t" fillok="f" o:connecttype="none"/>
                 <o:lock v:ext="edit" shapetype="t"/>
               </v:shapetype>
-              <v:shape id="Straight Arrow Connector 27" o:spid="_x0000_s1026" type="#_x0000_t32" style="position:absolute;margin-left:-12pt;margin-top:19.7pt;width:15pt;height:69pt;flip:x;z-index:251695104;visibility:visible;mso-wrap-style:square;mso-wrap-distance-left:9pt;mso-wrap-distance-top:0;mso-wrap-distance-right:9pt;mso-wrap-distance-bottom:0;mso-position-horizontal:absolute;mso-position-horizontal-relative:text;mso-position-vertical:absolute;mso-position-vertical-relative:text" o:gfxdata="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" strokecolor="red" strokeweight=".5pt">
+              <v:shape id="Straight Arrow Connector 27" o:spid="_x0000_s1026" type="#_x0000_t32" style="position:absolute;margin-left:-12pt;margin-top:19.7pt;width:15pt;height:69pt;flip:x;z-index:251695104;visibility:visible;mso-wrap-style:square;mso-wrap-distance-left:9pt;mso-wrap-distance-top:0;mso-wrap-distance-right:9pt;mso-wrap-distance-bottom:0;mso-position-horizontal:absolute;mso-position-horizontal-relative:text;mso-position-vertical:absolute;mso-position-vertical-relative:text" o:gfxdata="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" strokecolor="white [3212]" strokeweight=".5pt">
                 <v:stroke endarrow="block" joinstyle="miter"/>
               </v:shape>
             </w:pict>
           </mc:Fallback>
         </mc:AlternateContent>
       </w:r>
+      <w:r>
+        <w:rPr>
+          <w:color w:val="000000" w:themeColor="text1"/>
+        </w:rPr>
+        <w:t>Diagram of our Setup</w:t>
+      </w:r>
     </w:p>
     <w:p>
       <w:pPr>
         <w:rPr>
+          <w:noProof/>
           <w:color w:val="000000" w:themeColor="text1"/>
         </w:rPr>
       </w:pPr>
@@ -645,7 +673,7 @@
                         </a:prstGeom>
                         <a:ln>
                           <a:solidFill>
-                            <a:srgbClr val="FF0000"/>
+                            <a:schemeClr val="bg1"/>
                           </a:solidFill>
                           <a:tailEnd type="triangle"/>
                         </a:ln>
@@ -679,7 +707,7 @@
           </mc:Choice>
           <mc:Fallback>
             <w:pict>
-              <v:shape w14:anchorId="612E552B" id="Straight Arrow Connector 28" o:spid="_x0000_s1026" type="#_x0000_t32" style="position:absolute;margin-left:286.5pt;margin-top:13.7pt;width:38.25pt;height:3.6pt;flip:x y;z-index:251697152;visibility:visible;mso-wrap-style:square;mso-width-percent:0;mso-height-percent:0;mso-wrap-distance-left:9pt;mso-wrap-distance-top:0;mso-wrap-distance-right:9pt;mso-wrap-distance-bottom:0;mso-position-horizontal:absolute;mso-position-horizontal-relative:text;mso-position-vertical:absolute;mso-position-vertical-relative:text;mso-width-percent:0;mso-height-percent:0;mso-width-relative:margin;mso-height-relative:margin" o:gfxdata="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" strokecolor="red" strokeweight=".5pt">
+              <v:shape w14:anchorId="6B533327" id="Straight Arrow Connector 28" o:spid="_x0000_s1026" type="#_x0000_t32" style="position:absolute;margin-left:286.5pt;margin-top:13.7pt;width:38.25pt;height:3.6pt;flip:x y;z-index:251697152;visibility:visible;mso-wrap-style:square;mso-width-percent:0;mso-height-percent:0;mso-wrap-distance-left:9pt;mso-wrap-distance-top:0;mso-wrap-distance-right:9pt;mso-wrap-distance-bottom:0;mso-position-horizontal:absolute;mso-position-horizontal-relative:text;mso-position-vertical:absolute;mso-position-vertical-relative:text;mso-width-percent:0;mso-height-percent:0;mso-width-relative:margin;mso-height-relative:margin" o:gfxdata="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" strokecolor="white [3212]" strokeweight=".5pt">
                 <v:stroke endarrow="block" joinstyle="miter"/>
               </v:shape>
             </w:pict>
@@ -724,7 +752,7 @@
                         </a:solidFill>
                         <a:ln w="6350">
                           <a:solidFill>
-                            <a:srgbClr val="FF0000"/>
+                            <a:schemeClr val="bg1"/>
                           </a:solidFill>
                         </a:ln>
                       </wps:spPr>
@@ -733,12 +761,12 @@
                           <w:p>
                             <w:pPr>
                               <w:rPr>
-                                <w:color w:val="FF0000"/>
+                                <w:color w:val="FFFFFF" w:themeColor="background1"/>
                               </w:rPr>
                             </w:pPr>
                             <w:r>
                               <w:rPr>
-                                <w:color w:val="FF0000"/>
+                                <w:color w:val="FFFFFF" w:themeColor="background1"/>
                               </w:rPr>
                               <w:t>Air</w:t>
                             </w:r>
@@ -765,18 +793,18 @@
           </mc:Choice>
           <mc:Fallback>
             <w:pict>
-              <v:shape w14:anchorId="7E6AAA01" id="Text Box 23" o:spid="_x0000_s1027" type="#_x0000_t202" style="position:absolute;margin-left:325.5pt;margin-top:.95pt;width:32.25pt;height:21pt;z-index:251691008;visibility:visible;mso-wrap-style:square;mso-width-percent:0;mso-height-percent:0;mso-wrap-distance-left:9pt;mso-wrap-distance-top:0;mso-wrap-distance-right:9pt;mso-wrap-distance-bottom:0;mso-position-horizontal:absolute;mso-position-horizontal-relative:text;mso-position-vertical:absolute;mso-position-vertical-relative:text;mso-width-percent:0;mso-height-percent:0;mso-width-relative:margin;mso-height-relative:margin;v-text-anchor:top" o:gfxdata="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" fillcolor="white [3201]" strokecolor="red" strokeweight=".5pt">
+              <v:shape w14:anchorId="7E6AAA01" id="Text Box 23" o:spid="_x0000_s1027" type="#_x0000_t202" style="position:absolute;margin-left:325.5pt;margin-top:.95pt;width:32.25pt;height:21pt;z-index:251691008;visibility:visible;mso-wrap-style:square;mso-width-percent:0;mso-height-percent:0;mso-wrap-distance-left:9pt;mso-wrap-distance-top:0;mso-wrap-distance-right:9pt;mso-wrap-distance-bottom:0;mso-position-horizontal:absolute;mso-position-horizontal-relative:text;mso-position-vertical:absolute;mso-position-vertical-relative:text;mso-width-percent:0;mso-height-percent:0;mso-width-relative:margin;mso-height-relative:margin;v-text-anchor:top" o:gfxdata="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" fillcolor="white [3201]" strokecolor="white [3212]" strokeweight=".5pt">
                 <v:textbox>
                   <w:txbxContent>
                     <w:p>
                       <w:pPr>
                         <w:rPr>
-                          <w:color w:val="FF0000"/>
+                          <w:color w:val="FFFFFF" w:themeColor="background1"/>
                         </w:rPr>
                       </w:pPr>
                       <w:r>
                         <w:rPr>
-                          <w:color w:val="FF0000"/>
+                          <w:color w:val="FFFFFF" w:themeColor="background1"/>
                         </w:rPr>
                         <w:t>Air</w:t>
                       </w:r>
@@ -864,7 +892,7 @@
               </wp:anchor>
             </w:drawing>
           </mc:Choice>
-          <mc:Fallback>
+          <mc:Fallback xmlns:w16se="http://schemas.microsoft.com/office/word/2015/wordml/symex" xmlns:cx5="http://schemas.microsoft.com/office/drawing/2016/5/11/chartex" xmlns:cx4="http://schemas.microsoft.com/office/drawing/2016/5/10/chartex" xmlns:cx3="http://schemas.microsoft.com/office/drawing/2016/5/9/chartex" xmlns:cx2="http://schemas.microsoft.com/office/drawing/2015/10/21/chartex" xmlns:cx1="http://schemas.microsoft.com/office/drawing/2015/9/8/chartex" xmlns:cx="http://schemas.microsoft.com/office/drawing/2014/chartex">
             <w:pict>
               <v:shape id="Text Box 14" o:spid="_x0000_s1028" type="#_x0000_t202" style="position:absolute;margin-left:50.25pt;margin-top:19.7pt;width:87.75pt;height:22.5pt;z-index:251677696;visibility:visible;mso-wrap-style:square;mso-width-percent:0;mso-height-percent:0;mso-wrap-distance-left:9pt;mso-wrap-distance-top:0;mso-wrap-distance-right:9pt;mso-wrap-distance-bottom:0;mso-position-horizontal:absolute;mso-position-horizontal-relative:text;mso-position-vertical:absolute;mso-position-vertical-relative:text;mso-width-percent:0;mso-height-percent:0;mso-width-relative:margin;mso-height-relative:margin;v-text-anchor:top" o:gfxdata="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" fillcolor="white [3201]" strokeweight=".5pt">
                 <v:textbox>
@@ -2320,7 +2348,7 @@
                         <a:noFill/>
                         <a:ln>
                           <a:solidFill>
-                            <a:srgbClr val="FF0000"/>
+                            <a:schemeClr val="bg1"/>
                           </a:solidFill>
                         </a:ln>
                       </wps:spPr>
@@ -2354,7 +2382,7 @@
           </mc:Choice>
           <mc:Fallback>
             <w:pict>
-              <v:shape w14:anchorId="07257F95" id="Freeform: Shape 25" o:spid="_x0000_s1026" style="position:absolute;margin-left:-48.75pt;margin-top:25.7pt;width:63.1pt;height:218.25pt;z-index:251692032;visibility:visible;mso-wrap-style:square;mso-wrap-distance-left:9pt;mso-wrap-distance-top:0;mso-wrap-distance-right:9pt;mso-wrap-distance-bottom:0;mso-position-horizontal:absolute;mso-position-horizontal-relative:text;mso-position-vertical:absolute;mso-position-vertical-relative:text;v-text-anchor:middle" coordsize="801201,2771775" o:gfxdata="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" path="m400050,57150v-47625,6350,-97976,1946,-142875,19050c231999,85791,200025,133350,200025,133350v-23190,69569,-14180,37669,-28575,95250c174625,269875,175840,311348,180975,352425v1245,9963,3097,20862,9525,28575c200663,393196,216653,399121,228600,409575v13517,11827,24463,26411,38100,38100c285548,463831,311754,474965,333375,485775v38100,-3175,77539,978,114300,-9525c458682,473105,462813,458433,466725,447675v24599,-67646,15259,-76293,28575,-142875c497269,294955,501650,285750,504825,276225v-3175,-57150,2149,-115415,-9525,-171450c490630,82361,469900,66675,457200,47625,431800,9525,447675,25400,409575,v-9525,3175,-19595,5035,-28575,9525c370761,14645,362947,24066,352425,28575v-12032,5157,-25400,6350,-38100,9525c304800,47625,296958,59203,285750,66675v-51498,34332,-8110,-27785,-66675,38100c184140,144077,184385,151695,171450,190500v239,4300,-6849,148228,19050,200025c195620,400764,202221,410306,209550,419100v8624,10348,19050,19050,28575,28575c241300,457200,239480,470414,247650,476250v22970,16407,87838,24165,114300,28575c402620,565830,373325,512041,390525,638175v4796,35172,13214,69760,19050,104775c413266,765095,415925,787400,419100,809625v3175,130175,9525,260311,9525,390525c428625,1643343,449235,1525723,409575,1724025v-3175,50800,-1975,102064,-9525,152400c397944,1890467,385080,1900925,381000,1914525v-5549,18498,-6070,38149,-9525,57150c368579,1987603,366602,2003793,361950,2019300v-4913,16377,-12700,31750,-19050,47625c336445,2125017,326096,2234422,314325,2305050v-2662,15969,-6863,31656,-9525,47625c290384,2439173,307139,2395622,276225,2457450v-3175,19050,-3976,38652,-9525,57150c262620,2528200,252140,2539230,247650,2552700v-8279,24838,-13163,50689,-19050,76200c224960,2644675,223002,2660819,219075,2676525v-2435,9740,-9525,38615,-9525,28575c209550,2661006,222571,2673422,238125,2638425v43764,-98469,-8568,-20327,47625,-95250c292100,2524125,299930,2505506,304800,2486025v3175,-12700,4928,-25843,9525,-38100c339373,2381129,324790,2436520,352425,2381250v4490,-8980,5570,-19347,9525,-28575c367543,2339624,376014,2327870,381000,2314575v4597,-12257,5763,-25561,9525,-38100c396295,2257241,409575,2219325,409575,2219325v6350,-85725,10770,-171615,19050,-257175c429886,1949120,436420,1937026,438150,1924050v4635,-34761,6350,-69850,9525,-104775c460375,1835150,475315,1849467,485775,1866900v9089,15148,34100,91443,38100,104775c527637,1984214,528803,1997518,533400,2009775v4986,13295,12700,25400,19050,38100c554698,2070357,560227,2156930,571500,2190750v22552,67656,15259,10081,28575,66675c640980,2431271,612016,2340873,638175,2419350v3175,22225,1853,45576,9525,66675c653125,2500944,668399,2510342,676275,2524125v4981,8717,6350,19050,9525,28575c688975,2578100,688590,2604204,695325,2628900v3012,11044,15030,17856,19050,28575c727937,2693639,718785,2709041,733425,2743200v4509,10522,12700,19050,19050,28575c749300,2708275,747826,2644667,742950,2581275v-1481,-19256,-5478,-38266,-9525,-57150c720534,2463967,719359,2462876,704850,2419350v-3175,-22225,-3074,-45171,-9525,-66675c692036,2341710,679642,2335041,676275,2324100v-9522,-30947,-7025,-65187,-19050,-95250c650875,2212975,643088,2197602,638175,2181225v-4652,-15507,-5598,-31919,-9525,-47625c626215,2123860,621883,2114679,619125,2105025v-3596,-12587,-4368,-26068,-9525,-38100c605091,2056403,596900,2047875,590550,2038350v-3175,-12700,-5763,-25561,-9525,-38100c575255,1981016,566845,1962581,561975,1943100v-3052,-12207,-12218,-53010,-19050,-66675c537805,1866186,530225,1857375,523875,1847850v-3175,-12700,-4368,-26068,-9525,-38100c509841,1799228,500420,1791414,495300,1781175v-4490,-8980,-6350,-19050,-9525,-28575c459770,1544560,484043,1758946,466725,1314450,461898,1190556,455744,1066700,447675,942975,443670,881560,435269,868912,419100,809625v-3444,-12630,-1347,-27878,-9525,-38100c403303,763685,390525,765175,381000,762000v-34802,52204,-13930,18336,-57150,104775c317500,879475,314840,894835,304800,904875r-28575,28575c261737,991401,275904,955680,238125,1009650v-13130,18757,-23200,39767,-38100,57150c176648,1094073,146265,1114950,123825,1143000v-12700,15875,-24713,32325,-38100,47625c76855,1200762,65916,1208973,57150,1219200,-16164,1304734,70905,1214970,,1285875v3175,-9525,5035,-19595,9525,-28575c26521,1223308,39334,1221872,66675,1190625v85534,-97753,-24123,14598,57150,-66675c147684,1052374,116780,1134517,200025,1009650v87588,-131382,-3845,3478,66675,-95250c273354,905085,277655,893920,285750,885825v8095,-8095,19050,-12700,28575,-19050c327025,847725,342186,830103,352425,809625v6350,-12700,9010,-28060,19050,-38100c404227,738773,421267,735878,457200,723900v15875,6350,33712,9112,47625,19050c516665,751407,537467,800893,542925,809625v8414,13462,19348,25182,28575,38100c578154,857040,583100,867608,590550,876300v11689,13637,26411,24463,38100,38100c636100,923092,640371,934181,647700,942975v26332,31598,29888,21677,47625,57150c699815,1009105,700360,1019720,704850,1028700v5120,10239,13370,18636,19050,28575c730945,1069603,735645,1083199,742950,1095375v11780,19633,30860,35430,38100,57150c787400,1171575,805870,1228909,800100,1209675v-9525,-31750,-20034,-63221,-28575,-95250c767354,1098782,768575,1081594,762000,1066800v-6447,-14507,-19348,-25182,-28575,-38100c726771,1019385,719495,1010364,714375,1000125v-4490,-8980,-5035,-19595,-9525,-28575c699730,961311,690920,953214,685800,942975v-4490,-8980,-3956,-20221,-9525,-28575c668803,903192,657225,895350,647700,885825v-23941,-71824,8354,16708,-28575,-57150c614635,819695,616700,807200,609600,800100v-7100,-7100,-19595,-5035,-28575,-9525c570786,785455,562911,776174,552450,771525,527572,760468,476590,745841,447675,742950v-15796,-1580,-31750,,-47625,e" filled="f" strokecolor="red" strokeweight="1pt">
+              <v:shape w14:anchorId="5C173D51" id="Freeform: Shape 25" o:spid="_x0000_s1026" style="position:absolute;margin-left:-48.75pt;margin-top:25.7pt;width:63.1pt;height:218.25pt;z-index:251692032;visibility:visible;mso-wrap-style:square;mso-wrap-distance-left:9pt;mso-wrap-distance-top:0;mso-wrap-distance-right:9pt;mso-wrap-distance-bottom:0;mso-position-horizontal:absolute;mso-position-horizontal-relative:text;mso-position-vertical:absolute;mso-position-vertical-relative:text;v-text-anchor:middle" coordsize="801201,2771775" o:gfxdata="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" path="m400050,57150v-47625,6350,-97976,1946,-142875,19050c231999,85791,200025,133350,200025,133350v-23190,69569,-14180,37669,-28575,95250c174625,269875,175840,311348,180975,352425v1245,9963,3097,20862,9525,28575c200663,393196,216653,399121,228600,409575v13517,11827,24463,26411,38100,38100c285548,463831,311754,474965,333375,485775v38100,-3175,77539,978,114300,-9525c458682,473105,462813,458433,466725,447675v24599,-67646,15259,-76293,28575,-142875c497269,294955,501650,285750,504825,276225v-3175,-57150,2149,-115415,-9525,-171450c490630,82361,469900,66675,457200,47625,431800,9525,447675,25400,409575,v-9525,3175,-19595,5035,-28575,9525c370761,14645,362947,24066,352425,28575v-12032,5157,-25400,6350,-38100,9525c304800,47625,296958,59203,285750,66675v-51498,34332,-8110,-27785,-66675,38100c184140,144077,184385,151695,171450,190500v239,4300,-6849,148228,19050,200025c195620,400764,202221,410306,209550,419100v8624,10348,19050,19050,28575,28575c241300,457200,239480,470414,247650,476250v22970,16407,87838,24165,114300,28575c402620,565830,373325,512041,390525,638175v4796,35172,13214,69760,19050,104775c413266,765095,415925,787400,419100,809625v3175,130175,9525,260311,9525,390525c428625,1643343,449235,1525723,409575,1724025v-3175,50800,-1975,102064,-9525,152400c397944,1890467,385080,1900925,381000,1914525v-5549,18498,-6070,38149,-9525,57150c368579,1987603,366602,2003793,361950,2019300v-4913,16377,-12700,31750,-19050,47625c336445,2125017,326096,2234422,314325,2305050v-2662,15969,-6863,31656,-9525,47625c290384,2439173,307139,2395622,276225,2457450v-3175,19050,-3976,38652,-9525,57150c262620,2528200,252140,2539230,247650,2552700v-8279,24838,-13163,50689,-19050,76200c224960,2644675,223002,2660819,219075,2676525v-2435,9740,-9525,38615,-9525,28575c209550,2661006,222571,2673422,238125,2638425v43764,-98469,-8568,-20327,47625,-95250c292100,2524125,299930,2505506,304800,2486025v3175,-12700,4928,-25843,9525,-38100c339373,2381129,324790,2436520,352425,2381250v4490,-8980,5570,-19347,9525,-28575c367543,2339624,376014,2327870,381000,2314575v4597,-12257,5763,-25561,9525,-38100c396295,2257241,409575,2219325,409575,2219325v6350,-85725,10770,-171615,19050,-257175c429886,1949120,436420,1937026,438150,1924050v4635,-34761,6350,-69850,9525,-104775c460375,1835150,475315,1849467,485775,1866900v9089,15148,34100,91443,38100,104775c527637,1984214,528803,1997518,533400,2009775v4986,13295,12700,25400,19050,38100c554698,2070357,560227,2156930,571500,2190750v22552,67656,15259,10081,28575,66675c640980,2431271,612016,2340873,638175,2419350v3175,22225,1853,45576,9525,66675c653125,2500944,668399,2510342,676275,2524125v4981,8717,6350,19050,9525,28575c688975,2578100,688590,2604204,695325,2628900v3012,11044,15030,17856,19050,28575c727937,2693639,718785,2709041,733425,2743200v4509,10522,12700,19050,19050,28575c749300,2708275,747826,2644667,742950,2581275v-1481,-19256,-5478,-38266,-9525,-57150c720534,2463967,719359,2462876,704850,2419350v-3175,-22225,-3074,-45171,-9525,-66675c692036,2341710,679642,2335041,676275,2324100v-9522,-30947,-7025,-65187,-19050,-95250c650875,2212975,643088,2197602,638175,2181225v-4652,-15507,-5598,-31919,-9525,-47625c626215,2123860,621883,2114679,619125,2105025v-3596,-12587,-4368,-26068,-9525,-38100c605091,2056403,596900,2047875,590550,2038350v-3175,-12700,-5763,-25561,-9525,-38100c575255,1981016,566845,1962581,561975,1943100v-3052,-12207,-12218,-53010,-19050,-66675c537805,1866186,530225,1857375,523875,1847850v-3175,-12700,-4368,-26068,-9525,-38100c509841,1799228,500420,1791414,495300,1781175v-4490,-8980,-6350,-19050,-9525,-28575c459770,1544560,484043,1758946,466725,1314450,461898,1190556,455744,1066700,447675,942975,443670,881560,435269,868912,419100,809625v-3444,-12630,-1347,-27878,-9525,-38100c403303,763685,390525,765175,381000,762000v-34802,52204,-13930,18336,-57150,104775c317500,879475,314840,894835,304800,904875r-28575,28575c261737,991401,275904,955680,238125,1009650v-13130,18757,-23200,39767,-38100,57150c176648,1094073,146265,1114950,123825,1143000v-12700,15875,-24713,32325,-38100,47625c76855,1200762,65916,1208973,57150,1219200,-16164,1304734,70905,1214970,,1285875v3175,-9525,5035,-19595,9525,-28575c26521,1223308,39334,1221872,66675,1190625v85534,-97753,-24123,14598,57150,-66675c147684,1052374,116780,1134517,200025,1009650v87588,-131382,-3845,3478,66675,-95250c273354,905085,277655,893920,285750,885825v8095,-8095,19050,-12700,28575,-19050c327025,847725,342186,830103,352425,809625v6350,-12700,9010,-28060,19050,-38100c404227,738773,421267,735878,457200,723900v15875,6350,33712,9112,47625,19050c516665,751407,537467,800893,542925,809625v8414,13462,19348,25182,28575,38100c578154,857040,583100,867608,590550,876300v11689,13637,26411,24463,38100,38100c636100,923092,640371,934181,647700,942975v26332,31598,29888,21677,47625,57150c699815,1009105,700360,1019720,704850,1028700v5120,10239,13370,18636,19050,28575c730945,1069603,735645,1083199,742950,1095375v11780,19633,30860,35430,38100,57150c787400,1171575,805870,1228909,800100,1209675v-9525,-31750,-20034,-63221,-28575,-95250c767354,1098782,768575,1081594,762000,1066800v-6447,-14507,-19348,-25182,-28575,-38100c726771,1019385,719495,1010364,714375,1000125v-4490,-8980,-5035,-19595,-9525,-28575c699730,961311,690920,953214,685800,942975v-4490,-8980,-3956,-20221,-9525,-28575c668803,903192,657225,895350,647700,885825v-23941,-71824,8354,16708,-28575,-57150c614635,819695,616700,807200,609600,800100v-7100,-7100,-19595,-5035,-28575,-9525c570786,785455,562911,776174,552450,771525,527572,760468,476590,745841,447675,742950v-15796,-1580,-31750,,-47625,e" filled="f" strokecolor="white [3212]" strokeweight="1pt">
                 <v:stroke joinstyle="miter"/>
                 <v:path arrowok="t" o:connecttype="custom" o:connectlocs="400050,57150;257175,76200;200025,133350;171450,228600;180975,352425;190500,381000;228600,409575;266700,447675;333375,485775;447675,476250;466725,447675;495300,304800;504825,276225;495300,104775;457200,47625;409575,0;381000,9525;352425,28575;314325,38100;285750,66675;219075,104775;171450,190500;190500,390525;209550,419100;238125,447675;247650,476250;361950,504825;390525,638175;409575,742950;419100,809625;428625,1200150;409575,1724025;400050,1876425;381000,1914525;371475,1971675;361950,2019300;342900,2066925;314325,2305050;304800,2352675;276225,2457450;266700,2514600;247650,2552700;228600,2628900;219075,2676525;209550,2705100;238125,2638425;285750,2543175;304800,2486025;314325,2447925;352425,2381250;361950,2352675;381000,2314575;390525,2276475;409575,2219325;428625,1962150;438150,1924050;447675,1819275;485775,1866900;523875,1971675;533400,2009775;552450,2047875;571500,2190750;600075,2257425;638175,2419350;647700,2486025;676275,2524125;685800,2552700;695325,2628900;714375,2657475;733425,2743200;752475,2771775;742950,2581275;733425,2524125;704850,2419350;695325,2352675;676275,2324100;657225,2228850;638175,2181225;628650,2133600;619125,2105025;609600,2066925;590550,2038350;581025,2000250;561975,1943100;542925,1876425;523875,1847850;514350,1809750;495300,1781175;485775,1752600;466725,1314450;447675,942975;419100,809625;409575,771525;381000,762000;323850,866775;304800,904875;276225,933450;238125,1009650;200025,1066800;123825,1143000;85725,1190625;57150,1219200;0,1285875;9525,1257300;66675,1190625;123825,1123950;200025,1009650;266700,914400;285750,885825;314325,866775;352425,809625;371475,771525;457200,723900;504825,742950;542925,809625;571500,847725;590550,876300;628650,914400;647700,942975;695325,1000125;704850,1028700;723900,1057275;742950,1095375;781050,1152525;800100,1209675;771525,1114425;762000,1066800;733425,1028700;714375,1000125;704850,971550;685800,942975;676275,914400;647700,885825;619125,828675;609600,800100;581025,790575;552450,771525;447675,742950;400050,742950" o:connectangles="0,0,0,0,0,0,0,0,0,0,0,0,0,0,0,0,0,0,0,0,0,0,0,0,0,0,0,0,0,0,0,0,0,0,0,0,0,0,0,0,0,0,0,0,0,0,0,0,0,0,0,0,0,0,0,0,0,0,0,0,0,0,0,0,0,0,0,0,0,0,0,0,0,0,0,0,0,0,0,0,0,0,0,0,0,0,0,0,0,0,0,0,0,0,0,0,0,0,0,0,0,0,0,0,0,0,0,0,0,0,0,0,0,0,0,0,0,0,0,0,0,0,0,0,0,0,0,0,0,0,0,0,0,0,0,0,0,0,0"/>
               </v:shape>
@@ -2420,7 +2448,7 @@
               </wp:anchor>
             </w:drawing>
           </mc:Choice>
-          <mc:Fallback>
+          <mc:Fallback xmlns:w16se="http://schemas.microsoft.com/office/word/2015/wordml/symex" xmlns:cx5="http://schemas.microsoft.com/office/drawing/2016/5/11/chartex" xmlns:cx4="http://schemas.microsoft.com/office/drawing/2016/5/10/chartex" xmlns:cx3="http://schemas.microsoft.com/office/drawing/2016/5/9/chartex" xmlns:cx2="http://schemas.microsoft.com/office/drawing/2015/10/21/chartex" xmlns:cx1="http://schemas.microsoft.com/office/drawing/2015/9/8/chartex" xmlns:cx="http://schemas.microsoft.com/office/drawing/2014/chartex">
             <w:pict>
               <v:shape w14:anchorId="1A0A5308" id="Straight Arrow Connector 18" o:spid="_x0000_s1026" type="#_x0000_t32" style="position:absolute;margin-left:63.75pt;margin-top:19.7pt;width:23.25pt;height:69.75pt;flip:x;z-index:251684864;visibility:visible;mso-wrap-style:square;mso-wrap-distance-left:9pt;mso-wrap-distance-top:0;mso-wrap-distance-right:9pt;mso-wrap-distance-bottom:0;mso-position-horizontal:absolute;mso-position-horizontal-relative:text;mso-position-vertical:absolute;mso-position-vertical-relative:text" o:gfxdata="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" strokecolor="black [3200]" strokeweight=".5pt">
                 <v:stroke endarrow="block" joinstyle="miter"/>
@@ -2512,7 +2540,7 @@
               </wp:anchor>
             </w:drawing>
           </mc:Choice>
-          <mc:Fallback>
+          <mc:Fallback xmlns:w16se="http://schemas.microsoft.com/office/word/2015/wordml/symex" xmlns:cx5="http://schemas.microsoft.com/office/drawing/2016/5/11/chartex" xmlns:cx4="http://schemas.microsoft.com/office/drawing/2016/5/10/chartex" xmlns:cx3="http://schemas.microsoft.com/office/drawing/2016/5/9/chartex" xmlns:cx2="http://schemas.microsoft.com/office/drawing/2015/10/21/chartex" xmlns:cx1="http://schemas.microsoft.com/office/drawing/2015/9/8/chartex" xmlns:cx="http://schemas.microsoft.com/office/drawing/2014/chartex">
             <w:pict>
               <v:shape w14:anchorId="1BDB9F66" id="Text Box 16" o:spid="_x0000_s1029" type="#_x0000_t202" style="position:absolute;margin-left:412.5pt;margin-top:6.2pt;width:44.25pt;height:22.5pt;z-index:251681792;visibility:visible;mso-wrap-style:square;mso-width-percent:0;mso-height-percent:0;mso-wrap-distance-left:9pt;mso-wrap-distance-top:0;mso-wrap-distance-right:9pt;mso-wrap-distance-bottom:0;mso-position-horizontal:absolute;mso-position-horizontal-relative:margin;mso-position-vertical:absolute;mso-position-vertical-relative:text;mso-width-percent:0;mso-height-percent:0;mso-width-relative:margin;mso-height-relative:margin;v-text-anchor:top" o:gfxdata="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" fillcolor="white [3201]" strokeweight=".5pt">
                 <v:textbox>
@@ -2575,8 +2603,11 @@
                       <wps:txbx>
                         <w:txbxContent>
                           <w:p>
+                            <w:pPr>
+                              <w:jc w:val="center"/>
+                            </w:pPr>
                             <w:r>
-                              <w:t>String 1/2</w:t>
+                              <w:t>String</w:t>
                             </w:r>
                           </w:p>
                         </w:txbxContent>
@@ -2605,8 +2636,11 @@
                 <v:textbox>
                   <w:txbxContent>
                     <w:p>
+                      <w:pPr>
+                        <w:jc w:val="center"/>
+                      </w:pPr>
                       <w:r>
-                        <w:t>String 1/2</w:t>
+                        <w:t>String</w:t>
                       </w:r>
                     </w:p>
                   </w:txbxContent>
@@ -2682,7 +2716,7 @@
               </wp:anchor>
             </w:drawing>
           </mc:Choice>
-          <mc:Fallback>
+          <mc:Fallback xmlns:w16se="http://schemas.microsoft.com/office/word/2015/wordml/symex" xmlns:cx5="http://schemas.microsoft.com/office/drawing/2016/5/11/chartex" xmlns:cx4="http://schemas.microsoft.com/office/drawing/2016/5/10/chartex" xmlns:cx3="http://schemas.microsoft.com/office/drawing/2016/5/9/chartex" xmlns:cx2="http://schemas.microsoft.com/office/drawing/2015/10/21/chartex" xmlns:cx1="http://schemas.microsoft.com/office/drawing/2015/9/8/chartex" xmlns:cx="http://schemas.microsoft.com/office/drawing/2014/chartex">
             <w:pict>
               <v:shape w14:anchorId="23A6A786" id="Straight Arrow Connector 20" o:spid="_x0000_s1026" type="#_x0000_t32" style="position:absolute;margin-left:425.25pt;margin-top:7pt;width:.75pt;height:35.25pt;z-index:251686912;visibility:visible;mso-wrap-style:square;mso-wrap-distance-left:9pt;mso-wrap-distance-top:0;mso-wrap-distance-right:9pt;mso-wrap-distance-bottom:0;mso-position-horizontal:absolute;mso-position-horizontal-relative:text;mso-position-vertical:absolute;mso-position-vertical-relative:text" o:gfxdata="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" strokecolor="black [3200]" strokeweight=".5pt">
                 <v:stroke endarrow="block" joinstyle="miter"/>
@@ -2749,7 +2783,7 @@
               </wp:anchor>
             </w:drawing>
           </mc:Choice>
-          <mc:Fallback>
+          <mc:Fallback xmlns:w16se="http://schemas.microsoft.com/office/word/2015/wordml/symex" xmlns:cx5="http://schemas.microsoft.com/office/drawing/2016/5/11/chartex" xmlns:cx4="http://schemas.microsoft.com/office/drawing/2016/5/10/chartex" xmlns:cx3="http://schemas.microsoft.com/office/drawing/2016/5/9/chartex" xmlns:cx2="http://schemas.microsoft.com/office/drawing/2015/10/21/chartex" xmlns:cx1="http://schemas.microsoft.com/office/drawing/2015/9/8/chartex" xmlns:cx="http://schemas.microsoft.com/office/drawing/2014/chartex">
             <w:pict>
               <v:shape w14:anchorId="765848F3" id="Straight Arrow Connector 19" o:spid="_x0000_s1026" type="#_x0000_t32" style="position:absolute;margin-left:230.25pt;margin-top:22.75pt;width:0;height:20.25pt;z-index:251685888;visibility:visible;mso-wrap-style:square;mso-wrap-distance-left:9pt;mso-wrap-distance-top:0;mso-wrap-distance-right:9pt;mso-wrap-distance-bottom:0;mso-position-horizontal:absolute;mso-position-horizontal-relative:text;mso-position-vertical:absolute;mso-position-vertical-relative:text" o:gfxdata="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" strokecolor="black [3200]" strokeweight=".5pt">
                 <v:stroke endarrow="block" joinstyle="miter"/>
@@ -2834,7 +2868,7 @@
               </wp:anchor>
             </w:drawing>
           </mc:Choice>
-          <mc:Fallback>
+          <mc:Fallback xmlns:w16se="http://schemas.microsoft.com/office/word/2015/wordml/symex" xmlns:cx5="http://schemas.microsoft.com/office/drawing/2016/5/11/chartex" xmlns:cx4="http://schemas.microsoft.com/office/drawing/2016/5/10/chartex" xmlns:cx3="http://schemas.microsoft.com/office/drawing/2016/5/9/chartex" xmlns:cx2="http://schemas.microsoft.com/office/drawing/2015/10/21/chartex" xmlns:cx1="http://schemas.microsoft.com/office/drawing/2015/9/8/chartex" xmlns:cx="http://schemas.microsoft.com/office/drawing/2014/chartex">
             <w:pict>
               <v:rect w14:anchorId="238212F5" id="Rectangle 4" o:spid="_x0000_s1026" style="position:absolute;margin-left:30.75pt;margin-top:10.75pt;width:27pt;height:75pt;z-index:251661312;visibility:visible;mso-wrap-style:square;mso-width-percent:0;mso-height-percent:0;mso-wrap-distance-left:9pt;mso-wrap-distance-top:0;mso-wrap-distance-right:9pt;mso-wrap-distance-bottom:0;mso-position-horizontal:absolute;mso-position-horizontal-relative:text;mso-position-vertical:absolute;mso-position-vertical-relative:text;mso-width-percent:0;mso-height-percent:0;mso-width-relative:margin;mso-height-relative:margin;v-text-anchor:middle" o:gfxdata="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" fillcolor="white [3212]" strokecolor="black [3213]" strokeweight="1pt"/>
             </w:pict>
@@ -2909,7 +2943,7 @@
               </wp:anchor>
             </w:drawing>
           </mc:Choice>
-          <mc:Fallback>
+          <mc:Fallback xmlns:w16se="http://schemas.microsoft.com/office/word/2015/wordml/symex" xmlns:cx5="http://schemas.microsoft.com/office/drawing/2016/5/11/chartex" xmlns:cx4="http://schemas.microsoft.com/office/drawing/2016/5/10/chartex" xmlns:cx3="http://schemas.microsoft.com/office/drawing/2016/5/9/chartex" xmlns:cx2="http://schemas.microsoft.com/office/drawing/2015/10/21/chartex" xmlns:cx1="http://schemas.microsoft.com/office/drawing/2015/9/8/chartex" xmlns:cx="http://schemas.microsoft.com/office/drawing/2014/chartex">
             <w:pict>
               <v:line w14:anchorId="0820FB3B" id="Straight Connector 8" o:spid="_x0000_s1026" style="position:absolute;z-index:251667456;visibility:visible;mso-wrap-style:square;mso-width-percent:0;mso-height-percent:0;mso-wrap-distance-left:9pt;mso-wrap-distance-top:0;mso-wrap-distance-right:9pt;mso-wrap-distance-bottom:0;mso-position-horizontal:absolute;mso-position-horizontal-relative:text;mso-position-vertical:absolute;mso-position-vertical-relative:text;mso-width-percent:0;mso-height-percent:0;mso-width-relative:margin;mso-height-relative:margin" from="74.25pt,21.25pt" to="426pt,22pt" o:gfxdata="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" strokecolor="black [3200]" strokeweight=".5pt">
                 <v:stroke joinstyle="miter"/>
@@ -2988,7 +3022,7 @@
               </wp:anchor>
             </w:drawing>
           </mc:Choice>
-          <mc:Fallback>
+          <mc:Fallback xmlns:w16se="http://schemas.microsoft.com/office/word/2015/wordml/symex" xmlns:cx5="http://schemas.microsoft.com/office/drawing/2016/5/11/chartex" xmlns:cx4="http://schemas.microsoft.com/office/drawing/2016/5/10/chartex" xmlns:cx3="http://schemas.microsoft.com/office/drawing/2016/5/9/chartex" xmlns:cx2="http://schemas.microsoft.com/office/drawing/2015/10/21/chartex" xmlns:cx1="http://schemas.microsoft.com/office/drawing/2015/9/8/chartex" xmlns:cx="http://schemas.microsoft.com/office/drawing/2014/chartex">
             <w:pict>
               <v:oval w14:anchorId="09DEA7ED" id="Oval 6" o:spid="_x0000_s1026" style="position:absolute;margin-left:412.5pt;margin-top:22pt;width:21.75pt;height:21.75pt;z-index:251664384;visibility:visible;mso-wrap-style:square;mso-wrap-distance-left:9pt;mso-wrap-distance-top:0;mso-wrap-distance-right:9pt;mso-wrap-distance-bottom:0;mso-position-horizontal:absolute;mso-position-horizontal-relative:text;mso-position-vertical:absolute;mso-position-vertical-relative:text;v-text-anchor:middle" o:gfxdata="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" fillcolor="white [3212]" strokecolor="black [3213]" strokeweight="1pt">
                 <v:stroke joinstyle="miter"/>
@@ -3073,7 +3107,7 @@
               </wp:anchor>
             </w:drawing>
           </mc:Choice>
-          <mc:Fallback>
+          <mc:Fallback xmlns:w16se="http://schemas.microsoft.com/office/word/2015/wordml/symex" xmlns:cx5="http://schemas.microsoft.com/office/drawing/2016/5/11/chartex" xmlns:cx4="http://schemas.microsoft.com/office/drawing/2016/5/10/chartex" xmlns:cx3="http://schemas.microsoft.com/office/drawing/2016/5/9/chartex" xmlns:cx2="http://schemas.microsoft.com/office/drawing/2015/10/21/chartex" xmlns:cx1="http://schemas.microsoft.com/office/drawing/2015/9/8/chartex" xmlns:cx="http://schemas.microsoft.com/office/drawing/2014/chartex">
             <w:pict>
               <v:rect w14:anchorId="55EA0BB5" id="Rectangle 5" o:spid="_x0000_s1026" style="position:absolute;margin-left:56.25pt;margin-top:19pt;width:18.75pt;height:4.5pt;z-index:251663360;visibility:visible;mso-wrap-style:square;mso-width-percent:0;mso-height-percent:0;mso-wrap-distance-left:9pt;mso-wrap-distance-top:0;mso-wrap-distance-right:9pt;mso-wrap-distance-bottom:0;mso-position-horizontal:absolute;mso-position-horizontal-relative:text;mso-position-vertical:absolute;mso-position-vertical-relative:text;mso-width-percent:0;mso-height-percent:0;mso-width-relative:margin;mso-height-relative:margin;v-text-anchor:middle" o:gfxdata="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" fillcolor="white [3212]" strokecolor="black [3213]" strokeweight="1pt"/>
             </w:pict>
@@ -3142,7 +3176,7 @@
               </wp:anchor>
             </w:drawing>
           </mc:Choice>
-          <mc:Fallback>
+          <mc:Fallback xmlns:w16se="http://schemas.microsoft.com/office/word/2015/wordml/symex" xmlns:cx5="http://schemas.microsoft.com/office/drawing/2016/5/11/chartex" xmlns:cx4="http://schemas.microsoft.com/office/drawing/2016/5/10/chartex" xmlns:cx3="http://schemas.microsoft.com/office/drawing/2016/5/9/chartex" xmlns:cx2="http://schemas.microsoft.com/office/drawing/2015/10/21/chartex" xmlns:cx1="http://schemas.microsoft.com/office/drawing/2015/9/8/chartex" xmlns:cx="http://schemas.microsoft.com/office/drawing/2014/chartex">
             <w:pict>
               <v:line w14:anchorId="7D6DEEB5" id="Straight Connector 9" o:spid="_x0000_s1026" style="position:absolute;z-index:251668480;visibility:visible;mso-wrap-style:square;mso-wrap-distance-left:9pt;mso-wrap-distance-top:0;mso-wrap-distance-right:9pt;mso-wrap-distance-bottom:0;mso-position-horizontal:absolute;mso-position-horizontal-relative:text;mso-position-vertical:absolute;mso-position-vertical-relative:text" from="435pt,11.5pt" to="435.75pt,79pt" o:gfxdata="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" strokecolor="black [3200]" strokeweight=".5pt">
                 <v:stroke joinstyle="miter"/>
@@ -3234,7 +3268,7 @@
               </wp:anchor>
             </w:drawing>
           </mc:Choice>
-          <mc:Fallback>
+          <mc:Fallback xmlns:w16se="http://schemas.microsoft.com/office/word/2015/wordml/symex" xmlns:cx5="http://schemas.microsoft.com/office/drawing/2016/5/11/chartex" xmlns:cx4="http://schemas.microsoft.com/office/drawing/2016/5/10/chartex" xmlns:cx3="http://schemas.microsoft.com/office/drawing/2016/5/9/chartex" xmlns:cx2="http://schemas.microsoft.com/office/drawing/2015/10/21/chartex" xmlns:cx1="http://schemas.microsoft.com/office/drawing/2015/9/8/chartex" xmlns:cx="http://schemas.microsoft.com/office/drawing/2014/chartex">
             <w:pict>
               <v:rect w14:anchorId="767A838C" id="Rectangle 7" o:spid="_x0000_s1026" style="position:absolute;margin-left:398.45pt;margin-top:6.45pt;width:31.1pt;height:5.65pt;rotation:-4522280fd;z-index:-251650048;visibility:visible;mso-wrap-style:square;mso-width-percent:0;mso-height-percent:0;mso-wrap-distance-left:9pt;mso-wrap-distance-top:0;mso-wrap-distance-right:9pt;mso-wrap-distance-bottom:0;mso-position-horizontal:absolute;mso-position-horizontal-relative:text;mso-position-vertical:absolute;mso-position-vertical-relative:text;mso-width-percent:0;mso-height-percent:0;mso-width-relative:margin;mso-height-relative:margin;v-text-anchor:middle" o:gfxdata="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" fillcolor="white [3212]" strokecolor="black [3213]" strokeweight="1pt"/>
             </w:pict>
@@ -3317,7 +3351,7 @@
               </wp:anchor>
             </w:drawing>
           </mc:Choice>
-          <mc:Fallback>
+          <mc:Fallback xmlns:w16se="http://schemas.microsoft.com/office/word/2015/wordml/symex" xmlns:cx5="http://schemas.microsoft.com/office/drawing/2016/5/11/chartex" xmlns:cx4="http://schemas.microsoft.com/office/drawing/2016/5/10/chartex" xmlns:cx3="http://schemas.microsoft.com/office/drawing/2016/5/9/chartex" xmlns:cx2="http://schemas.microsoft.com/office/drawing/2015/10/21/chartex" xmlns:cx1="http://schemas.microsoft.com/office/drawing/2015/9/8/chartex" xmlns:cx="http://schemas.microsoft.com/office/drawing/2014/chartex">
             <w:pict>
               <v:rect w14:anchorId="1C2CB3D5" id="Rectangle 1" o:spid="_x0000_s1026" style="position:absolute;margin-left:30.75pt;margin-top:19pt;width:384pt;height:13.5pt;z-index:251659264;visibility:visible;mso-wrap-style:square;mso-width-percent:0;mso-height-percent:0;mso-wrap-distance-left:9pt;mso-wrap-distance-top:0;mso-wrap-distance-right:9pt;mso-wrap-distance-bottom:0;mso-position-horizontal:absolute;mso-position-horizontal-relative:text;mso-position-vertical:absolute;mso-position-vertical-relative:text;mso-width-percent:0;mso-height-percent:0;mso-width-relative:margin;mso-height-relative:margin;v-text-anchor:middle" o:gfxdata="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" fillcolor="white [3212]" strokecolor="black [3213]" strokeweight="1pt"/>
             </w:pict>
@@ -3366,7 +3400,7 @@
                         </a:prstGeom>
                         <a:ln>
                           <a:solidFill>
-                            <a:srgbClr val="FF0000"/>
+                            <a:schemeClr val="bg1"/>
                           </a:solidFill>
                           <a:tailEnd type="triangle"/>
                         </a:ln>
@@ -3400,7 +3434,7 @@
           </mc:Choice>
           <mc:Fallback>
             <w:pict>
-              <v:shape w14:anchorId="4015EAE0" id="Straight Arrow Connector 29" o:spid="_x0000_s1026" type="#_x0000_t32" style="position:absolute;margin-left:4in;margin-top:15.25pt;width:21pt;height:26.25pt;flip:x y;z-index:251699200;visibility:visible;mso-wrap-style:square;mso-width-percent:0;mso-height-percent:0;mso-wrap-distance-left:9pt;mso-wrap-distance-top:0;mso-wrap-distance-right:9pt;mso-wrap-distance-bottom:0;mso-position-horizontal:absolute;mso-position-horizontal-relative:text;mso-position-vertical:absolute;mso-position-vertical-relative:text;mso-width-percent:0;mso-height-percent:0;mso-width-relative:margin;mso-height-relative:margin" o:gfxdata="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" strokecolor="red" strokeweight=".5pt">
+              <v:shape w14:anchorId="60707CD9" id="Straight Arrow Connector 29" o:spid="_x0000_s1026" type="#_x0000_t32" style="position:absolute;margin-left:4in;margin-top:15.25pt;width:21pt;height:26.25pt;flip:x y;z-index:251699200;visibility:visible;mso-wrap-style:square;mso-width-percent:0;mso-height-percent:0;mso-wrap-distance-left:9pt;mso-wrap-distance-top:0;mso-wrap-distance-right:9pt;mso-wrap-distance-bottom:0;mso-position-horizontal:absolute;mso-position-horizontal-relative:text;mso-position-vertical:absolute;mso-position-vertical-relative:text;mso-width-percent:0;mso-height-percent:0;mso-width-relative:margin;mso-height-relative:margin" o:gfxdata="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" strokecolor="white [3212]" strokeweight=".5pt">
                 <v:stroke endarrow="block" joinstyle="miter"/>
               </v:shape>
             </w:pict>
@@ -3476,7 +3510,7 @@
               </wp:anchor>
             </w:drawing>
           </mc:Choice>
-          <mc:Fallback>
+          <mc:Fallback xmlns:w16se="http://schemas.microsoft.com/office/word/2015/wordml/symex" xmlns:cx5="http://schemas.microsoft.com/office/drawing/2016/5/11/chartex" xmlns:cx4="http://schemas.microsoft.com/office/drawing/2016/5/10/chartex" xmlns:cx3="http://schemas.microsoft.com/office/drawing/2016/5/9/chartex" xmlns:cx2="http://schemas.microsoft.com/office/drawing/2015/10/21/chartex" xmlns:cx1="http://schemas.microsoft.com/office/drawing/2015/9/8/chartex" xmlns:cx="http://schemas.microsoft.com/office/drawing/2014/chartex">
             <w:pict>
               <v:shape w14:anchorId="1BDB9F66" id="Text Box 17" o:spid="_x0000_s1031" type="#_x0000_t202" style="position:absolute;margin-left:0;margin-top:.95pt;width:48pt;height:36.75pt;z-index:251683840;visibility:visible;mso-wrap-style:square;mso-width-percent:0;mso-height-percent:0;mso-wrap-distance-left:9pt;mso-wrap-distance-top:0;mso-wrap-distance-right:9pt;mso-wrap-distance-bottom:0;mso-position-horizontal:left;mso-position-horizontal-relative:right-margin-area;mso-position-vertical:absolute;mso-position-vertical-relative:text;mso-width-percent:0;mso-height-percent:0;mso-width-relative:margin;mso-height-relative:margin;v-text-anchor:top" o:gfxdata="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" fillcolor="white [3201]" strokeweight=".5pt">
                 <v:textbox>
@@ -3539,7 +3573,7 @@
                         </a:solidFill>
                         <a:ln w="6350">
                           <a:solidFill>
-                            <a:srgbClr val="FF0000"/>
+                            <a:schemeClr val="bg1"/>
                           </a:solidFill>
                         </a:ln>
                       </wps:spPr>
@@ -3548,12 +3582,12 @@
                           <w:p>
                             <w:pPr>
                               <w:rPr>
-                                <w:color w:val="FF0000"/>
+                                <w:color w:val="FFFFFF" w:themeColor="background1"/>
                               </w:rPr>
                             </w:pPr>
                             <w:r>
                               <w:rPr>
-                                <w:color w:val="FF0000"/>
+                                <w:color w:val="FFFFFF" w:themeColor="background1"/>
                               </w:rPr>
                               <w:t>Table</w:t>
                             </w:r>
@@ -3580,18 +3614,18 @@
           </mc:Choice>
           <mc:Fallback>
             <w:pict>
-              <v:shape id="Text Box 22" o:spid="_x0000_s1032" type="#_x0000_t202" style="position:absolute;margin-left:279pt;margin-top:19.4pt;width:45pt;height:21pt;z-index:251688960;visibility:visible;mso-wrap-style:square;mso-width-percent:0;mso-height-percent:0;mso-wrap-distance-left:9pt;mso-wrap-distance-top:0;mso-wrap-distance-right:9pt;mso-wrap-distance-bottom:0;mso-position-horizontal:absolute;mso-position-horizontal-relative:text;mso-position-vertical:absolute;mso-position-vertical-relative:text;mso-width-percent:0;mso-height-percent:0;mso-width-relative:margin;mso-height-relative:margin;v-text-anchor:top" o:gfxdata="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" fillcolor="white [3201]" strokecolor="red" strokeweight=".5pt">
+              <v:shape id="Text Box 22" o:spid="_x0000_s1032" type="#_x0000_t202" style="position:absolute;margin-left:279pt;margin-top:19.4pt;width:45pt;height:21pt;z-index:251688960;visibility:visible;mso-wrap-style:square;mso-width-percent:0;mso-height-percent:0;mso-wrap-distance-left:9pt;mso-wrap-distance-top:0;mso-wrap-distance-right:9pt;mso-wrap-distance-bottom:0;mso-position-horizontal:absolute;mso-position-horizontal-relative:text;mso-position-vertical:absolute;mso-position-vertical-relative:text;mso-width-percent:0;mso-height-percent:0;mso-width-relative:margin;mso-height-relative:margin;v-text-anchor:top" o:gfxdata="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" fillcolor="white [3201]" strokecolor="white [3212]" strokeweight=".5pt">
                 <v:textbox>
                   <w:txbxContent>
                     <w:p>
                       <w:pPr>
                         <w:rPr>
-                          <w:color w:val="FF0000"/>
+                          <w:color w:val="FFFFFF" w:themeColor="background1"/>
                         </w:rPr>
                       </w:pPr>
                       <w:r>
                         <w:rPr>
-                          <w:color w:val="FF0000"/>
+                          <w:color w:val="FFFFFF" w:themeColor="background1"/>
                         </w:rPr>
                         <w:t>Table</w:t>
                       </w:r>
@@ -3661,7 +3695,7 @@
               </wp:anchor>
             </w:drawing>
           </mc:Choice>
-          <mc:Fallback>
+          <mc:Fallback xmlns:w16se="http://schemas.microsoft.com/office/word/2015/wordml/symex" xmlns:cx5="http://schemas.microsoft.com/office/drawing/2016/5/11/chartex" xmlns:cx4="http://schemas.microsoft.com/office/drawing/2016/5/10/chartex" xmlns:cx3="http://schemas.microsoft.com/office/drawing/2016/5/9/chartex" xmlns:cx2="http://schemas.microsoft.com/office/drawing/2015/10/21/chartex" xmlns:cx1="http://schemas.microsoft.com/office/drawing/2015/9/8/chartex" xmlns:cx="http://schemas.microsoft.com/office/drawing/2014/chartex">
             <w:pict>
               <v:shape w14:anchorId="250180B3" id="Straight Arrow Connector 21" o:spid="_x0000_s1026" type="#_x0000_t32" style="position:absolute;margin-left:443.25pt;margin-top:12.3pt;width:25.5pt;height:13.5pt;flip:x;z-index:251687936;visibility:visible;mso-wrap-style:square;mso-wrap-distance-left:9pt;mso-wrap-distance-top:0;mso-wrap-distance-right:9pt;mso-wrap-distance-bottom:0;mso-position-horizontal:absolute;mso-position-horizontal-relative:text;mso-position-vertical:absolute;mso-position-vertical-relative:text" o:gfxdata="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" strokecolor="black [3200]" strokeweight=".5pt">
                 <v:stroke endarrow="block" joinstyle="miter"/>
@@ -3746,7 +3780,7 @@
               </wp:anchor>
             </w:drawing>
           </mc:Choice>
-          <mc:Fallback>
+          <mc:Fallback xmlns:w16se="http://schemas.microsoft.com/office/word/2015/wordml/symex" xmlns:cx5="http://schemas.microsoft.com/office/drawing/2016/5/11/chartex" xmlns:cx4="http://schemas.microsoft.com/office/drawing/2016/5/10/chartex" xmlns:cx3="http://schemas.microsoft.com/office/drawing/2016/5/9/chartex" xmlns:cx2="http://schemas.microsoft.com/office/drawing/2015/10/21/chartex" xmlns:cx1="http://schemas.microsoft.com/office/drawing/2015/9/8/chartex" xmlns:cx="http://schemas.microsoft.com/office/drawing/2014/chartex">
             <w:pict>
               <v:rect w14:anchorId="7BCBA8B7" id="Rectangle 10" o:spid="_x0000_s1026" style="position:absolute;margin-left:434.25pt;margin-top:7.8pt;width:3.6pt;height:27.75pt;z-index:251670528;visibility:visible;mso-wrap-style:square;mso-width-percent:0;mso-height-percent:0;mso-wrap-distance-left:9pt;mso-wrap-distance-top:0;mso-wrap-distance-right:9pt;mso-wrap-distance-bottom:0;mso-position-horizontal:absolute;mso-position-horizontal-relative:text;mso-position-vertical:absolute;mso-position-vertical-relative:text;mso-width-percent:0;mso-height-percent:0;mso-width-relative:margin;mso-height-relative:margin;v-text-anchor:middle" o:gfxdata="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" fillcolor="white [3212]" strokecolor="black [3213]" strokeweight="1pt"/>
             </w:pict>
@@ -3836,7 +3870,7 @@
               </wp:anchor>
             </w:drawing>
           </mc:Choice>
-          <mc:Fallback>
+          <mc:Fallback xmlns:w16se="http://schemas.microsoft.com/office/word/2015/wordml/symex" xmlns:cx5="http://schemas.microsoft.com/office/drawing/2016/5/11/chartex" xmlns:cx4="http://schemas.microsoft.com/office/drawing/2016/5/10/chartex" xmlns:cx3="http://schemas.microsoft.com/office/drawing/2016/5/9/chartex" xmlns:cx2="http://schemas.microsoft.com/office/drawing/2015/10/21/chartex" xmlns:cx1="http://schemas.microsoft.com/office/drawing/2015/9/8/chartex" xmlns:cx="http://schemas.microsoft.com/office/drawing/2014/chartex">
             <w:pict>
               <v:rect w14:anchorId="6D5FAD31" id="Rectangle 13" o:spid="_x0000_s1026" style="position:absolute;margin-left:355.85pt;margin-top:9.35pt;width:105.75pt;height:13.5pt;rotation:-90;z-index:251676672;visibility:visible;mso-wrap-style:square;mso-width-percent:0;mso-height-percent:0;mso-wrap-distance-left:9pt;mso-wrap-distance-top:0;mso-wrap-distance-right:9pt;mso-wrap-distance-bottom:0;mso-position-horizontal:absolute;mso-position-horizontal-relative:text;mso-position-vertical:absolute;mso-position-vertical-relative:text;mso-width-percent:0;mso-height-percent:0;mso-width-relative:margin;mso-height-relative:margin;v-text-anchor:middle" o:gfxdata="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" fillcolor="white [3212]" strokecolor="black [3213]" strokeweight="1pt"/>
             </w:pict>
@@ -3919,7 +3953,7 @@
               </wp:anchor>
             </w:drawing>
           </mc:Choice>
-          <mc:Fallback>
+          <mc:Fallback xmlns:w16se="http://schemas.microsoft.com/office/word/2015/wordml/symex" xmlns:cx5="http://schemas.microsoft.com/office/drawing/2016/5/11/chartex" xmlns:cx4="http://schemas.microsoft.com/office/drawing/2016/5/10/chartex" xmlns:cx3="http://schemas.microsoft.com/office/drawing/2016/5/9/chartex" xmlns:cx2="http://schemas.microsoft.com/office/drawing/2015/10/21/chartex" xmlns:cx1="http://schemas.microsoft.com/office/drawing/2015/9/8/chartex" xmlns:cx="http://schemas.microsoft.com/office/drawing/2014/chartex">
             <w:pict>
               <v:rect w14:anchorId="001FCDDF" id="Rectangle 12" o:spid="_x0000_s1026" style="position:absolute;margin-left:-13.9pt;margin-top:10.4pt;width:105.75pt;height:13.5pt;rotation:-90;z-index:251674624;visibility:visible;mso-wrap-style:square;mso-width-percent:0;mso-height-percent:0;mso-wrap-distance-left:9pt;mso-wrap-distance-top:0;mso-wrap-distance-right:9pt;mso-wrap-distance-bottom:0;mso-position-horizontal:absolute;mso-position-horizontal-relative:text;mso-position-vertical:absolute;mso-position-vertical-relative:text;mso-width-percent:0;mso-height-percent:0;mso-width-relative:margin;mso-height-relative:margin;v-text-anchor:middle" o:gfxdata="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" fillcolor="white [3212]" strokecolor="black [3213]" strokeweight="1pt"/>
             </w:pict>
@@ -4002,7 +4036,7 @@
               </wp:anchor>
             </w:drawing>
           </mc:Choice>
-          <mc:Fallback>
+          <mc:Fallback xmlns:w16se="http://schemas.microsoft.com/office/word/2015/wordml/symex" xmlns:cx5="http://schemas.microsoft.com/office/drawing/2016/5/11/chartex" xmlns:cx4="http://schemas.microsoft.com/office/drawing/2016/5/10/chartex" xmlns:cx3="http://schemas.microsoft.com/office/drawing/2016/5/9/chartex" xmlns:cx2="http://schemas.microsoft.com/office/drawing/2015/10/21/chartex" xmlns:cx1="http://schemas.microsoft.com/office/drawing/2015/9/8/chartex" xmlns:cx="http://schemas.microsoft.com/office/drawing/2014/chartex">
             <w:pict>
               <v:rect w14:anchorId="4D233F1E" id="Rectangle 11" o:spid="_x0000_s1026" style="position:absolute;margin-left:434.45pt;margin-top:5.6pt;width:4.5pt;height:18.7pt;rotation:-90;z-index:251672576;visibility:visible;mso-wrap-style:square;mso-width-percent:0;mso-height-percent:0;mso-wrap-distance-left:9pt;mso-wrap-distance-top:0;mso-wrap-distance-right:9pt;mso-wrap-distance-bottom:0;mso-position-horizontal:absolute;mso-position-horizontal-relative:text;mso-position-vertical:absolute;mso-position-vertical-relative:text;mso-width-percent:0;mso-height-percent:0;mso-width-relative:margin;mso-height-relative:margin;v-text-anchor:middle" o:gfxdata="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" fillcolor="white [3212]" strokecolor="black [3213]" strokeweight="1pt"/>
             </w:pict>
@@ -4686,35 +4720,6 @@
     </w:tbl>
     <w:p>
       <w:pPr>
-        <w:jc w:val="center"/>
-        <w:rPr>
-          <w:color w:val="FF0000"/>
-        </w:rPr>
-      </w:pPr>
-    </w:p>
-    <w:p>
-      <w:pPr>
-        <w:rPr>
-          <w:color w:val="FF0000"/>
-        </w:rPr>
-      </w:pPr>
-    </w:p>
-    <w:p>
-      <w:pPr>
-        <w:rPr>
-          <w:color w:val="FF0000"/>
-        </w:rPr>
-      </w:pPr>
-    </w:p>
-    <w:p>
-      <w:pPr>
-        <w:rPr>
-          <w:color w:val="FF0000"/>
-        </w:rPr>
-      </w:pPr>
-    </w:p>
-    <w:p>
-      <w:pPr>
         <w:rPr>
           <w:color w:val="FF0000"/>
         </w:rPr>
@@ -5418,11 +5423,15 @@
       </w:tr>
     </w:tbl>
     <w:p/>
+    <w:p/>
+    <w:p/>
+    <w:p/>
     <w:p>
       <w:pPr>
         <w:jc w:val="center"/>
       </w:pPr>
       <w:r>
+        <w:lastRenderedPageBreak/>
         <w:t>Tensions</w:t>
       </w:r>
     </w:p>
@@ -5964,68 +5973,42 @@
       <w:pPr>
         <w:jc w:val="center"/>
       </w:pPr>
+      <w:r>
+        <w:t>Gra</w:t>
+      </w:r>
+      <w:r>
+        <w:t>ph of Tension (N) vs. Wavelength</w:t>
+      </w:r>
+      <w:r>
+        <w:rPr>
+          <w:vertAlign w:val="superscript"/>
+        </w:rPr>
+        <w:t>2</w:t>
+      </w:r>
+      <w:r>
+        <w:t xml:space="preserve"> (m</w:t>
+      </w:r>
+      <w:r>
+        <w:rPr>
+          <w:vertAlign w:val="superscript"/>
+        </w:rPr>
+        <w:t>2</w:t>
+      </w:r>
+      <w:r>
+        <w:t>)</w:t>
+      </w:r>
+      <w:r>
+        <w:t xml:space="preserve"> (String 1)</w:t>
+      </w:r>
     </w:p>
     <w:p>
       <w:pPr>
         <w:jc w:val="center"/>
       </w:pPr>
-    </w:p>
-    <w:p>
-      <w:pPr>
-        <w:jc w:val="center"/>
-      </w:pPr>
-    </w:p>
-    <w:p>
-      <w:pPr>
-        <w:jc w:val="center"/>
-      </w:pPr>
-    </w:p>
-    <w:p>
-      <w:pPr>
-        <w:jc w:val="center"/>
-      </w:pPr>
-    </w:p>
-    <w:p>
-      <w:pPr>
-        <w:jc w:val="center"/>
-      </w:pPr>
-      <w:r>
-        <w:t>Gra</w:t>
-      </w:r>
-      <w:r>
-        <w:t>ph of Tension (N) vs. Wavelength</w:t>
-      </w:r>
-      <w:r>
-        <w:rPr>
-          <w:vertAlign w:val="superscript"/>
-        </w:rPr>
-        <w:t>2</w:t>
-      </w:r>
-      <w:r>
-        <w:t xml:space="preserve"> (m</w:t>
-      </w:r>
-      <w:r>
-        <w:rPr>
-          <w:vertAlign w:val="superscript"/>
-        </w:rPr>
-        <w:t>2</w:t>
-      </w:r>
-      <w:r>
-        <w:t>)</w:t>
-      </w:r>
-      <w:r>
-        <w:t xml:space="preserve"> (String 1)</w:t>
-      </w:r>
-    </w:p>
-    <w:p>
-      <w:pPr>
-        <w:jc w:val="center"/>
-      </w:pPr>
       <w:r>
         <w:rPr>
           <w:noProof/>
         </w:rPr>
-        <w:lastRenderedPageBreak/>
         <w:drawing>
           <wp:inline distT="0" distB="0" distL="0" distR="0">
             <wp:extent cx="5943600" cy="3200400"/>
@@ -6085,7 +6068,28 @@
       <w:pPr>
         <w:jc w:val="center"/>
       </w:pPr>
-      <w:r>
+    </w:p>
+    <w:p>
+      <w:pPr>
+        <w:jc w:val="center"/>
+      </w:pPr>
+    </w:p>
+    <w:p>
+      <w:pPr>
+        <w:jc w:val="center"/>
+      </w:pPr>
+    </w:p>
+    <w:p>
+      <w:pPr>
+        <w:jc w:val="center"/>
+      </w:pPr>
+    </w:p>
+    <w:p>
+      <w:pPr>
+        <w:jc w:val="center"/>
+      </w:pPr>
+      <w:r>
+        <w:lastRenderedPageBreak/>
         <w:t>Graph of Tension (N) vs. Wavelength</w:t>
       </w:r>
       <w:r>
@@ -6171,18 +6175,7 @@
       <w:pPr>
         <w:jc w:val="center"/>
       </w:pPr>
-    </w:p>
-    <w:p>
-      <w:pPr>
-        <w:jc w:val="center"/>
-      </w:pPr>
-    </w:p>
-    <w:p>
-      <w:pPr>
-        <w:jc w:val="center"/>
-      </w:pPr>
-      <w:r>
-        <w:lastRenderedPageBreak/>
+      <w:r>
         <w:t>Conclusion</w:t>
       </w:r>
     </w:p>
@@ -6227,13 +6220,7 @@
         <w:rPr>
           <w:rFonts w:cstheme="minorHAnsi"/>
         </w:rPr>
-        <w:t xml:space="preserve">Because of the idea </w:t>
-      </w:r>
-      <w:r>
-        <w:rPr>
-          <w:rFonts w:cstheme="minorHAnsi"/>
-        </w:rPr>
-        <w:t xml:space="preserve">that </w:t>
+        <w:t xml:space="preserve">Because of the idea that </w:t>
       </w:r>
       <m:oMath>
         <m:r>
@@ -6476,8 +6463,6 @@
         </w:rPr>
         <w:t>Another instance of this idea is present in spider webs. As a spider walks across its web, it produces slight disturbances that create waves along the individual strands of silk. The frequency, wavelength, and speed are determined by the linear mass density and the tension of the strands.</w:t>
       </w:r>
-      <w:bookmarkStart w:id="0" w:name="_GoBack"/>
-      <w:bookmarkEnd w:id="0"/>
     </w:p>
     <w:p/>
     <w:p>
@@ -6490,6 +6475,7 @@
         <w:jc w:val="center"/>
       </w:pPr>
       <w:r>
+        <w:lastRenderedPageBreak/>
         <w:t xml:space="preserve">Lab </w:t>
       </w:r>
       <w:r>
@@ -6679,13 +6665,21 @@
         <w:t>. The f</w:t>
       </w:r>
       <w:r>
-        <w:t>requency for string 2: 48.820</w:t>
+        <w:t xml:space="preserve">requency for string 2: </w:t>
+      </w:r>
+      <w:bookmarkStart w:id="0" w:name="_GoBack"/>
+      <w:r>
+        <w:t>48.820</w:t>
       </w:r>
       <w:r>
         <w:t xml:space="preserve"> Hz</w:t>
       </w:r>
       <w:r>
-        <w:t>, which is approximately</w:t>
+        <w:t xml:space="preserve">, </w:t>
+      </w:r>
+      <w:bookmarkEnd w:id="0"/>
+      <w:r>
+        <w:t>which is approximately</w:t>
       </w:r>
       <w:r>
         <w:t xml:space="preserve"> 18% lower than the frequency</w:t>
@@ -6790,11 +6784,32 @@
       </w:r>
     </w:p>
     <w:p/>
+    <w:p/>
+    <w:p/>
+    <w:p/>
+    <w:p/>
+    <w:p/>
+    <w:p/>
+    <w:p/>
+    <w:p/>
+    <w:p/>
+    <w:p/>
+    <w:p/>
+    <w:p/>
+    <w:p/>
+    <w:p/>
+    <w:p/>
+    <w:p/>
+    <w:p/>
+    <w:p/>
+    <w:p/>
+    <w:p/>
     <w:p>
       <w:pPr>
         <w:jc w:val="center"/>
       </w:pPr>
       <w:r>
+        <w:lastRenderedPageBreak/>
         <w:t>References</w:t>
       </w:r>
     </w:p>
@@ -6831,7 +6846,7 @@
 </file>
 
 <file path=word/endnotes.xml><?xml version="1.0" encoding="utf-8"?>
-<w:endnotes xmlns:wpc="http://schemas.microsoft.com/office/word/2010/wordprocessingCanvas" xmlns:cx="http://schemas.microsoft.com/office/drawing/2014/chartex" xmlns:cx1="http://schemas.microsoft.com/office/drawing/2015/9/8/chartex" xmlns:cx2="http://schemas.microsoft.com/office/drawing/2015/10/21/chartex" xmlns:cx3="http://schemas.microsoft.com/office/drawing/2016/5/9/chartex" xmlns:cx4="http://schemas.microsoft.com/office/drawing/2016/5/10/chartex" xmlns:cx5="http://schemas.microsoft.com/office/drawing/2016/5/11/chartex" xmlns:mc="http://schemas.openxmlformats.org/markup-compatibility/2006" xmlns:o="urn:schemas-microsoft-com:office:office" xmlns:r="http://schemas.openxmlformats.org/officeDocument/2006/relationships" xmlns:m="http://schemas.openxmlformats.org/officeDocument/2006/math" xmlns:v="urn:schemas-microsoft-com:vml" xmlns:wp14="http://schemas.microsoft.com/office/word/2010/wordprocessingDrawing" xmlns:wp="http://schemas.openxmlformats.org/drawingml/2006/wordprocessingDrawing" xmlns:w10="urn:schemas-microsoft-com:office:word" xmlns:w="http://schemas.openxmlformats.org/wordprocessingml/2006/main" xmlns:w14="http://schemas.microsoft.com/office/word/2010/wordml" xmlns:w15="http://schemas.microsoft.com/office/word/2012/wordml" xmlns:w16se="http://schemas.microsoft.com/office/word/2015/wordml/symex" xmlns:wpg="http://schemas.microsoft.com/office/word/2010/wordprocessingGroup" xmlns:wpi="http://schemas.microsoft.com/office/word/2010/wordprocessingInk" xmlns:wne="http://schemas.microsoft.com/office/word/2006/wordml" xmlns:wps="http://schemas.microsoft.com/office/word/2010/wordprocessingShape" mc:Ignorable="w14 w15 w16se wp14">
+<w:endnotes xmlns:wpc="http://schemas.microsoft.com/office/word/2010/wordprocessingCanvas" xmlns:mc="http://schemas.openxmlformats.org/markup-compatibility/2006" xmlns:o="urn:schemas-microsoft-com:office:office" xmlns:r="http://schemas.openxmlformats.org/officeDocument/2006/relationships" xmlns:m="http://schemas.openxmlformats.org/officeDocument/2006/math" xmlns:v="urn:schemas-microsoft-com:vml" xmlns:wp14="http://schemas.microsoft.com/office/word/2010/wordprocessingDrawing" xmlns:wp="http://schemas.openxmlformats.org/drawingml/2006/wordprocessingDrawing" xmlns:w10="urn:schemas-microsoft-com:office:word" xmlns:w="http://schemas.openxmlformats.org/wordprocessingml/2006/main" xmlns:w14="http://schemas.microsoft.com/office/word/2010/wordml" xmlns:w15="http://schemas.microsoft.com/office/word/2012/wordml" xmlns:wpg="http://schemas.microsoft.com/office/word/2010/wordprocessingGroup" xmlns:wpi="http://schemas.microsoft.com/office/word/2010/wordprocessingInk" xmlns:wne="http://schemas.microsoft.com/office/word/2006/wordml" xmlns:wps="http://schemas.microsoft.com/office/word/2010/wordprocessingShape" mc:Ignorable="w14 w15 wp14">
   <w:endnote w:type="separator" w:id="-1">
     <w:p>
       <w:pPr>
@@ -6856,7 +6871,7 @@
 </file>
 
 <file path=word/footnotes.xml><?xml version="1.0" encoding="utf-8"?>
-<w:footnotes xmlns:wpc="http://schemas.microsoft.com/office/word/2010/wordprocessingCanvas" xmlns:cx="http://schemas.microsoft.com/office/drawing/2014/chartex" xmlns:cx1="http://schemas.microsoft.com/office/drawing/2015/9/8/chartex" xmlns:cx2="http://schemas.microsoft.com/office/drawing/2015/10/21/chartex" xmlns:cx3="http://schemas.microsoft.com/office/drawing/2016/5/9/chartex" xmlns:cx4="http://schemas.microsoft.com/office/drawing/2016/5/10/chartex" xmlns:cx5="http://schemas.microsoft.com/office/drawing/2016/5/11/chartex" xmlns:mc="http://schemas.openxmlformats.org/markup-compatibility/2006" xmlns:o="urn:schemas-microsoft-com:office:office" xmlns:r="http://schemas.openxmlformats.org/officeDocument/2006/relationships" xmlns:m="http://schemas.openxmlformats.org/officeDocument/2006/math" xmlns:v="urn:schemas-microsoft-com:vml" xmlns:wp14="http://schemas.microsoft.com/office/word/2010/wordprocessingDrawing" xmlns:wp="http://schemas.openxmlformats.org/drawingml/2006/wordprocessingDrawing" xmlns:w10="urn:schemas-microsoft-com:office:word" xmlns:w="http://schemas.openxmlformats.org/wordprocessingml/2006/main" xmlns:w14="http://schemas.microsoft.com/office/word/2010/wordml" xmlns:w15="http://schemas.microsoft.com/office/word/2012/wordml" xmlns:w16se="http://schemas.microsoft.com/office/word/2015/wordml/symex" xmlns:wpg="http://schemas.microsoft.com/office/word/2010/wordprocessingGroup" xmlns:wpi="http://schemas.microsoft.com/office/word/2010/wordprocessingInk" xmlns:wne="http://schemas.microsoft.com/office/word/2006/wordml" xmlns:wps="http://schemas.microsoft.com/office/word/2010/wordprocessingShape" mc:Ignorable="w14 w15 w16se wp14">
+<w:footnotes xmlns:wpc="http://schemas.microsoft.com/office/word/2010/wordprocessingCanvas" xmlns:mc="http://schemas.openxmlformats.org/markup-compatibility/2006" xmlns:o="urn:schemas-microsoft-com:office:office" xmlns:r="http://schemas.openxmlformats.org/officeDocument/2006/relationships" xmlns:m="http://schemas.openxmlformats.org/officeDocument/2006/math" xmlns:v="urn:schemas-microsoft-com:vml" xmlns:wp14="http://schemas.microsoft.com/office/word/2010/wordprocessingDrawing" xmlns:wp="http://schemas.openxmlformats.org/drawingml/2006/wordprocessingDrawing" xmlns:w10="urn:schemas-microsoft-com:office:word" xmlns:w="http://schemas.openxmlformats.org/wordprocessingml/2006/main" xmlns:w14="http://schemas.microsoft.com/office/word/2010/wordml" xmlns:w15="http://schemas.microsoft.com/office/word/2012/wordml" xmlns:wpg="http://schemas.microsoft.com/office/word/2010/wordprocessingGroup" xmlns:wpi="http://schemas.microsoft.com/office/word/2010/wordprocessingInk" xmlns:wne="http://schemas.microsoft.com/office/word/2006/wordml" xmlns:wps="http://schemas.microsoft.com/office/word/2010/wordprocessingShape" mc:Ignorable="w14 w15 wp14">
   <w:footnote w:type="separator" w:id="-1">
     <w:p>
       <w:pPr>
@@ -6881,7 +6896,7 @@
 </file>
 
 <file path=word/header1.xml><?xml version="1.0" encoding="utf-8"?>
-<w:hdr xmlns:wpc="http://schemas.microsoft.com/office/word/2010/wordprocessingCanvas" xmlns:cx="http://schemas.microsoft.com/office/drawing/2014/chartex" xmlns:cx1="http://schemas.microsoft.com/office/drawing/2015/9/8/chartex" xmlns:cx2="http://schemas.microsoft.com/office/drawing/2015/10/21/chartex" xmlns:cx3="http://schemas.microsoft.com/office/drawing/2016/5/9/chartex" xmlns:cx4="http://schemas.microsoft.com/office/drawing/2016/5/10/chartex" xmlns:cx5="http://schemas.microsoft.com/office/drawing/2016/5/11/chartex" xmlns:mc="http://schemas.openxmlformats.org/markup-compatibility/2006" xmlns:o="urn:schemas-microsoft-com:office:office" xmlns:r="http://schemas.openxmlformats.org/officeDocument/2006/relationships" xmlns:m="http://schemas.openxmlformats.org/officeDocument/2006/math" xmlns:v="urn:schemas-microsoft-com:vml" xmlns:wp14="http://schemas.microsoft.com/office/word/2010/wordprocessingDrawing" xmlns:wp="http://schemas.openxmlformats.org/drawingml/2006/wordprocessingDrawing" xmlns:w10="urn:schemas-microsoft-com:office:word" xmlns:w="http://schemas.openxmlformats.org/wordprocessingml/2006/main" xmlns:w14="http://schemas.microsoft.com/office/word/2010/wordml" xmlns:w15="http://schemas.microsoft.com/office/word/2012/wordml" xmlns:w16se="http://schemas.microsoft.com/office/word/2015/wordml/symex" xmlns:wpg="http://schemas.microsoft.com/office/word/2010/wordprocessingGroup" xmlns:wpi="http://schemas.microsoft.com/office/word/2010/wordprocessingInk" xmlns:wne="http://schemas.microsoft.com/office/word/2006/wordml" xmlns:wps="http://schemas.microsoft.com/office/word/2010/wordprocessingShape" mc:Ignorable="w14 w15 w16se wp14">
+<w:hdr xmlns:wpc="http://schemas.microsoft.com/office/word/2010/wordprocessingCanvas" xmlns:mc="http://schemas.openxmlformats.org/markup-compatibility/2006" xmlns:o="urn:schemas-microsoft-com:office:office" xmlns:r="http://schemas.openxmlformats.org/officeDocument/2006/relationships" xmlns:m="http://schemas.openxmlformats.org/officeDocument/2006/math" xmlns:v="urn:schemas-microsoft-com:vml" xmlns:wp14="http://schemas.microsoft.com/office/word/2010/wordprocessingDrawing" xmlns:wp="http://schemas.openxmlformats.org/drawingml/2006/wordprocessingDrawing" xmlns:w10="urn:schemas-microsoft-com:office:word" xmlns:w="http://schemas.openxmlformats.org/wordprocessingml/2006/main" xmlns:w14="http://schemas.microsoft.com/office/word/2010/wordml" xmlns:w15="http://schemas.microsoft.com/office/word/2012/wordml" xmlns:wpg="http://schemas.microsoft.com/office/word/2010/wordprocessingGroup" xmlns:wpi="http://schemas.microsoft.com/office/word/2010/wordprocessingInk" xmlns:wne="http://schemas.microsoft.com/office/word/2006/wordml" xmlns:wps="http://schemas.microsoft.com/office/word/2010/wordprocessingShape" mc:Ignorable="w14 w15 wp14">
   <w:p>
     <w:pPr>
       <w:pStyle w:val="Header"/>
@@ -6980,7 +6995,7 @@
 </file>
 
 <file path=word/numbering.xml><?xml version="1.0" encoding="utf-8"?>
-<w:numbering xmlns:wpc="http://schemas.microsoft.com/office/word/2010/wordprocessingCanvas" xmlns:cx="http://schemas.microsoft.com/office/drawing/2014/chartex" xmlns:cx1="http://schemas.microsoft.com/office/drawing/2015/9/8/chartex" xmlns:cx2="http://schemas.microsoft.com/office/drawing/2015/10/21/chartex" xmlns:cx3="http://schemas.microsoft.com/office/drawing/2016/5/9/chartex" xmlns:cx4="http://schemas.microsoft.com/office/drawing/2016/5/10/chartex" xmlns:cx5="http://schemas.microsoft.com/office/drawing/2016/5/11/chartex" xmlns:mc="http://schemas.openxmlformats.org/markup-compatibility/2006" xmlns:o="urn:schemas-microsoft-com:office:office" xmlns:r="http://schemas.openxmlformats.org/officeDocument/2006/relationships" xmlns:m="http://schemas.openxmlformats.org/officeDocument/2006/math" xmlns:v="urn:schemas-microsoft-com:vml" xmlns:wp14="http://schemas.microsoft.com/office/word/2010/wordprocessingDrawing" xmlns:wp="http://schemas.openxmlformats.org/drawingml/2006/wordprocessingDrawing" xmlns:w10="urn:schemas-microsoft-com:office:word" xmlns:w="http://schemas.openxmlformats.org/wordprocessingml/2006/main" xmlns:w14="http://schemas.microsoft.com/office/word/2010/wordml" xmlns:w15="http://schemas.microsoft.com/office/word/2012/wordml" xmlns:w16se="http://schemas.microsoft.com/office/word/2015/wordml/symex" xmlns:wpg="http://schemas.microsoft.com/office/word/2010/wordprocessingGroup" xmlns:wpi="http://schemas.microsoft.com/office/word/2010/wordprocessingInk" xmlns:wne="http://schemas.microsoft.com/office/word/2006/wordml" xmlns:wps="http://schemas.microsoft.com/office/word/2010/wordprocessingShape" mc:Ignorable="w14 w15 w16se wp14">
+<w:numbering xmlns:wpc="http://schemas.microsoft.com/office/word/2010/wordprocessingCanvas" xmlns:mc="http://schemas.openxmlformats.org/markup-compatibility/2006" xmlns:o="urn:schemas-microsoft-com:office:office" xmlns:r="http://schemas.openxmlformats.org/officeDocument/2006/relationships" xmlns:m="http://schemas.openxmlformats.org/officeDocument/2006/math" xmlns:v="urn:schemas-microsoft-com:vml" xmlns:wp14="http://schemas.microsoft.com/office/word/2010/wordprocessingDrawing" xmlns:wp="http://schemas.openxmlformats.org/drawingml/2006/wordprocessingDrawing" xmlns:w10="urn:schemas-microsoft-com:office:word" xmlns:w="http://schemas.openxmlformats.org/wordprocessingml/2006/main" xmlns:w14="http://schemas.microsoft.com/office/word/2010/wordml" xmlns:w15="http://schemas.microsoft.com/office/word/2012/wordml" xmlns:wpg="http://schemas.microsoft.com/office/word/2010/wordprocessingGroup" xmlns:wpi="http://schemas.microsoft.com/office/word/2010/wordprocessingInk" xmlns:wne="http://schemas.microsoft.com/office/word/2006/wordml" xmlns:wps="http://schemas.microsoft.com/office/word/2010/wordprocessingShape" mc:Ignorable="w14 w15 wp14">
   <w:abstractNum w:abstractNumId="0" w15:restartNumberingAfterBreak="0">
     <w:nsid w:val="0DDE3D7E"/>
     <w:multiLevelType w:val="hybridMultilevel"/>
@@ -7905,7 +7920,7 @@
 </file>
 
 <file path=word/styles.xml><?xml version="1.0" encoding="utf-8"?>
-<w:styles xmlns:mc="http://schemas.openxmlformats.org/markup-compatibility/2006" xmlns:r="http://schemas.openxmlformats.org/officeDocument/2006/relationships" xmlns:w="http://schemas.openxmlformats.org/wordprocessingml/2006/main" xmlns:w14="http://schemas.microsoft.com/office/word/2010/wordml" xmlns:w15="http://schemas.microsoft.com/office/word/2012/wordml" xmlns:w16se="http://schemas.microsoft.com/office/word/2015/wordml/symex" mc:Ignorable="w14 w15 w16se">
+<w:styles xmlns:mc="http://schemas.openxmlformats.org/markup-compatibility/2006" xmlns:r="http://schemas.openxmlformats.org/officeDocument/2006/relationships" xmlns:w="http://schemas.openxmlformats.org/wordprocessingml/2006/main" xmlns:w14="http://schemas.microsoft.com/office/word/2010/wordml" xmlns:w15="http://schemas.microsoft.com/office/word/2012/wordml" mc:Ignorable="w14 w15">
   <w:docDefaults>
     <w:rPrDefault>
       <w:rPr>
@@ -7921,7 +7936,7 @@
       </w:pPr>
     </w:pPrDefault>
   </w:docDefaults>
-  <w:latentStyles w:defLockedState="0" w:defUIPriority="99" w:defSemiHidden="0" w:defUnhideWhenUsed="0" w:defQFormat="0" w:count="374">
+  <w:latentStyles w:defLockedState="0" w:defUIPriority="99" w:defSemiHidden="0" w:defUnhideWhenUsed="0" w:defQFormat="0" w:count="371">
     <w:lsdException w:name="Normal" w:uiPriority="0" w:qFormat="1"/>
     <w:lsdException w:name="heading 1" w:uiPriority="9" w:qFormat="1"/>
     <w:lsdException w:name="heading 2" w:semiHidden="1" w:uiPriority="9" w:unhideWhenUsed="1" w:qFormat="1"/>
@@ -8027,6 +8042,7 @@
     <w:lsdException w:name="HTML Sample" w:semiHidden="1" w:unhideWhenUsed="1"/>
     <w:lsdException w:name="HTML Typewriter" w:semiHidden="1" w:unhideWhenUsed="1"/>
     <w:lsdException w:name="HTML Variable" w:semiHidden="1" w:unhideWhenUsed="1"/>
+    <w:lsdException w:name="Normal Table" w:semiHidden="1" w:unhideWhenUsed="1"/>
     <w:lsdException w:name="annotation subject" w:semiHidden="1" w:unhideWhenUsed="1"/>
     <w:lsdException w:name="No List" w:semiHidden="1" w:unhideWhenUsed="1"/>
     <w:lsdException w:name="Outline List 1" w:semiHidden="1" w:unhideWhenUsed="1"/>
@@ -8071,6 +8087,7 @@
     <w:lsdException w:name="Table Professional" w:semiHidden="1" w:unhideWhenUsed="1"/>
     <w:lsdException w:name="Table Subtle 1" w:semiHidden="1" w:unhideWhenUsed="1"/>
     <w:lsdException w:name="Table Subtle 2" w:semiHidden="1" w:unhideWhenUsed="1"/>
+    <w:lsdException w:name="Table Web 1" w:semiHidden="1" w:unhideWhenUsed="1"/>
     <w:lsdException w:name="Table Web 2" w:semiHidden="1" w:unhideWhenUsed="1"/>
     <w:lsdException w:name="Table Web 3" w:semiHidden="1" w:unhideWhenUsed="1"/>
     <w:lsdException w:name="Balloon Text" w:semiHidden="1" w:unhideWhenUsed="1"/>
@@ -8291,9 +8308,6 @@
     <w:lsdException w:name="List Table 5 Dark Accent 6" w:uiPriority="50"/>
     <w:lsdException w:name="List Table 6 Colorful Accent 6" w:uiPriority="51"/>
     <w:lsdException w:name="List Table 7 Colorful Accent 6" w:uiPriority="52"/>
-    <w:lsdException w:name="Mention" w:semiHidden="1" w:unhideWhenUsed="1"/>
-    <w:lsdException w:name="Smart Hyperlink" w:semiHidden="1" w:unhideWhenUsed="1"/>
-    <w:lsdException w:name="Hashtag" w:semiHidden="1" w:unhideWhenUsed="1"/>
   </w:latentStyles>
   <w:style w:type="paragraph" w:default="1" w:styleId="Normal">
     <w:name w:val="Normal"/>
@@ -8684,7 +8698,7 @@
 </file>
 
 <file path=customXml/itemProps1.xml><?xml version="1.0" encoding="utf-8"?>
-<ds:datastoreItem xmlns:ds="http://schemas.openxmlformats.org/officeDocument/2006/customXml" ds:itemID="{D70DB0A9-3F8B-457C-BBAB-7C0B9F27F367}">
+<ds:datastoreItem xmlns:ds="http://schemas.openxmlformats.org/officeDocument/2006/customXml" ds:itemID="{C257EE75-76E1-441C-BB85-E9E9DB5724A7}">
   <ds:schemaRefs>
     <ds:schemaRef ds:uri="http://schemas.openxmlformats.org/officeDocument/2006/bibliography"/>
   </ds:schemaRefs>

</xml_diff>